<commit_message>
q3c added+ some modifications
</commit_message>
<xml_diff>
--- a/simulation_project1_report.docx
+++ b/simulation_project1_report.docx
@@ -496,6 +496,7 @@
         <w:ind w:firstLine="360"/>
         <w:jc w:val="both"/>
       </w:pPr>
+      <w:proofErr w:type="gramStart"/>
       <w:r>
         <w:t xml:space="preserve">The main purpose of this simulation project is to properly document our knowledge </w:t>
       </w:r>
@@ -535,6 +536,7 @@
       <w:r>
         <w:t>Simulink.</w:t>
       </w:r>
+      <w:proofErr w:type="gramEnd"/>
     </w:p>
     <w:p>
       <w:pPr>
@@ -704,27 +706,14 @@
       <w:r>
         <w:t xml:space="preserve">Figure </w:t>
       </w:r>
-      <w:r>
-        <w:fldChar w:fldCharType="begin"/>
-      </w:r>
-      <w:r>
-        <w:instrText xml:space="preserve"> SEQ Figure \* ARABIC </w:instrText>
-      </w:r>
-      <w:r>
-        <w:fldChar w:fldCharType="separate"/>
-      </w:r>
-      <w:r>
-        <w:rPr>
-          <w:noProof/>
-        </w:rPr>
-        <w:t>1</w:t>
-      </w:r>
-      <w:r>
-        <w:rPr>
-          <w:noProof/>
-        </w:rPr>
-        <w:fldChar w:fldCharType="end"/>
-      </w:r>
+      <w:fldSimple w:instr=" SEQ Figure \* ARABIC ">
+        <w:r>
+          <w:rPr>
+            <w:noProof/>
+          </w:rPr>
+          <w:t>1</w:t>
+        </w:r>
+      </w:fldSimple>
       <w:r>
         <w:t>. Simulink Schematic for the Single Phase Half Bridge Rectifier</w:t>
       </w:r>
@@ -874,27 +863,14 @@
       <w:r>
         <w:t xml:space="preserve">Figure </w:t>
       </w:r>
-      <w:r>
-        <w:fldChar w:fldCharType="begin"/>
-      </w:r>
-      <w:r>
-        <w:instrText xml:space="preserve"> SEQ Figure \* ARABIC </w:instrText>
-      </w:r>
-      <w:r>
-        <w:fldChar w:fldCharType="separate"/>
-      </w:r>
-      <w:r>
-        <w:rPr>
-          <w:noProof/>
-        </w:rPr>
-        <w:t>2</w:t>
-      </w:r>
-      <w:r>
-        <w:rPr>
-          <w:noProof/>
-        </w:rPr>
-        <w:fldChar w:fldCharType="end"/>
-      </w:r>
+      <w:fldSimple w:instr=" SEQ Figure \* ARABIC ">
+        <w:r>
+          <w:rPr>
+            <w:noProof/>
+          </w:rPr>
+          <w:t>2</w:t>
+        </w:r>
+      </w:fldSimple>
       <w:r>
         <w:t>. Output waveform of the single phase half bridge rectifier, when the time</w:t>
       </w:r>
@@ -974,27 +950,14 @@
       <w:r>
         <w:t xml:space="preserve">Figure </w:t>
       </w:r>
-      <w:r>
-        <w:fldChar w:fldCharType="begin"/>
-      </w:r>
-      <w:r>
-        <w:instrText xml:space="preserve"> SEQ Figure \* ARABIC </w:instrText>
-      </w:r>
-      <w:r>
-        <w:fldChar w:fldCharType="separate"/>
-      </w:r>
-      <w:r>
-        <w:rPr>
-          <w:noProof/>
-        </w:rPr>
-        <w:t>3</w:t>
-      </w:r>
-      <w:r>
-        <w:rPr>
-          <w:noProof/>
-        </w:rPr>
-        <w:fldChar w:fldCharType="end"/>
-      </w:r>
+      <w:fldSimple w:instr=" SEQ Figure \* ARABIC ">
+        <w:r>
+          <w:rPr>
+            <w:noProof/>
+          </w:rPr>
+          <w:t>3</w:t>
+        </w:r>
+      </w:fldSimple>
       <w:r>
         <w:t>. Output waveform of the single phase half bridge rec</w:t>
       </w:r>
@@ -1071,27 +1034,14 @@
       <w:r>
         <w:t xml:space="preserve">Figure </w:t>
       </w:r>
-      <w:r>
-        <w:fldChar w:fldCharType="begin"/>
-      </w:r>
-      <w:r>
-        <w:instrText xml:space="preserve"> SEQ Figure \* ARABIC </w:instrText>
-      </w:r>
-      <w:r>
-        <w:fldChar w:fldCharType="separate"/>
-      </w:r>
-      <w:r>
-        <w:rPr>
-          <w:noProof/>
-        </w:rPr>
-        <w:t>4</w:t>
-      </w:r>
-      <w:r>
-        <w:rPr>
-          <w:noProof/>
-        </w:rPr>
-        <w:fldChar w:fldCharType="end"/>
-      </w:r>
+      <w:fldSimple w:instr=" SEQ Figure \* ARABIC ">
+        <w:r>
+          <w:rPr>
+            <w:noProof/>
+          </w:rPr>
+          <w:t>4</w:t>
+        </w:r>
+      </w:fldSimple>
       <w:r>
         <w:t>. Output waveform of the single phase half bridge rec</w:t>
       </w:r>
@@ -1193,7 +1143,15 @@
         <w:jc w:val="both"/>
       </w:pPr>
       <w:r>
-        <w:t xml:space="preserve">The sampling procedure is related with the sampling theorem, in which the minimum required sampling rate (in order to obtain the original signal without any changes in its frequency) is defined as the double of the frequency of the maximum frequency component that exists in the original signal.If the step time is chosen too small, this corrupts the original curve of the signal, due to the existence of ‘aliasing’, which can be explained in other words as: the appeareance of a higher frequency signal as low frequency due to the lack of sampled points. </w:t>
+        <w:t xml:space="preserve">The sampling procedure is related with the sampling theorem, in which the minimum required sampling rate (in order to obtain the original signal without any changes in its frequency) is defined as the double of the frequency of the maximum frequency component that exists in the original </w:t>
+      </w:r>
+      <w:proofErr w:type="gramStart"/>
+      <w:r>
+        <w:t>signal.If</w:t>
+      </w:r>
+      <w:proofErr w:type="gramEnd"/>
+      <w:r>
+        <w:t xml:space="preserve"> the step time is chosen too small, this corrupts the original curve of the signal, due to the existence of ‘aliasing’, which can be explained in other words as: the appeareance of a higher frequency signal as low frequency due to the lack of sampled points. </w:t>
       </w:r>
       <w:r>
         <w:t xml:space="preserve"> An example for such a situation can be observed in Figure 4.</w:t>
@@ -1214,7 +1172,15 @@
         <w:t xml:space="preserve">, but unfotunately </w:t>
       </w:r>
       <w:r>
-        <w:t>having too many sampled points would slow down the procedure and it would occupy quite a lot of storage room.</w:t>
+        <w:t xml:space="preserve">having too many sampled points would slow down the procedure and it would occupy quite a </w:t>
+      </w:r>
+      <w:proofErr w:type="gramStart"/>
+      <w:r>
+        <w:t>lot</w:t>
+      </w:r>
+      <w:proofErr w:type="gramEnd"/>
+      <w:r>
+        <w:t xml:space="preserve"> of storage room.</w:t>
       </w:r>
     </w:p>
     <w:p>
@@ -3038,15 +3004,6 @@
     </w:p>
     <w:p>
       <w:pPr>
-        <w:ind w:left="1080"/>
-        <w:jc w:val="both"/>
-        <w:rPr>
-          <w:b/>
-        </w:rPr>
-      </w:pPr>
-    </w:p>
-    <w:p>
-      <w:pPr>
         <w:keepNext/>
         <w:jc w:val="center"/>
       </w:pPr>
@@ -3055,11 +3012,10 @@
           <w:noProof/>
           <w:lang w:eastAsia="tr-TR"/>
         </w:rPr>
-        <w:lastRenderedPageBreak/>
         <w:drawing>
           <wp:inline distT="0" distB="0" distL="0" distR="0" wp14:anchorId="164A876F" wp14:editId="01DC222A">
-            <wp:extent cx="5760720" cy="2352040"/>
-            <wp:effectExtent l="0" t="0" r="0" b="0"/>
+            <wp:extent cx="5518484" cy="2253136"/>
+            <wp:effectExtent l="0" t="0" r="6350" b="0"/>
             <wp:docPr id="7" name="Resim 7"/>
             <wp:cNvGraphicFramePr>
               <a:graphicFrameLocks xmlns:a="http://schemas.openxmlformats.org/drawingml/2006/main" noChangeAspect="1"/>
@@ -3080,7 +3036,7 @@
                   <pic:spPr>
                     <a:xfrm>
                       <a:off x="0" y="0"/>
-                      <a:ext cx="5760720" cy="2352040"/>
+                      <a:ext cx="5566336" cy="2272673"/>
                     </a:xfrm>
                     <a:prstGeom prst="rect">
                       <a:avLst/>
@@ -3097,38 +3053,27 @@
       <w:pPr>
         <w:pStyle w:val="ResimYazs"/>
         <w:jc w:val="center"/>
-        <w:rPr>
-          <w:b/>
-        </w:rPr>
       </w:pPr>
       <w:r>
         <w:t xml:space="preserve">Figure </w:t>
       </w:r>
-      <w:r>
-        <w:fldChar w:fldCharType="begin"/>
-      </w:r>
-      <w:r>
-        <w:instrText xml:space="preserve"> SEQ Figure \* ARABIC </w:instrText>
-      </w:r>
-      <w:r>
-        <w:fldChar w:fldCharType="separate"/>
-      </w:r>
-      <w:r>
-        <w:rPr>
-          <w:noProof/>
-        </w:rPr>
-        <w:t>5</w:t>
-      </w:r>
-      <w:r>
-        <w:rPr>
-          <w:noProof/>
-        </w:rPr>
-        <w:fldChar w:fldCharType="end"/>
-      </w:r>
+      <w:fldSimple w:instr=" SEQ Figure \* ARABIC ">
+        <w:r>
+          <w:rPr>
+            <w:noProof/>
+          </w:rPr>
+          <w:t>5</w:t>
+        </w:r>
+      </w:fldSimple>
       <w:r>
         <w:t>. Simulink schematic of single phase half bridge rectifier with the calculator operators: THD and mean</w:t>
       </w:r>
     </w:p>
+    <w:p/>
+    <w:p/>
+    <w:p/>
+    <w:p/>
+    <w:p/>
     <w:p>
       <w:pPr>
         <w:jc w:val="both"/>
@@ -3212,7 +3157,15 @@
         <w:t>s</w:t>
       </w:r>
       <w:r>
-        <w:t xml:space="preserve"> the inductive part  of source impedance, while Rs represent</w:t>
+        <w:t xml:space="preserve"> the inductive </w:t>
+      </w:r>
+      <w:proofErr w:type="gramStart"/>
+      <w:r>
+        <w:t>part  of</w:t>
+      </w:r>
+      <w:proofErr w:type="gramEnd"/>
+      <w:r>
+        <w:t xml:space="preserve"> source impedance, while Rs represent</w:t>
       </w:r>
       <w:r>
         <w:t>s</w:t>
@@ -3313,7 +3266,6 @@
           <w:noProof/>
           <w:lang w:eastAsia="tr-TR"/>
         </w:rPr>
-        <w:lastRenderedPageBreak/>
         <w:drawing>
           <wp:inline distT="0" distB="0" distL="0" distR="0" wp14:anchorId="68ECF400" wp14:editId="6559A087">
             <wp:extent cx="4739640" cy="3554730"/>
@@ -3365,27 +3317,14 @@
       <w:r>
         <w:t xml:space="preserve">Figure </w:t>
       </w:r>
-      <w:r>
-        <w:fldChar w:fldCharType="begin"/>
-      </w:r>
-      <w:r>
-        <w:instrText xml:space="preserve"> SEQ Figure \* ARABIC </w:instrText>
-      </w:r>
-      <w:r>
-        <w:fldChar w:fldCharType="separate"/>
-      </w:r>
-      <w:r>
-        <w:rPr>
-          <w:noProof/>
-        </w:rPr>
-        <w:t>6</w:t>
-      </w:r>
-      <w:r>
-        <w:rPr>
-          <w:noProof/>
-        </w:rPr>
-        <w:fldChar w:fldCharType="end"/>
-      </w:r>
+      <w:fldSimple w:instr=" SEQ Figure \* ARABIC ">
+        <w:r>
+          <w:rPr>
+            <w:noProof/>
+          </w:rPr>
+          <w:t>6</w:t>
+        </w:r>
+      </w:fldSimple>
       <w:r>
         <w:t>.</w:t>
       </w:r>
@@ -3459,12 +3398,20 @@
         <w:ind w:left="348"/>
       </w:pPr>
       <w:r>
-        <w:t>Input current harmonics analysis is done through the powergui FFT Analysis facility. It is around 127.5 %.</w:t>
-      </w:r>
-    </w:p>
-    <w:p>
-      <w:pPr>
-        <w:ind w:left="348"/>
+        <w:t xml:space="preserve">Input current harmonics analysis is </w:t>
+      </w:r>
+      <w:proofErr w:type="gramStart"/>
+      <w:r>
+        <w:t>done</w:t>
+      </w:r>
+      <w:proofErr w:type="gramEnd"/>
+      <w:r>
+        <w:t xml:space="preserve"> through the powergui FFT Analysis facility. It is around 127.5 %.</w:t>
+      </w:r>
+    </w:p>
+    <w:p>
+      <w:pPr>
+        <w:ind w:left="348" w:firstLine="360"/>
       </w:pPr>
       <w:r>
         <w:t>Power factor is calculated and displayed directly on SIMULINK. “Power” block is connected on the input side and a simple MATLAB function block examining the definition of power factor based on P and Q variables are used. The result is 0.98.</w:t>
@@ -3493,7 +3440,7 @@
     </w:p>
     <w:p>
       <w:pPr>
-        <w:ind w:left="348"/>
+        <w:ind w:left="348" w:firstLine="360"/>
         <w:jc w:val="both"/>
       </w:pPr>
       <w:r>
@@ -3529,7 +3476,7 @@
     </w:p>
     <w:p>
       <w:pPr>
-        <w:ind w:left="348"/>
+        <w:ind w:left="348" w:firstLine="360"/>
         <w:jc w:val="both"/>
       </w:pPr>
       <w:r>
@@ -3562,7 +3509,6 @@
           <w:noProof/>
           <w:lang w:eastAsia="tr-TR"/>
         </w:rPr>
-        <w:lastRenderedPageBreak/>
         <w:drawing>
           <wp:inline distT="0" distB="0" distL="0" distR="0" wp14:anchorId="5F7C1A48" wp14:editId="3709147F">
             <wp:extent cx="4221480" cy="3166110"/>
@@ -3614,31 +3560,21 @@
       <w:r>
         <w:t xml:space="preserve">Figure </w:t>
       </w:r>
-      <w:r>
-        <w:fldChar w:fldCharType="begin"/>
-      </w:r>
-      <w:r>
-        <w:instrText xml:space="preserve"> SEQ Figure \* ARABIC </w:instrText>
-      </w:r>
-      <w:r>
-        <w:fldChar w:fldCharType="separate"/>
-      </w:r>
-      <w:r>
-        <w:rPr>
-          <w:noProof/>
-        </w:rPr>
-        <w:t>7</w:t>
-      </w:r>
-      <w:r>
-        <w:rPr>
-          <w:noProof/>
-        </w:rPr>
-        <w:fldChar w:fldCharType="end"/>
-      </w:r>
+      <w:fldSimple w:instr=" SEQ Figure \* ARABIC ">
+        <w:r>
+          <w:rPr>
+            <w:noProof/>
+          </w:rPr>
+          <w:t>7</w:t>
+        </w:r>
+      </w:fldSimple>
       <w:r>
         <w:t>. Current spikes apparent when there is no Ls and Rs</w:t>
       </w:r>
     </w:p>
+    <w:p/>
+    <w:p/>
+    <w:p/>
     <w:p>
       <w:pPr>
         <w:pStyle w:val="ListeParagraf"/>
@@ -3657,12 +3593,13 @@
           <w:b/>
           <w:sz w:val="24"/>
         </w:rPr>
+        <w:lastRenderedPageBreak/>
         <w:t>Rectifier Efficiency without the effects of Ls and Rs</w:t>
       </w:r>
     </w:p>
     <w:p>
       <w:pPr>
-        <w:ind w:left="348"/>
+        <w:ind w:left="348" w:firstLine="360"/>
         <w:jc w:val="both"/>
       </w:pPr>
       <w:r>
@@ -3728,7 +3665,7 @@
     </w:p>
     <w:p>
       <w:pPr>
-        <w:ind w:left="348"/>
+        <w:ind w:left="348" w:firstLine="360"/>
         <w:jc w:val="both"/>
       </w:pPr>
       <w:r>
@@ -3797,7 +3734,8 @@
     </w:p>
     <w:p>
       <w:pPr>
-        <w:ind w:left="348"/>
+        <w:ind w:left="348" w:firstLine="360"/>
+        <w:jc w:val="both"/>
       </w:pPr>
       <w:r>
         <w:t>Output voltage and phase-a input curret are plotted from the constructed three phase full bridge diode rectifier when the source side inductance is taken as zero, which is given in Figure 8.</w:t>
@@ -3813,7 +3751,6 @@
           <w:noProof/>
           <w:lang w:eastAsia="tr-TR"/>
         </w:rPr>
-        <w:lastRenderedPageBreak/>
         <w:drawing>
           <wp:inline distT="0" distB="0" distL="0" distR="0" wp14:anchorId="210F19B1" wp14:editId="5B595957">
             <wp:extent cx="4358640" cy="3268980"/>
@@ -3861,47 +3798,38 @@
       <w:pPr>
         <w:pStyle w:val="ResimYazs"/>
         <w:jc w:val="center"/>
+        <w:rPr>
+          <w:noProof/>
+        </w:rPr>
       </w:pPr>
       <w:r>
         <w:t xml:space="preserve">Figure </w:t>
       </w:r>
-      <w:r>
-        <w:fldChar w:fldCharType="begin"/>
-      </w:r>
-      <w:r>
-        <w:instrText xml:space="preserve"> SEQ Figure \* ARABIC </w:instrText>
-      </w:r>
-      <w:r>
-        <w:fldChar w:fldCharType="separate"/>
+      <w:fldSimple w:instr=" SEQ Figure \* ARABIC ">
+        <w:r>
+          <w:rPr>
+            <w:noProof/>
+          </w:rPr>
+          <w:t>8</w:t>
+        </w:r>
+      </w:fldSimple>
+      <w:r>
+        <w:t>.</w:t>
       </w:r>
       <w:r>
         <w:rPr>
           <w:noProof/>
         </w:rPr>
-        <w:t>8</w:t>
+        <w:t xml:space="preserve"> </w:t>
       </w:r>
       <w:r>
         <w:rPr>
           <w:noProof/>
         </w:rPr>
-        <w:fldChar w:fldCharType="end"/>
-      </w:r>
-      <w:r>
-        <w:t>.</w:t>
-      </w:r>
-      <w:r>
-        <w:rPr>
-          <w:noProof/>
-        </w:rPr>
-        <w:t xml:space="preserve"> </w:t>
-      </w:r>
-      <w:r>
-        <w:rPr>
-          <w:noProof/>
-        </w:rPr>
         <w:t>Output Voltage &amp; Input Phase-A Current</w:t>
       </w:r>
     </w:p>
+    <w:p/>
     <w:p>
       <w:pPr>
         <w:pStyle w:val="ListeParagraf"/>
@@ -3925,11 +3853,17 @@
     </w:p>
     <w:p>
       <w:pPr>
-        <w:ind w:left="348"/>
+        <w:ind w:left="348" w:firstLine="360"/>
         <w:jc w:val="both"/>
       </w:pPr>
       <w:r>
-        <w:t>The average value of the output can be calculated</w:t>
+        <w:t xml:space="preserve">The average value of the output </w:t>
+      </w:r>
+      <w:r>
+        <w:t xml:space="preserve">voltage </w:t>
+      </w:r>
+      <w:r>
+        <w:t>can be calculated</w:t>
       </w:r>
       <w:r>
         <w:t xml:space="preserve"> </w:t>
@@ -4562,16 +4496,30 @@
     </w:p>
     <w:p>
       <w:pPr>
-        <w:ind w:left="348"/>
+        <w:ind w:left="348" w:firstLine="360"/>
         <w:jc w:val="both"/>
       </w:pPr>
       <w:r>
-        <w:t>These calculation were done under the assumption of no line inductance at the source side, which indicates that there are no commutation periods that would have had an impact on the average voltage.</w:t>
-      </w:r>
-    </w:p>
-    <w:p>
-      <w:pPr>
-        <w:ind w:left="348"/>
+        <w:t xml:space="preserve">These calculation were </w:t>
+      </w:r>
+      <w:proofErr w:type="gramStart"/>
+      <w:r>
+        <w:t>done</w:t>
+      </w:r>
+      <w:proofErr w:type="gramEnd"/>
+      <w:r>
+        <w:t xml:space="preserve"> under the assumption of no line inductance at the source side, which indicates that </w:t>
+      </w:r>
+      <w:r>
+        <w:t>there is no commutation period</w:t>
+      </w:r>
+      <w:r>
+        <w:t xml:space="preserve"> that would have had an impact on the average voltage.</w:t>
+      </w:r>
+    </w:p>
+    <w:p>
+      <w:pPr>
+        <w:ind w:left="348" w:firstLine="360"/>
         <w:jc w:val="both"/>
       </w:pPr>
       <w:r>
@@ -4596,7 +4544,13 @@
         <w:t xml:space="preserve">found to be 537.99V, where </w:t>
       </w:r>
       <w:r>
-        <w:t xml:space="preserve">we obtained </w:t>
+        <w:t>we</w:t>
+      </w:r>
+      <w:r>
+        <w:t xml:space="preserve"> had</w:t>
+      </w:r>
+      <w:r>
+        <w:t xml:space="preserve"> obtained </w:t>
       </w:r>
       <w:r>
         <w:t xml:space="preserve">the value for the same parameter </w:t>
@@ -4605,7 +4559,19 @@
         <w:t>in the Simulink simulation</w:t>
       </w:r>
       <w:r>
-        <w:t xml:space="preserve"> as 538V. Therefore it can be observed that the simulation gives quite realistic outcomes.</w:t>
+        <w:t xml:space="preserve"> as 538V. Therefore it can be observed that the simulation gives </w:t>
+      </w:r>
+      <w:r>
+        <w:t xml:space="preserve">a </w:t>
+      </w:r>
+      <w:r>
+        <w:t xml:space="preserve">quite </w:t>
+      </w:r>
+      <w:r>
+        <w:t>close-to-real outcome</w:t>
+      </w:r>
+      <w:r>
+        <w:t>.</w:t>
       </w:r>
     </w:p>
     <w:p>
@@ -4623,24 +4589,123 @@
       </w:pPr>
       <w:r>
         <w:rPr>
+          <w:b/>
+          <w:sz w:val="24"/>
+        </w:rPr>
+        <w:t>Harmonic Analysis up to 30th Harmonic</w:t>
+      </w:r>
+    </w:p>
+    <w:p>
+      <w:pPr>
+        <w:ind w:left="348" w:firstLine="360"/>
+        <w:jc w:val="both"/>
+      </w:pPr>
+      <w:proofErr w:type="gramStart"/>
+      <w:r>
+        <w:t>Whe</w:t>
+      </w:r>
+      <w:r>
+        <w:t>n</w:t>
+      </w:r>
+      <w:r>
+        <w:t xml:space="preserve"> we conduct a harmonic analysis on the input current and obtain the result presented in Figure 9,</w:t>
+      </w:r>
+      <w:r>
+        <w:t xml:space="preserve"> it can be seen that there exist no third harmonic component (which would have been the 150Hz peak) or any other multiples of 3 (which are 9, 15, 21…) in the input current analysis. </w:t>
+      </w:r>
+      <w:proofErr w:type="gramEnd"/>
+      <w:r>
+        <w:t>This is due to the neutral current of a symmetrical and balanced three phase system being equal to zero. This current is made up of the sum of the third harmonic components of each phase (which are equal to each other), and therefore in order for it to be zero each</w:t>
+      </w:r>
+      <w:r>
+        <w:t xml:space="preserve"> of the third harmonic componen</w:t>
+      </w:r>
+      <w:r>
+        <w:t>ts need to be zero on their own.</w:t>
+      </w:r>
+    </w:p>
+    <w:p>
+      <w:pPr>
+        <w:jc w:val="center"/>
+        <w:rPr>
+          <w:b/>
+          <w:sz w:val="24"/>
+        </w:rPr>
+      </w:pPr>
+      <w:r>
+        <w:rPr>
           <w:noProof/>
           <w:lang w:eastAsia="tr-TR"/>
         </w:rPr>
-        <w:lastRenderedPageBreak/>
+        <w:t xml:space="preserve">    </w:t>
+      </w:r>
+      <w:r>
+        <w:rPr>
+          <w:noProof/>
+          <w:lang w:eastAsia="tr-TR"/>
+        </w:rPr>
+        <w:drawing>
+          <wp:inline distT="0" distB="0" distL="0" distR="0" wp14:anchorId="31425703" wp14:editId="5910D951">
+            <wp:extent cx="5536800" cy="2700000"/>
+            <wp:effectExtent l="0" t="0" r="6985" b="5715"/>
+            <wp:docPr id="16" name="Resim 16" descr="ekran görüntüsü içeren bir resim&#10;&#10;Açıklama otomatik olarak oluşturuldu"/>
+            <wp:cNvGraphicFramePr>
+              <a:graphicFrameLocks xmlns:a="http://schemas.openxmlformats.org/drawingml/2006/main" noChangeAspect="1"/>
+            </wp:cNvGraphicFramePr>
+            <a:graphic xmlns:a="http://schemas.openxmlformats.org/drawingml/2006/main">
+              <a:graphicData uri="http://schemas.openxmlformats.org/drawingml/2006/picture">
+                <pic:pic xmlns:pic="http://schemas.openxmlformats.org/drawingml/2006/picture">
+                  <pic:nvPicPr>
+                    <pic:cNvPr id="16" name="0mH_input_current_harmonics.png"/>
+                    <pic:cNvPicPr/>
+                  </pic:nvPicPr>
+                  <pic:blipFill>
+                    <a:blip r:embed="rId17" cstate="print">
+                      <a:extLst>
+                        <a:ext uri="{28A0092B-C50C-407E-A947-70E740481C1C}">
+                          <a14:useLocalDpi xmlns:a14="http://schemas.microsoft.com/office/drawing/2010/main" val="0"/>
+                        </a:ext>
+                      </a:extLst>
+                    </a:blip>
+                    <a:stretch>
+                      <a:fillRect/>
+                    </a:stretch>
+                  </pic:blipFill>
+                  <pic:spPr>
+                    <a:xfrm>
+                      <a:off x="0" y="0"/>
+                      <a:ext cx="5536800" cy="2700000"/>
+                    </a:xfrm>
+                    <a:prstGeom prst="rect">
+                      <a:avLst/>
+                    </a:prstGeom>
+                  </pic:spPr>
+                </pic:pic>
+              </a:graphicData>
+            </a:graphic>
+          </wp:inline>
+        </w:drawing>
+      </w:r>
+    </w:p>
+    <w:p>
+      <w:pPr>
+        <w:jc w:val="both"/>
+        <w:rPr>
+          <w:b/>
+          <w:sz w:val="24"/>
+        </w:rPr>
+      </w:pPr>
+      <w:r>
+        <w:rPr>
+          <w:noProof/>
+          <w:lang w:eastAsia="tr-TR"/>
+        </w:rPr>
         <mc:AlternateContent>
           <mc:Choice Requires="wps">
             <w:drawing>
-              <wp:anchor distT="0" distB="0" distL="114300" distR="114300" simplePos="0" relativeHeight="251661312" behindDoc="0" locked="0" layoutInCell="1" allowOverlap="1" wp14:anchorId="58FA9338" wp14:editId="1FEEB658">
-                <wp:simplePos x="0" y="0"/>
-                <wp:positionH relativeFrom="column">
-                  <wp:posOffset>0</wp:posOffset>
-                </wp:positionH>
-                <wp:positionV relativeFrom="paragraph">
-                  <wp:posOffset>3197860</wp:posOffset>
-                </wp:positionV>
-                <wp:extent cx="5760720" cy="635"/>
+              <wp:inline distT="0" distB="0" distL="0" distR="0" wp14:anchorId="3B93C1FF" wp14:editId="2E86247C">
+                <wp:extent cx="5760720" cy="266700"/>
                 <wp:effectExtent l="0" t="0" r="0" b="0"/>
-                <wp:wrapSquare wrapText="bothSides"/>
                 <wp:docPr id="4" name="Metin Kutusu 4"/>
                 <wp:cNvGraphicFramePr/>
                 <a:graphic xmlns:a="http://schemas.openxmlformats.org/drawingml/2006/main">
@@ -4650,7 +4715,7 @@
                       <wps:spPr>
                         <a:xfrm>
                           <a:off x="0" y="0"/>
-                          <a:ext cx="5760720" cy="635"/>
+                          <a:ext cx="5760720" cy="266700"/>
                         </a:xfrm>
                         <a:prstGeom prst="rect">
                           <a:avLst/>
@@ -4711,16 +4776,16 @@
                     </wps:wsp>
                   </a:graphicData>
                 </a:graphic>
-              </wp:anchor>
+              </wp:inline>
             </w:drawing>
           </mc:Choice>
           <mc:Fallback>
             <w:pict>
-              <v:shapetype w14:anchorId="58FA9338" id="_x0000_t202" coordsize="21600,21600" o:spt="202" path="m,l,21600r21600,l21600,xe">
+              <v:shapetype w14:anchorId="3B93C1FF" id="_x0000_t202" coordsize="21600,21600" o:spt="202" path="m,l,21600r21600,l21600,xe">
                 <v:stroke joinstyle="miter"/>
                 <v:path gradientshapeok="t" o:connecttype="rect"/>
               </v:shapetype>
-              <v:shape id="Metin Kutusu 4" o:spid="_x0000_s1026" type="#_x0000_t202" style="position:absolute;left:0;text-align:left;margin-left:0;margin-top:251.8pt;width:453.6pt;height:.05pt;z-index:251661312;visibility:visible;mso-wrap-style:square;mso-wrap-distance-left:9pt;mso-wrap-distance-top:0;mso-wrap-distance-right:9pt;mso-wrap-distance-bottom:0;mso-position-horizontal:absolute;mso-position-horizontal-relative:text;mso-position-vertical:absolute;mso-position-vertical-relative:text;v-text-anchor:top" o:gfxdata="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" stroked="f">
+              <v:shape id="Metin Kutusu 4" o:spid="_x0000_s1026" type="#_x0000_t202" style="width:453.6pt;height:21pt;visibility:visible;mso-wrap-style:square;mso-left-percent:-10001;mso-top-percent:-10001;mso-position-horizontal:absolute;mso-position-horizontal-relative:char;mso-position-vertical:absolute;mso-position-vertical-relative:line;mso-left-percent:-10001;mso-top-percent:-10001;v-text-anchor:top" o:gfxdata="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" stroked="f">
                 <v:textbox style="mso-fit-shape-to-text:t" inset="0,0,0,0">
                   <w:txbxContent>
                     <w:p>
@@ -4734,44 +4799,108 @@
                       <w:r>
                         <w:t xml:space="preserve">Figure </w:t>
                       </w:r>
-                      <w:fldSimple w:instr=" SEQ Figure \* ARABIC ">
-                        <w:r>
-                          <w:rPr>
-                            <w:noProof/>
-                          </w:rPr>
-                          <w:t>9</w:t>
-                        </w:r>
-                      </w:fldSimple>
+                      <w:r>
+                        <w:fldChar w:fldCharType="begin"/>
+                      </w:r>
+                      <w:r>
+                        <w:instrText xml:space="preserve"> SEQ Figure \* ARABIC </w:instrText>
+                      </w:r>
+                      <w:r>
+                        <w:fldChar w:fldCharType="separate"/>
+                      </w:r>
+                      <w:r>
+                        <w:rPr>
+                          <w:noProof/>
+                        </w:rPr>
+                        <w:t>9</w:t>
+                      </w:r>
+                      <w:r>
+                        <w:rPr>
+                          <w:noProof/>
+                        </w:rPr>
+                        <w:fldChar w:fldCharType="end"/>
+                      </w:r>
                       <w:r>
                         <w:t>. Harmonics Analysis for Input Current</w:t>
                       </w:r>
                     </w:p>
                   </w:txbxContent>
                 </v:textbox>
-                <w10:wrap type="square"/>
+                <w10:anchorlock/>
               </v:shape>
             </w:pict>
           </mc:Fallback>
         </mc:AlternateContent>
       </w:r>
+    </w:p>
+    <w:p>
+      <w:pPr>
+        <w:ind w:left="348" w:firstLine="360"/>
+        <w:jc w:val="both"/>
+      </w:pPr>
+      <w:proofErr w:type="gramStart"/>
+      <w:r>
+        <w:t>On the other side w</w:t>
+      </w:r>
+      <w:r>
+        <w:t>he</w:t>
+      </w:r>
+      <w:r>
+        <w:t>n</w:t>
+      </w:r>
+      <w:r>
+        <w:t xml:space="preserve"> we conduct a harmonic analysis on the </w:t>
+      </w:r>
+      <w:r>
+        <w:t>output voltage</w:t>
+      </w:r>
+      <w:r>
+        <w:t xml:space="preserve"> and obtain the result presented in Figure </w:t>
+      </w:r>
+      <w:r>
+        <w:t>10</w:t>
+      </w:r>
+      <w:r>
+        <w:t>,</w:t>
+      </w:r>
+      <w:r>
+        <w:t xml:space="preserve"> we can see that this parameter has a harmonic a</w:t>
+      </w:r>
+      <w:r>
+        <w:t>t zero frequency, which is equi</w:t>
+      </w:r>
+      <w:r>
+        <w:t>valent to having a dc component, therefore after comparing the harmonic results</w:t>
+      </w:r>
+      <w:r>
+        <w:t xml:space="preserve"> for</w:t>
+      </w:r>
+      <w:r>
+        <w:t xml:space="preserve"> </w:t>
+      </w:r>
+      <w:r>
+        <w:t>t</w:t>
+      </w:r>
+      <w:r>
+        <w:t>he input current and the output voltage we can conclude that the output voltage has a dc component unlike the input current.</w:t>
+      </w:r>
+      <w:proofErr w:type="gramEnd"/>
+    </w:p>
+    <w:p>
+      <w:pPr>
+        <w:jc w:val="center"/>
+      </w:pPr>
       <w:r>
         <w:rPr>
           <w:noProof/>
           <w:lang w:eastAsia="tr-TR"/>
         </w:rPr>
+        <w:lastRenderedPageBreak/>
         <w:drawing>
-          <wp:anchor distT="0" distB="0" distL="114300" distR="114300" simplePos="0" relativeHeight="251658240" behindDoc="0" locked="0" layoutInCell="1" allowOverlap="1">
-            <wp:simplePos x="0" y="0"/>
-            <wp:positionH relativeFrom="margin">
-              <wp:align>right</wp:align>
-            </wp:positionH>
-            <wp:positionV relativeFrom="paragraph">
-              <wp:posOffset>332105</wp:posOffset>
-            </wp:positionV>
-            <wp:extent cx="5760720" cy="2808605"/>
-            <wp:effectExtent l="0" t="0" r="0" b="0"/>
-            <wp:wrapSquare wrapText="bothSides"/>
-            <wp:docPr id="16" name="Resim 16" descr="ekran görüntüsü içeren bir resim&#10;&#10;Açıklama otomatik olarak oluşturuldu"/>
+          <wp:inline distT="0" distB="0" distL="0" distR="0" wp14:anchorId="3D7D3707" wp14:editId="07B4DDA4">
+            <wp:extent cx="5536800" cy="2700000"/>
+            <wp:effectExtent l="0" t="0" r="6985" b="5715"/>
+            <wp:docPr id="17" name="Resim 17" descr="ekran görüntüsü içeren bir resim&#10;&#10;Açıklama otomatik olarak oluşturuldu"/>
             <wp:cNvGraphicFramePr>
               <a:graphicFrameLocks xmlns:a="http://schemas.openxmlformats.org/drawingml/2006/main" noChangeAspect="1"/>
             </wp:cNvGraphicFramePr>
@@ -4779,11 +4908,11 @@
               <a:graphicData uri="http://schemas.openxmlformats.org/drawingml/2006/picture">
                 <pic:pic xmlns:pic="http://schemas.openxmlformats.org/drawingml/2006/picture">
                   <pic:nvPicPr>
-                    <pic:cNvPr id="16" name="0mH_input_current_harmonics.png"/>
+                    <pic:cNvPr id="17" name="0mH_output_voltage_harmonics.png"/>
                     <pic:cNvPicPr/>
                   </pic:nvPicPr>
                   <pic:blipFill>
-                    <a:blip r:embed="rId17" cstate="print">
+                    <a:blip r:embed="rId18" cstate="print">
                       <a:extLst>
                         <a:ext uri="{28A0092B-C50C-407E-A947-70E740481C1C}">
                           <a14:useLocalDpi xmlns:a14="http://schemas.microsoft.com/office/drawing/2010/main" val="0"/>
@@ -4797,7 +4926,7 @@
                   <pic:spPr>
                     <a:xfrm>
                       <a:off x="0" y="0"/>
-                      <a:ext cx="5760720" cy="2808605"/>
+                      <a:ext cx="5536800" cy="2700000"/>
                     </a:xfrm>
                     <a:prstGeom prst="rect">
                       <a:avLst/>
@@ -4806,27 +4935,15 @@
                 </pic:pic>
               </a:graphicData>
             </a:graphic>
-          </wp:anchor>
+          </wp:inline>
         </w:drawing>
       </w:r>
-      <w:r>
-        <w:rPr>
-          <w:b/>
-          <w:sz w:val="24"/>
-        </w:rPr>
-        <w:t>Harmonic Analysis up to 30th Harmonic</w:t>
-      </w:r>
-    </w:p>
-    <w:p>
-      <w:pPr>
-        <w:pStyle w:val="ListeParagraf"/>
-        <w:keepNext/>
-        <w:jc w:val="center"/>
-      </w:pPr>
-    </w:p>
-    <w:p>
-      <w:pPr>
-        <w:pStyle w:val="ResimYazs"/>
+    </w:p>
+    <w:p>
+      <w:pPr>
+        <w:rPr>
+          <w:b/>
+        </w:rPr>
       </w:pPr>
       <w:r>
         <w:rPr>
@@ -4836,17 +4953,9 @@
         <mc:AlternateContent>
           <mc:Choice Requires="wps">
             <w:drawing>
-              <wp:anchor distT="0" distB="0" distL="114300" distR="114300" simplePos="0" relativeHeight="251663360" behindDoc="0" locked="0" layoutInCell="1" allowOverlap="1" wp14:anchorId="486A8573" wp14:editId="398E626C">
-                <wp:simplePos x="0" y="0"/>
-                <wp:positionH relativeFrom="column">
-                  <wp:posOffset>0</wp:posOffset>
-                </wp:positionH>
-                <wp:positionV relativeFrom="paragraph">
-                  <wp:posOffset>3109595</wp:posOffset>
-                </wp:positionV>
-                <wp:extent cx="5760720" cy="635"/>
+              <wp:inline distT="0" distB="0" distL="0" distR="0" wp14:anchorId="43FD4327" wp14:editId="6605F706">
+                <wp:extent cx="5760720" cy="266700"/>
                 <wp:effectExtent l="0" t="0" r="0" b="0"/>
-                <wp:wrapSquare wrapText="bothSides"/>
                 <wp:docPr id="5" name="Metin Kutusu 5"/>
                 <wp:cNvGraphicFramePr/>
                 <a:graphic xmlns:a="http://schemas.openxmlformats.org/drawingml/2006/main">
@@ -4856,7 +4965,7 @@
                       <wps:spPr>
                         <a:xfrm>
                           <a:off x="0" y="0"/>
-                          <a:ext cx="5760720" cy="635"/>
+                          <a:ext cx="5760720" cy="266700"/>
                         </a:xfrm>
                         <a:prstGeom prst="rect">
                           <a:avLst/>
@@ -4917,12 +5026,12 @@
                     </wps:wsp>
                   </a:graphicData>
                 </a:graphic>
-              </wp:anchor>
+              </wp:inline>
             </w:drawing>
           </mc:Choice>
           <mc:Fallback>
             <w:pict>
-              <v:shape w14:anchorId="486A8573" id="Metin Kutusu 5" o:spid="_x0000_s1027" type="#_x0000_t202" style="position:absolute;margin-left:0;margin-top:244.85pt;width:453.6pt;height:.05pt;z-index:251663360;visibility:visible;mso-wrap-style:square;mso-wrap-distance-left:9pt;mso-wrap-distance-top:0;mso-wrap-distance-right:9pt;mso-wrap-distance-bottom:0;mso-position-horizontal:absolute;mso-position-horizontal-relative:text;mso-position-vertical:absolute;mso-position-vertical-relative:text;v-text-anchor:top" o:gfxdata="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" stroked="f">
+              <v:shape w14:anchorId="43FD4327" id="Metin Kutusu 5" o:spid="_x0000_s1027" type="#_x0000_t202" style="width:453.6pt;height:21pt;visibility:visible;mso-wrap-style:square;mso-left-percent:-10001;mso-top-percent:-10001;mso-position-horizontal:absolute;mso-position-horizontal-relative:char;mso-position-vertical:absolute;mso-position-vertical-relative:line;mso-left-percent:-10001;mso-top-percent:-10001;v-text-anchor:top" o:gfxdata="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" stroked="f">
                 <v:textbox style="mso-fit-shape-to-text:t" inset="0,0,0,0">
                   <w:txbxContent>
                     <w:p>
@@ -4936,100 +5045,39 @@
                       <w:r>
                         <w:t xml:space="preserve">Figure </w:t>
                       </w:r>
-                      <w:fldSimple w:instr=" SEQ Figure \* ARABIC ">
-                        <w:r>
-                          <w:rPr>
-                            <w:noProof/>
-                          </w:rPr>
-                          <w:t>10</w:t>
-                        </w:r>
-                      </w:fldSimple>
                       <w:r>
-                        <w:t xml:space="preserve">. </w:t>
+                        <w:fldChar w:fldCharType="begin"/>
                       </w:r>
                       <w:r>
-                        <w:t>Harmonics Analysis for Output Voltage</w:t>
+                        <w:instrText xml:space="preserve"> SEQ Figure \* ARABIC </w:instrText>
+                      </w:r>
+                      <w:r>
+                        <w:fldChar w:fldCharType="separate"/>
+                      </w:r>
+                      <w:r>
+                        <w:rPr>
+                          <w:noProof/>
+                        </w:rPr>
+                        <w:t>10</w:t>
+                      </w:r>
+                      <w:r>
+                        <w:rPr>
+                          <w:noProof/>
+                        </w:rPr>
+                        <w:fldChar w:fldCharType="end"/>
+                      </w:r>
+                      <w:r>
+                        <w:t>. Harmonics Analysis for Output Voltage</w:t>
                       </w:r>
                     </w:p>
                   </w:txbxContent>
                 </v:textbox>
-                <w10:wrap type="square"/>
+                <w10:anchorlock/>
               </v:shape>
             </w:pict>
           </mc:Fallback>
         </mc:AlternateContent>
       </w:r>
-      <w:r>
-        <w:rPr>
-          <w:noProof/>
-          <w:lang w:eastAsia="tr-TR"/>
-        </w:rPr>
-        <w:drawing>
-          <wp:anchor distT="0" distB="0" distL="114300" distR="114300" simplePos="0" relativeHeight="251659264" behindDoc="0" locked="0" layoutInCell="1" allowOverlap="1" wp14:anchorId="61E14956" wp14:editId="1AC75B69">
-            <wp:simplePos x="0" y="0"/>
-            <wp:positionH relativeFrom="margin">
-              <wp:align>right</wp:align>
-            </wp:positionH>
-            <wp:positionV relativeFrom="paragraph">
-              <wp:posOffset>243840</wp:posOffset>
-            </wp:positionV>
-            <wp:extent cx="5760720" cy="2808605"/>
-            <wp:effectExtent l="0" t="0" r="0" b="0"/>
-            <wp:wrapSquare wrapText="bothSides"/>
-            <wp:docPr id="17" name="Resim 17" descr="ekran görüntüsü içeren bir resim&#10;&#10;Açıklama otomatik olarak oluşturuldu"/>
-            <wp:cNvGraphicFramePr>
-              <a:graphicFrameLocks xmlns:a="http://schemas.openxmlformats.org/drawingml/2006/main" noChangeAspect="1"/>
-            </wp:cNvGraphicFramePr>
-            <a:graphic xmlns:a="http://schemas.openxmlformats.org/drawingml/2006/main">
-              <a:graphicData uri="http://schemas.openxmlformats.org/drawingml/2006/picture">
-                <pic:pic xmlns:pic="http://schemas.openxmlformats.org/drawingml/2006/picture">
-                  <pic:nvPicPr>
-                    <pic:cNvPr id="17" name="0mH_output_voltage_harmonics.png"/>
-                    <pic:cNvPicPr/>
-                  </pic:nvPicPr>
-                  <pic:blipFill>
-                    <a:blip r:embed="rId18" cstate="print">
-                      <a:extLst>
-                        <a:ext uri="{28A0092B-C50C-407E-A947-70E740481C1C}">
-                          <a14:useLocalDpi xmlns:a14="http://schemas.microsoft.com/office/drawing/2010/main" val="0"/>
-                        </a:ext>
-                      </a:extLst>
-                    </a:blip>
-                    <a:stretch>
-                      <a:fillRect/>
-                    </a:stretch>
-                  </pic:blipFill>
-                  <pic:spPr>
-                    <a:xfrm>
-                      <a:off x="0" y="0"/>
-                      <a:ext cx="5760720" cy="2808605"/>
-                    </a:xfrm>
-                    <a:prstGeom prst="rect">
-                      <a:avLst/>
-                    </a:prstGeom>
-                  </pic:spPr>
-                </pic:pic>
-              </a:graphicData>
-            </a:graphic>
-          </wp:anchor>
-        </w:drawing>
-      </w:r>
-    </w:p>
-    <w:p>
-      <w:pPr>
-        <w:jc w:val="center"/>
-      </w:pPr>
-    </w:p>
-    <w:p/>
-    <w:p/>
-    <w:p/>
-    <w:p>
-      <w:pPr>
-        <w:pStyle w:val="ListeParagraf"/>
-        <w:rPr>
-          <w:b/>
-        </w:rPr>
-      </w:pPr>
     </w:p>
     <w:p>
       <w:pPr>
@@ -5054,17 +5102,14 @@
     </w:p>
     <w:p>
       <w:pPr>
-        <w:pStyle w:val="ListeParagraf"/>
         <w:keepNext/>
         <w:jc w:val="center"/>
       </w:pPr>
       <w:r>
         <w:rPr>
-          <w:b/>
           <w:noProof/>
           <w:lang w:eastAsia="tr-TR"/>
         </w:rPr>
-        <w:lastRenderedPageBreak/>
         <w:drawing>
           <wp:inline distT="0" distB="0" distL="0" distR="0" wp14:anchorId="3BB0D9DF" wp14:editId="0AA3058C">
             <wp:extent cx="4594860" cy="3446145"/>
@@ -5119,40 +5164,32 @@
       <w:r>
         <w:t xml:space="preserve">Figure </w:t>
       </w:r>
-      <w:r>
-        <w:fldChar w:fldCharType="begin"/>
-      </w:r>
-      <w:r>
-        <w:instrText xml:space="preserve"> SEQ Figure \* ARABIC </w:instrText>
-      </w:r>
-      <w:r>
-        <w:fldChar w:fldCharType="separate"/>
-      </w:r>
+      <w:fldSimple w:instr=" SEQ Figure \* ARABIC ">
+        <w:r>
+          <w:rPr>
+            <w:noProof/>
+          </w:rPr>
+          <w:t>11</w:t>
+        </w:r>
+      </w:fldSimple>
       <w:r>
         <w:rPr>
           <w:noProof/>
         </w:rPr>
-        <w:t>11</w:t>
-      </w:r>
-      <w:r>
-        <w:rPr>
-          <w:noProof/>
-        </w:rPr>
-        <w:fldChar w:fldCharType="end"/>
-      </w:r>
-    </w:p>
-    <w:p>
-      <w:pPr>
-        <w:pStyle w:val="ListeParagraf"/>
+        <w:t>. Input current waveform</w:t>
+      </w:r>
+    </w:p>
+    <w:p>
+      <w:pPr>
         <w:keepNext/>
         <w:jc w:val="center"/>
       </w:pPr>
       <w:r>
         <w:rPr>
-          <w:b/>
           <w:noProof/>
           <w:lang w:eastAsia="tr-TR"/>
         </w:rPr>
+        <w:lastRenderedPageBreak/>
         <w:drawing>
           <wp:inline distT="0" distB="0" distL="0" distR="0" wp14:anchorId="616AD641" wp14:editId="5AAA6F01">
             <wp:extent cx="4526280" cy="3394710"/>
@@ -5207,75 +5244,20 @@
       <w:r>
         <w:t xml:space="preserve">Figure </w:t>
       </w:r>
-      <w:r>
-        <w:fldChar w:fldCharType="begin"/>
-      </w:r>
-      <w:r>
-        <w:instrText xml:space="preserve"> SEQ Figure \* ARABIC </w:instrText>
-      </w:r>
-      <w:r>
-        <w:fldChar w:fldCharType="separate"/>
-      </w:r>
+      <w:fldSimple w:instr=" SEQ Figure \* ARABIC ">
+        <w:r>
+          <w:rPr>
+            <w:noProof/>
+          </w:rPr>
+          <w:t>12</w:t>
+        </w:r>
+      </w:fldSimple>
       <w:r>
         <w:rPr>
           <w:noProof/>
         </w:rPr>
-        <w:t>12</w:t>
-      </w:r>
-      <w:r>
-        <w:rPr>
-          <w:noProof/>
-        </w:rPr>
-        <w:fldChar w:fldCharType="end"/>
-      </w:r>
-    </w:p>
-    <w:p>
-      <w:pPr>
-        <w:pStyle w:val="ListeParagraf"/>
-        <w:rPr>
-          <w:b/>
-        </w:rPr>
-      </w:pPr>
-    </w:p>
-    <w:p>
-      <w:pPr>
-        <w:jc w:val="both"/>
-        <w:rPr>
-          <w:b/>
-        </w:rPr>
-      </w:pPr>
-    </w:p>
-    <w:p>
-      <w:pPr>
-        <w:jc w:val="both"/>
-        <w:rPr>
-          <w:b/>
-        </w:rPr>
-      </w:pPr>
-    </w:p>
-    <w:p>
-      <w:pPr>
-        <w:jc w:val="both"/>
-        <w:rPr>
-          <w:b/>
-        </w:rPr>
-      </w:pPr>
-    </w:p>
-    <w:p>
-      <w:pPr>
-        <w:jc w:val="both"/>
-        <w:rPr>
-          <w:b/>
-        </w:rPr>
-      </w:pPr>
-    </w:p>
-    <w:p>
-      <w:pPr>
-        <w:jc w:val="both"/>
-        <w:rPr>
-          <w:b/>
-        </w:rPr>
-      </w:pPr>
+        <w:t>. Output voltage waveform</w:t>
+      </w:r>
     </w:p>
     <w:p>
       <w:pPr>
@@ -6265,7 +6247,15 @@
         <w:jc w:val="both"/>
       </w:pPr>
       <w:r>
-        <w:t xml:space="preserve">These calculation were done under the assumption of </w:t>
+        <w:t xml:space="preserve">These calculation were </w:t>
+      </w:r>
+      <w:proofErr w:type="gramStart"/>
+      <w:r>
+        <w:t>done</w:t>
+      </w:r>
+      <w:proofErr w:type="gramEnd"/>
+      <w:r>
+        <w:t xml:space="preserve"> under the assumption of </w:t>
       </w:r>
       <w:r>
         <w:t>existing</w:t>
@@ -6336,13 +6326,19 @@
     </w:p>
     <w:p>
       <w:pPr>
-        <w:pStyle w:val="ListeParagraf"/>
-        <w:rPr>
-          <w:b/>
-        </w:rPr>
+        <w:ind w:left="348"/>
+        <w:jc w:val="both"/>
       </w:pPr>
       <w:bookmarkStart w:id="0" w:name="_GoBack"/>
       <w:bookmarkEnd w:id="0"/>
+    </w:p>
+    <w:p>
+      <w:pPr>
+        <w:pStyle w:val="ListeParagraf"/>
+        <w:rPr>
+          <w:b/>
+        </w:rPr>
+      </w:pPr>
     </w:p>
     <w:p>
       <w:pPr>
@@ -6362,6 +6358,7 @@
           <w:b/>
           <w:sz w:val="24"/>
         </w:rPr>
+        <w:lastRenderedPageBreak/>
         <w:t>Comparison of the Harmonic Content of the Input Current for Different Values of Ls</w:t>
       </w:r>
     </w:p>
@@ -7550,7 +7547,7 @@
 </file>
 
 <file path=customXml/itemProps1.xml><?xml version="1.0" encoding="utf-8"?>
-<ds:datastoreItem xmlns:ds="http://schemas.openxmlformats.org/officeDocument/2006/customXml" ds:itemID="{2711E0EF-174F-4DEB-86B6-249E51EEC58E}">
+<ds:datastoreItem xmlns:ds="http://schemas.openxmlformats.org/officeDocument/2006/customXml" ds:itemID="{AE98445B-9839-40B2-A67D-717AF4148F5F}">
   <ds:schemaRefs>
     <ds:schemaRef ds:uri="http://schemas.openxmlformats.org/officeDocument/2006/bibliography"/>
   </ds:schemaRefs>

</xml_diff>

<commit_message>
q3f+simulink ss+ some modifications
</commit_message>
<xml_diff>
--- a/simulation_project1_report.docx
+++ b/simulation_project1_report.docx
@@ -392,17 +392,7 @@
     </w:p>
     <w:p>
       <w:pPr>
-        <w:pStyle w:val="ListeParagraf"/>
-        <w:ind w:left="360"/>
-        <w:jc w:val="both"/>
-        <w:rPr>
-          <w:b/>
-          <w:sz w:val="28"/>
-        </w:rPr>
-      </w:pPr>
-    </w:p>
-    <w:p>
-      <w:pPr>
+        <w:spacing w:line="276" w:lineRule="auto"/>
         <w:ind w:firstLine="360"/>
         <w:jc w:val="both"/>
       </w:pPr>
@@ -493,10 +483,10 @@
     </w:p>
     <w:p>
       <w:pPr>
+        <w:spacing w:line="276" w:lineRule="auto"/>
         <w:ind w:firstLine="360"/>
         <w:jc w:val="both"/>
       </w:pPr>
-      <w:proofErr w:type="gramStart"/>
       <w:r>
         <w:t xml:space="preserve">The main purpose of this simulation project is to properly document our knowledge </w:t>
       </w:r>
@@ -536,7 +526,6 @@
       <w:r>
         <w:t>Simulink.</w:t>
       </w:r>
-      <w:proofErr w:type="gramEnd"/>
     </w:p>
     <w:p>
       <w:pPr>
@@ -601,6 +590,7 @@
     </w:p>
     <w:p>
       <w:pPr>
+        <w:spacing w:line="276" w:lineRule="auto"/>
         <w:ind w:left="348" w:firstLine="360"/>
         <w:jc w:val="both"/>
       </w:pPr>
@@ -720,75 +710,69 @@
     </w:p>
     <w:p>
       <w:pPr>
+        <w:spacing w:line="276" w:lineRule="auto"/>
+        <w:jc w:val="both"/>
+      </w:pPr>
+    </w:p>
+    <w:p>
+      <w:pPr>
+        <w:spacing w:line="276" w:lineRule="auto"/>
+        <w:ind w:left="708" w:firstLine="708"/>
+        <w:jc w:val="both"/>
+      </w:pPr>
+      <w:r>
+        <w:t xml:space="preserve">The output voltage waveforms of the </w:t>
+      </w:r>
+      <w:r>
+        <w:t>s</w:t>
+      </w:r>
+      <w:r>
+        <w:t xml:space="preserve">ingle </w:t>
+      </w:r>
+      <w:r>
+        <w:t>p</w:t>
+      </w:r>
+      <w:r>
+        <w:t xml:space="preserve">hase </w:t>
+      </w:r>
+      <w:r>
+        <w:t>b</w:t>
+      </w:r>
+      <w:r>
+        <w:t xml:space="preserve">ridge </w:t>
+      </w:r>
+      <w:r>
+        <w:t>r</w:t>
+      </w:r>
+      <w:r>
+        <w:t>ectifier</w:t>
+      </w:r>
+      <w:r>
+        <w:t xml:space="preserve"> for step times of 1ns, 0.5ms and 5ms can be found in Figures </w:t>
+      </w:r>
+      <w:r>
+        <w:t>2</w:t>
+      </w:r>
+      <w:r>
+        <w:t>,</w:t>
+      </w:r>
+      <w:r>
+        <w:t>3</w:t>
+      </w:r>
+      <w:r>
+        <w:t xml:space="preserve"> and </w:t>
+      </w:r>
+      <w:r>
+        <w:t>4</w:t>
+      </w:r>
+      <w:r>
+        <w:t>, respectively.</w:t>
+      </w:r>
+    </w:p>
+    <w:p>
+      <w:pPr>
         <w:pStyle w:val="ListeParagraf"/>
-        <w:ind w:left="360" w:firstLine="348"/>
-        <w:jc w:val="both"/>
-      </w:pPr>
-    </w:p>
-    <w:p>
-      <w:pPr>
-        <w:pStyle w:val="ListeParagraf"/>
-        <w:ind w:left="360" w:firstLine="348"/>
-        <w:jc w:val="both"/>
-      </w:pPr>
-    </w:p>
-    <w:p>
-      <w:pPr>
-        <w:ind w:left="708"/>
-        <w:jc w:val="both"/>
-      </w:pPr>
-      <w:r>
-        <w:t xml:space="preserve">The output voltage waveforms of the </w:t>
-      </w:r>
-      <w:r>
-        <w:t>s</w:t>
-      </w:r>
-      <w:r>
-        <w:t xml:space="preserve">ingle </w:t>
-      </w:r>
-      <w:r>
-        <w:t>p</w:t>
-      </w:r>
-      <w:r>
-        <w:t xml:space="preserve">hase </w:t>
-      </w:r>
-      <w:r>
-        <w:t>b</w:t>
-      </w:r>
-      <w:r>
-        <w:t xml:space="preserve">ridge </w:t>
-      </w:r>
-      <w:r>
-        <w:t>r</w:t>
-      </w:r>
-      <w:r>
-        <w:t>ectifier</w:t>
-      </w:r>
-      <w:r>
-        <w:t xml:space="preserve"> for step times of 1ns, 0.5ms and 5ms can be found in Figures </w:t>
-      </w:r>
-      <w:r>
-        <w:t>2</w:t>
-      </w:r>
-      <w:r>
-        <w:t>,</w:t>
-      </w:r>
-      <w:r>
-        <w:t>3</w:t>
-      </w:r>
-      <w:r>
-        <w:t xml:space="preserve"> and </w:t>
-      </w:r>
-      <w:r>
-        <w:t>4</w:t>
-      </w:r>
-      <w:r>
-        <w:t>, respectively.</w:t>
-      </w:r>
-    </w:p>
-    <w:p>
-      <w:pPr>
-        <w:pStyle w:val="ListeParagraf"/>
+        <w:spacing w:line="276" w:lineRule="auto"/>
         <w:ind w:left="360" w:firstLine="348"/>
         <w:jc w:val="both"/>
       </w:pPr>
@@ -1076,6 +1060,7 @@
     </w:p>
     <w:p>
       <w:pPr>
+        <w:spacing w:line="276" w:lineRule="auto"/>
         <w:ind w:left="348" w:firstLine="360"/>
         <w:jc w:val="both"/>
       </w:pPr>
@@ -1118,6 +1103,7 @@
     </w:p>
     <w:p>
       <w:pPr>
+        <w:spacing w:line="276" w:lineRule="auto"/>
         <w:ind w:left="348" w:firstLine="360"/>
         <w:jc w:val="both"/>
       </w:pPr>
@@ -1139,19 +1125,12 @@
     </w:p>
     <w:p>
       <w:pPr>
+        <w:spacing w:line="276" w:lineRule="auto"/>
         <w:ind w:left="348" w:firstLine="360"/>
         <w:jc w:val="both"/>
       </w:pPr>
       <w:r>
-        <w:t xml:space="preserve">The sampling procedure is related with the sampling theorem, in which the minimum required sampling rate (in order to obtain the original signal without any changes in its frequency) is defined as the double of the frequency of the maximum frequency component that exists in the original </w:t>
-      </w:r>
-      <w:proofErr w:type="gramStart"/>
-      <w:r>
-        <w:t>signal.If</w:t>
-      </w:r>
-      <w:proofErr w:type="gramEnd"/>
-      <w:r>
-        <w:t xml:space="preserve"> the step time is chosen too small, this corrupts the original curve of the signal, due to the existence of ‘aliasing’, which can be explained in other words as: the appeareance of a higher frequency signal as low frequency due to the lack of sampled points. </w:t>
+        <w:t xml:space="preserve">The sampling procedure is related with the sampling theorem, in which the minimum required sampling rate (in order to obtain the original signal without any changes in its frequency) is defined as the double of the frequency of the maximum frequency component that exists in the original signal.If the step time is chosen too small, this corrupts the original curve of the signal, due to the existence of ‘aliasing’, which can be explained in other words as: the appeareance of a higher frequency signal as low frequency due to the lack of sampled points. </w:t>
       </w:r>
       <w:r>
         <w:t xml:space="preserve"> An example for such a situation can be observed in Figure 4.</w:t>
@@ -1159,6 +1138,7 @@
     </w:p>
     <w:p>
       <w:pPr>
+        <w:spacing w:line="276" w:lineRule="auto"/>
         <w:ind w:left="348" w:firstLine="360"/>
         <w:jc w:val="both"/>
       </w:pPr>
@@ -1172,15 +1152,7 @@
         <w:t xml:space="preserve">, but unfotunately </w:t>
       </w:r>
       <w:r>
-        <w:t xml:space="preserve">having too many sampled points would slow down the procedure and it would occupy quite a </w:t>
-      </w:r>
-      <w:proofErr w:type="gramStart"/>
-      <w:r>
-        <w:t>lot</w:t>
-      </w:r>
-      <w:proofErr w:type="gramEnd"/>
-      <w:r>
-        <w:t xml:space="preserve"> of storage room.</w:t>
+        <w:t>having too many sampled points would slow down the procedure and it would occupy quite a lot of storage room.</w:t>
       </w:r>
     </w:p>
     <w:p>
@@ -1213,16 +1185,7 @@
     </w:p>
     <w:p>
       <w:pPr>
-        <w:ind w:left="348"/>
-        <w:jc w:val="both"/>
-        <w:rPr>
-          <w:b/>
-          <w:sz w:val="20"/>
-        </w:rPr>
-      </w:pPr>
-    </w:p>
-    <w:p>
-      <w:pPr>
+        <w:spacing w:line="276" w:lineRule="auto"/>
         <w:ind w:left="348" w:firstLine="360"/>
         <w:jc w:val="both"/>
       </w:pPr>
@@ -1380,6 +1343,7 @@
     </w:p>
     <w:p>
       <w:pPr>
+        <w:spacing w:line="276" w:lineRule="auto"/>
         <w:ind w:left="348" w:firstLine="360"/>
         <w:jc w:val="both"/>
         <w:rPr>
@@ -1844,6 +1808,7 @@
     </w:p>
     <w:p>
       <w:pPr>
+        <w:spacing w:line="276" w:lineRule="auto"/>
         <w:ind w:left="348" w:firstLine="348"/>
         <w:jc w:val="both"/>
       </w:pPr>
@@ -2048,16 +2013,7 @@
     </w:p>
     <w:p>
       <w:pPr>
-        <w:ind w:left="348"/>
-        <w:jc w:val="both"/>
-        <w:rPr>
-          <w:b/>
-          <w:sz w:val="20"/>
-        </w:rPr>
-      </w:pPr>
-    </w:p>
-    <w:p>
-      <w:pPr>
+        <w:spacing w:line="276" w:lineRule="auto"/>
         <w:ind w:left="348" w:firstLine="348"/>
       </w:pPr>
       <w:r>
@@ -2334,7 +2290,8 @@
     <w:p/>
     <w:p>
       <w:pPr>
-        <w:ind w:firstLine="708"/>
+        <w:spacing w:line="276" w:lineRule="auto"/>
+        <w:ind w:left="708"/>
         <w:jc w:val="both"/>
       </w:pPr>
       <w:r>
@@ -2344,7 +2301,10 @@
         <w:t>Then the RMS value is equal to</w:t>
       </w:r>
       <w:r>
-        <w:t xml:space="preserve"> the value in equation 5.</w:t>
+        <w:t xml:space="preserve"> the value in equation </w:t>
+      </w:r>
+      <w:r>
+        <w:t>5.</w:t>
       </w:r>
     </w:p>
     <w:p>
@@ -2548,7 +2508,8 @@
     </w:p>
     <w:p>
       <w:pPr>
-        <w:ind w:firstLine="708"/>
+        <w:spacing w:line="276" w:lineRule="auto"/>
+        <w:ind w:left="708"/>
         <w:jc w:val="both"/>
       </w:pPr>
       <w:r>
@@ -2968,6 +2929,7 @@
     </w:p>
     <w:p>
       <w:pPr>
+        <w:spacing w:line="276" w:lineRule="auto"/>
         <w:ind w:left="348" w:firstLine="360"/>
         <w:jc w:val="both"/>
       </w:pPr>
@@ -2977,6 +2939,7 @@
     </w:p>
     <w:p>
       <w:pPr>
+        <w:spacing w:line="276" w:lineRule="auto"/>
         <w:ind w:left="348" w:firstLine="360"/>
         <w:jc w:val="both"/>
       </w:pPr>
@@ -3069,19 +3032,6 @@
         <w:t>. Simulink schematic of single phase half bridge rectifier with the calculator operators: THD and mean</w:t>
       </w:r>
     </w:p>
-    <w:p/>
-    <w:p/>
-    <w:p/>
-    <w:p/>
-    <w:p/>
-    <w:p>
-      <w:pPr>
-        <w:jc w:val="both"/>
-        <w:rPr>
-          <w:b/>
-        </w:rPr>
-      </w:pPr>
-    </w:p>
     <w:p>
       <w:pPr>
         <w:pStyle w:val="ListeParagraf"/>
@@ -3089,6 +3039,7 @@
           <w:ilvl w:val="0"/>
           <w:numId w:val="2"/>
         </w:numPr>
+        <w:spacing w:line="480" w:lineRule="auto"/>
         <w:jc w:val="both"/>
         <w:rPr>
           <w:b/>
@@ -3100,17 +3051,112 @@
           <w:b/>
           <w:sz w:val="28"/>
         </w:rPr>
+        <w:lastRenderedPageBreak/>
         <w:t>Question 2: Single Phase Full Bridge Rectifiers</w:t>
       </w:r>
     </w:p>
     <w:p>
       <w:pPr>
-        <w:pStyle w:val="ListeParagraf"/>
-        <w:jc w:val="both"/>
-        <w:rPr>
-          <w:b/>
-        </w:rPr>
-      </w:pPr>
+        <w:keepNext/>
+        <w:spacing w:line="360" w:lineRule="auto"/>
+        <w:ind w:left="360" w:firstLine="348"/>
+        <w:rPr>
+          <w:noProof/>
+          <w:lang w:eastAsia="tr-TR"/>
+        </w:rPr>
+      </w:pPr>
+      <w:r>
+        <w:rPr>
+          <w:noProof/>
+          <w:lang w:eastAsia="tr-TR"/>
+        </w:rPr>
+        <w:t>The constructed si</w:t>
+      </w:r>
+      <w:r>
+        <w:rPr>
+          <w:noProof/>
+          <w:lang w:eastAsia="tr-TR"/>
+        </w:rPr>
+        <w:t>ngle phase full bridge diode re</w:t>
+      </w:r>
+      <w:r>
+        <w:rPr>
+          <w:noProof/>
+          <w:lang w:eastAsia="tr-TR"/>
+        </w:rPr>
+        <w:t>ctifier can be found in Figure 6.</w:t>
+      </w:r>
+    </w:p>
+    <w:p>
+      <w:pPr>
+        <w:keepNext/>
+        <w:spacing w:line="360" w:lineRule="auto"/>
+      </w:pPr>
+      <w:r>
+        <w:rPr>
+          <w:noProof/>
+          <w:lang w:eastAsia="tr-TR"/>
+        </w:rPr>
+        <w:drawing>
+          <wp:inline distT="0" distB="0" distL="0" distR="0" wp14:anchorId="146A87B7" wp14:editId="55E542A2">
+            <wp:extent cx="5760720" cy="2644775"/>
+            <wp:effectExtent l="0" t="0" r="0" b="3175"/>
+            <wp:docPr id="6" name="Resim 6"/>
+            <wp:cNvGraphicFramePr>
+              <a:graphicFrameLocks xmlns:a="http://schemas.openxmlformats.org/drawingml/2006/main" noChangeAspect="1"/>
+            </wp:cNvGraphicFramePr>
+            <a:graphic xmlns:a="http://schemas.openxmlformats.org/drawingml/2006/main">
+              <a:graphicData uri="http://schemas.openxmlformats.org/drawingml/2006/picture">
+                <pic:pic xmlns:pic="http://schemas.openxmlformats.org/drawingml/2006/picture">
+                  <pic:nvPicPr>
+                    <pic:cNvPr id="1" name=""/>
+                    <pic:cNvPicPr/>
+                  </pic:nvPicPr>
+                  <pic:blipFill>
+                    <a:blip r:embed="rId14"/>
+                    <a:stretch>
+                      <a:fillRect/>
+                    </a:stretch>
+                  </pic:blipFill>
+                  <pic:spPr>
+                    <a:xfrm>
+                      <a:off x="0" y="0"/>
+                      <a:ext cx="5760720" cy="2644775"/>
+                    </a:xfrm>
+                    <a:prstGeom prst="rect">
+                      <a:avLst/>
+                    </a:prstGeom>
+                  </pic:spPr>
+                </pic:pic>
+              </a:graphicData>
+            </a:graphic>
+          </wp:inline>
+        </w:drawing>
+      </w:r>
+    </w:p>
+    <w:p>
+      <w:pPr>
+        <w:pStyle w:val="ResimYazs"/>
+        <w:jc w:val="center"/>
+        <w:rPr>
+          <w:b/>
+          <w:sz w:val="24"/>
+        </w:rPr>
+      </w:pPr>
+      <w:r>
+        <w:t xml:space="preserve">Figure </w:t>
+      </w:r>
+      <w:fldSimple w:instr=" SEQ Figure \* ARABIC ">
+        <w:r>
+          <w:rPr>
+            <w:noProof/>
+          </w:rPr>
+          <w:t>6</w:t>
+        </w:r>
+      </w:fldSimple>
+      <w:r>
+        <w:t>. The simulink schematic for the single phase full wave rectifier</w:t>
+      </w:r>
     </w:p>
     <w:p>
       <w:pPr>
@@ -3119,6 +3165,7 @@
           <w:ilvl w:val="1"/>
           <w:numId w:val="2"/>
         </w:numPr>
+        <w:spacing w:line="360" w:lineRule="auto"/>
         <w:jc w:val="both"/>
         <w:rPr>
           <w:b/>
@@ -3135,7 +3182,8 @@
     </w:p>
     <w:p>
       <w:pPr>
-        <w:ind w:left="348"/>
+        <w:spacing w:line="276" w:lineRule="auto"/>
+        <w:ind w:left="348" w:firstLine="360"/>
         <w:jc w:val="both"/>
       </w:pPr>
       <w:r>
@@ -3157,15 +3205,10 @@
         <w:t>s</w:t>
       </w:r>
       <w:r>
-        <w:t xml:space="preserve"> the inductive </w:t>
-      </w:r>
-      <w:proofErr w:type="gramStart"/>
-      <w:r>
-        <w:t>part  of</w:t>
-      </w:r>
-      <w:proofErr w:type="gramEnd"/>
-      <w:r>
-        <w:t xml:space="preserve"> source impedance, while Rs represent</w:t>
+        <w:t xml:space="preserve"> the inductive part</w:t>
+      </w:r>
+      <w:r>
+        <w:t xml:space="preserve"> of source impedance, while Rs represent</w:t>
       </w:r>
       <w:r>
         <w:t>s</w:t>
@@ -3181,6 +3224,7 @@
           <w:ilvl w:val="1"/>
           <w:numId w:val="2"/>
         </w:numPr>
+        <w:spacing w:line="360" w:lineRule="auto"/>
         <w:jc w:val="both"/>
         <w:rPr>
           <w:b/>
@@ -3197,7 +3241,8 @@
     </w:p>
     <w:p>
       <w:pPr>
-        <w:ind w:left="348"/>
+        <w:spacing w:line="276" w:lineRule="auto"/>
+        <w:ind w:left="348" w:firstLine="360"/>
       </w:pPr>
       <w:r>
         <w:t xml:space="preserve">A rather experimental way is used finding the desired output filter capacitance. </w:t>
@@ -3213,6 +3258,7 @@
           <w:ilvl w:val="1"/>
           <w:numId w:val="2"/>
         </w:numPr>
+        <w:spacing w:line="360" w:lineRule="auto"/>
         <w:jc w:val="both"/>
         <w:rPr>
           <w:b/>
@@ -3236,7 +3282,7 @@
     </w:p>
     <w:p>
       <w:pPr>
-        <w:ind w:left="348"/>
+        <w:ind w:left="348" w:firstLine="360"/>
       </w:pPr>
       <w:r>
         <w:t>O</w:t>
@@ -3251,21 +3297,26 @@
         <w:t>at the same graph</w:t>
       </w:r>
       <w:r>
-        <w:t xml:space="preserve"> can be found in Figure 6, below.</w:t>
-      </w:r>
-    </w:p>
-    <w:p>
-      <w:pPr>
-        <w:pStyle w:val="ListeParagraf"/>
+        <w:t xml:space="preserve"> can be found in Figure </w:t>
+      </w:r>
+      <w:r>
+        <w:t>7</w:t>
+      </w:r>
+      <w:r>
+        <w:t>, below.</w:t>
+      </w:r>
+    </w:p>
+    <w:p>
+      <w:pPr>
         <w:keepNext/>
         <w:jc w:val="center"/>
       </w:pPr>
       <w:r>
         <w:rPr>
-          <w:b/>
           <w:noProof/>
           <w:lang w:eastAsia="tr-TR"/>
         </w:rPr>
+        <w:lastRenderedPageBreak/>
         <w:drawing>
           <wp:inline distT="0" distB="0" distL="0" distR="0" wp14:anchorId="68ECF400" wp14:editId="6559A087">
             <wp:extent cx="4739640" cy="3554730"/>
@@ -3282,7 +3333,7 @@
                     <pic:cNvPicPr/>
                   </pic:nvPicPr>
                   <pic:blipFill>
-                    <a:blip r:embed="rId14">
+                    <a:blip r:embed="rId15">
                       <a:extLst>
                         <a:ext uri="{28A0092B-C50C-407E-A947-70E740481C1C}">
                           <a14:useLocalDpi xmlns:a14="http://schemas.microsoft.com/office/drawing/2010/main" val="0"/>
@@ -3322,7 +3373,7 @@
           <w:rPr>
             <w:noProof/>
           </w:rPr>
-          <w:t>6</w:t>
+          <w:t>7</w:t>
         </w:r>
       </w:fldSimple>
       <w:r>
@@ -3334,14 +3385,6 @@
       <w:r>
         <w:t>Input Current, Input Voltage &amp; Output Voltages for the Sİngle Phase Rectifier</w:t>
       </w:r>
-    </w:p>
-    <w:p>
-      <w:pPr>
-        <w:pStyle w:val="ListeParagraf"/>
-        <w:rPr>
-          <w:b/>
-        </w:rPr>
-      </w:pPr>
     </w:p>
     <w:p>
       <w:pPr>
@@ -3350,6 +3393,7 @@
           <w:ilvl w:val="1"/>
           <w:numId w:val="2"/>
         </w:numPr>
+        <w:spacing w:line="480" w:lineRule="auto"/>
         <w:jc w:val="both"/>
         <w:rPr>
           <w:b/>
@@ -3387,7 +3431,7 @@
     </w:p>
     <w:p>
       <w:pPr>
-        <w:ind w:left="348"/>
+        <w:ind w:left="348" w:firstLine="360"/>
       </w:pPr>
       <w:r>
         <w:t xml:space="preserve">Average of the output voltage is measured to be around 313 V. It is measured from Scope. </w:t>
@@ -3395,18 +3439,10 @@
     </w:p>
     <w:p>
       <w:pPr>
-        <w:ind w:left="348"/>
-      </w:pPr>
-      <w:r>
-        <w:t xml:space="preserve">Input current harmonics analysis is </w:t>
-      </w:r>
-      <w:proofErr w:type="gramStart"/>
-      <w:r>
-        <w:t>done</w:t>
-      </w:r>
-      <w:proofErr w:type="gramEnd"/>
-      <w:r>
-        <w:t xml:space="preserve"> through the powergui FFT Analysis facility. It is around 127.5 %.</w:t>
+        <w:ind w:left="348" w:firstLine="360"/>
+      </w:pPr>
+      <w:r>
+        <w:t>Input current harmonics analysis is done through the powergui FFT Analysis facility. It is around 127.5 %.</w:t>
       </w:r>
     </w:p>
     <w:p>
@@ -3424,6 +3460,7 @@
           <w:ilvl w:val="1"/>
           <w:numId w:val="2"/>
         </w:numPr>
+        <w:spacing w:line="480" w:lineRule="auto"/>
         <w:jc w:val="both"/>
         <w:rPr>
           <w:b/>
@@ -3460,6 +3497,7 @@
           <w:ilvl w:val="1"/>
           <w:numId w:val="2"/>
         </w:numPr>
+        <w:spacing w:line="480" w:lineRule="auto"/>
         <w:jc w:val="both"/>
         <w:rPr>
           <w:b/>
@@ -3488,11 +3526,113 @@
         <w:ind w:left="348"/>
         <w:jc w:val="both"/>
       </w:pPr>
+    </w:p>
+    <w:p>
+      <w:pPr>
+        <w:keepNext/>
+        <w:ind w:left="348" w:firstLine="360"/>
+        <w:rPr>
+          <w:noProof/>
+          <w:lang w:eastAsia="tr-TR"/>
+        </w:rPr>
+      </w:pPr>
+      <w:r>
+        <w:rPr>
+          <w:noProof/>
+          <w:lang w:eastAsia="tr-TR"/>
+        </w:rPr>
+        <w:lastRenderedPageBreak/>
+        <w:t>In Figure 8, the simulink circuitry, with which the input currenti input voltage and the output voltage waveforms were drawn, can be found in Figure 8.</w:t>
+      </w:r>
+    </w:p>
+    <w:p>
+      <w:pPr>
+        <w:keepNext/>
+        <w:ind w:left="348"/>
+        <w:jc w:val="center"/>
+      </w:pPr>
+      <w:r>
+        <w:rPr>
+          <w:noProof/>
+          <w:lang w:eastAsia="tr-TR"/>
+        </w:rPr>
+        <w:drawing>
+          <wp:inline distT="0" distB="0" distL="0" distR="0" wp14:anchorId="1E242767" wp14:editId="6C085C21">
+            <wp:extent cx="5433060" cy="2655570"/>
+            <wp:effectExtent l="0" t="0" r="0" b="0"/>
+            <wp:docPr id="10" name="Resim 10"/>
+            <wp:cNvGraphicFramePr>
+              <a:graphicFrameLocks xmlns:a="http://schemas.openxmlformats.org/drawingml/2006/main" noChangeAspect="1"/>
+            </wp:cNvGraphicFramePr>
+            <a:graphic xmlns:a="http://schemas.openxmlformats.org/drawingml/2006/main">
+              <a:graphicData uri="http://schemas.openxmlformats.org/drawingml/2006/picture">
+                <pic:pic xmlns:pic="http://schemas.openxmlformats.org/drawingml/2006/picture">
+                  <pic:nvPicPr>
+                    <pic:cNvPr id="1" name=""/>
+                    <pic:cNvPicPr/>
+                  </pic:nvPicPr>
+                  <pic:blipFill rotWithShape="1">
+                    <a:blip r:embed="rId16"/>
+                    <a:srcRect l="5687"/>
+                    <a:stretch/>
+                  </pic:blipFill>
+                  <pic:spPr bwMode="auto">
+                    <a:xfrm>
+                      <a:off x="0" y="0"/>
+                      <a:ext cx="5433060" cy="2655570"/>
+                    </a:xfrm>
+                    <a:prstGeom prst="rect">
+                      <a:avLst/>
+                    </a:prstGeom>
+                    <a:ln>
+                      <a:noFill/>
+                    </a:ln>
+                    <a:extLst>
+                      <a:ext uri="{53640926-AAD7-44D8-BBD7-CCE9431645EC}">
+                        <a14:shadowObscured xmlns:a14="http://schemas.microsoft.com/office/drawing/2010/main"/>
+                      </a:ext>
+                    </a:extLst>
+                  </pic:spPr>
+                </pic:pic>
+              </a:graphicData>
+            </a:graphic>
+          </wp:inline>
+        </w:drawing>
+      </w:r>
+    </w:p>
+    <w:p>
+      <w:pPr>
+        <w:pStyle w:val="ResimYazs"/>
+        <w:jc w:val="center"/>
+      </w:pPr>
+      <w:r>
+        <w:t xml:space="preserve">Figure </w:t>
+      </w:r>
+      <w:fldSimple w:instr=" SEQ Figure \* ARABIC ">
+        <w:r>
+          <w:rPr>
+            <w:noProof/>
+          </w:rPr>
+          <w:t>8</w:t>
+        </w:r>
+      </w:fldSimple>
+      <w:r>
+        <w:t>. The simulink schematic of the single phase full wave rectifier with additional simulation tools for efficiency calculation</w:t>
+      </w:r>
+    </w:p>
+    <w:p>
+      <w:pPr>
+        <w:ind w:left="348"/>
+        <w:jc w:val="both"/>
+      </w:pPr>
       <w:r>
         <w:t>The aforementioned current spikes can be observed in the graph below</w:t>
       </w:r>
       <w:r>
-        <w:t>, given in Figure 7</w:t>
+        <w:t xml:space="preserve">, given in Figure </w:t>
+      </w:r>
+      <w:r>
+        <w:t>8</w:t>
       </w:r>
       <w:r>
         <w:t>.</w:t>
@@ -3525,7 +3665,7 @@
                     <pic:cNvPicPr/>
                   </pic:nvPicPr>
                   <pic:blipFill>
-                    <a:blip r:embed="rId15">
+                    <a:blip r:embed="rId17">
                       <a:extLst>
                         <a:ext uri="{28A0092B-C50C-407E-A947-70E740481C1C}">
                           <a14:useLocalDpi xmlns:a14="http://schemas.microsoft.com/office/drawing/2010/main" val="0"/>
@@ -3565,16 +3705,13 @@
           <w:rPr>
             <w:noProof/>
           </w:rPr>
-          <w:t>7</w:t>
+          <w:t>9</w:t>
         </w:r>
       </w:fldSimple>
       <w:r>
         <w:t>. Current spikes apparent when there is no Ls and Rs</w:t>
       </w:r>
     </w:p>
-    <w:p/>
-    <w:p/>
-    <w:p/>
     <w:p>
       <w:pPr>
         <w:pStyle w:val="ListeParagraf"/>
@@ -3582,6 +3719,7 @@
           <w:ilvl w:val="1"/>
           <w:numId w:val="2"/>
         </w:numPr>
+        <w:spacing w:line="480" w:lineRule="auto"/>
         <w:jc w:val="both"/>
         <w:rPr>
           <w:b/>
@@ -3593,12 +3731,12 @@
           <w:b/>
           <w:sz w:val="24"/>
         </w:rPr>
-        <w:lastRenderedPageBreak/>
         <w:t>Rectifier Efficiency without the effects of Ls and Rs</w:t>
       </w:r>
     </w:p>
     <w:p>
       <w:pPr>
+        <w:spacing w:line="276" w:lineRule="auto"/>
         <w:ind w:left="348" w:firstLine="360"/>
         <w:jc w:val="both"/>
       </w:pPr>
@@ -3611,10 +3749,12 @@
     </w:p>
     <w:p>
       <w:pPr>
+        <w:spacing w:line="276" w:lineRule="auto"/>
         <w:ind w:left="348"/>
         <w:jc w:val="both"/>
       </w:pPr>
       <w:r>
+        <w:lastRenderedPageBreak/>
         <w:t>For rectifiers, the efficiency is defined as follows.</w:t>
       </w:r>
     </w:p>
@@ -3665,6 +3805,7 @@
     </w:p>
     <w:p>
       <w:pPr>
+        <w:spacing w:line="276" w:lineRule="auto"/>
         <w:ind w:left="348" w:firstLine="360"/>
         <w:jc w:val="both"/>
       </w:pPr>
@@ -3706,6 +3847,115 @@
     </w:p>
     <w:p>
       <w:pPr>
+        <w:keepNext/>
+        <w:spacing w:line="360" w:lineRule="auto"/>
+        <w:ind w:left="360" w:firstLine="348"/>
+        <w:rPr>
+          <w:noProof/>
+          <w:lang w:eastAsia="tr-TR"/>
+        </w:rPr>
+      </w:pPr>
+      <w:r>
+        <w:rPr>
+          <w:noProof/>
+          <w:lang w:eastAsia="tr-TR"/>
+        </w:rPr>
+        <w:t>The constructed three phase full bridge diode rec</w:t>
+      </w:r>
+      <w:r>
+        <w:rPr>
+          <w:noProof/>
+          <w:lang w:eastAsia="tr-TR"/>
+        </w:rPr>
+        <w:t xml:space="preserve">tifier can be found in Figure </w:t>
+      </w:r>
+      <w:r>
+        <w:rPr>
+          <w:noProof/>
+          <w:lang w:eastAsia="tr-TR"/>
+        </w:rPr>
+        <w:t>10</w:t>
+      </w:r>
+      <w:r>
+        <w:rPr>
+          <w:noProof/>
+          <w:lang w:eastAsia="tr-TR"/>
+        </w:rPr>
+        <w:t>.</w:t>
+      </w:r>
+    </w:p>
+    <w:p>
+      <w:pPr>
+        <w:keepNext/>
+      </w:pPr>
+      <w:r>
+        <w:rPr>
+          <w:noProof/>
+          <w:lang w:eastAsia="tr-TR"/>
+        </w:rPr>
+        <w:drawing>
+          <wp:inline distT="0" distB="0" distL="0" distR="0" wp14:anchorId="5BC012ED" wp14:editId="72A2F725">
+            <wp:extent cx="5760720" cy="3067050"/>
+            <wp:effectExtent l="0" t="0" r="0" b="0"/>
+            <wp:docPr id="11" name="Resim 11"/>
+            <wp:cNvGraphicFramePr>
+              <a:graphicFrameLocks xmlns:a="http://schemas.openxmlformats.org/drawingml/2006/main" noChangeAspect="1"/>
+            </wp:cNvGraphicFramePr>
+            <a:graphic xmlns:a="http://schemas.openxmlformats.org/drawingml/2006/main">
+              <a:graphicData uri="http://schemas.openxmlformats.org/drawingml/2006/picture">
+                <pic:pic xmlns:pic="http://schemas.openxmlformats.org/drawingml/2006/picture">
+                  <pic:nvPicPr>
+                    <pic:cNvPr id="1" name=""/>
+                    <pic:cNvPicPr/>
+                  </pic:nvPicPr>
+                  <pic:blipFill>
+                    <a:blip r:embed="rId18"/>
+                    <a:stretch>
+                      <a:fillRect/>
+                    </a:stretch>
+                  </pic:blipFill>
+                  <pic:spPr>
+                    <a:xfrm>
+                      <a:off x="0" y="0"/>
+                      <a:ext cx="5760720" cy="3067050"/>
+                    </a:xfrm>
+                    <a:prstGeom prst="rect">
+                      <a:avLst/>
+                    </a:prstGeom>
+                  </pic:spPr>
+                </pic:pic>
+              </a:graphicData>
+            </a:graphic>
+          </wp:inline>
+        </w:drawing>
+      </w:r>
+    </w:p>
+    <w:p>
+      <w:pPr>
+        <w:pStyle w:val="ResimYazs"/>
+        <w:jc w:val="center"/>
+        <w:rPr>
+          <w:b/>
+          <w:sz w:val="28"/>
+        </w:rPr>
+      </w:pPr>
+      <w:r>
+        <w:t xml:space="preserve">Figure </w:t>
+      </w:r>
+      <w:fldSimple w:instr=" SEQ Figure \* ARABIC ">
+        <w:r>
+          <w:rPr>
+            <w:noProof/>
+          </w:rPr>
+          <w:t>10</w:t>
+        </w:r>
+      </w:fldSimple>
+      <w:r>
+        <w:t>. Simulink schematic for the three phase full bridge diode rectifier</w:t>
+      </w:r>
+    </w:p>
+    <w:p>
+      <w:pPr>
         <w:pStyle w:val="ListeParagraf"/>
         <w:numPr>
           <w:ilvl w:val="1"/>
@@ -3734,11 +3984,24 @@
     </w:p>
     <w:p>
       <w:pPr>
+        <w:spacing w:line="276" w:lineRule="auto"/>
         <w:ind w:left="348" w:firstLine="360"/>
         <w:jc w:val="both"/>
       </w:pPr>
       <w:r>
-        <w:t>Output voltage and phase-a input curret are plotted from the constructed three phase full bridge diode rectifier when the source side inductance is taken as zero, which is given in Figure 8.</w:t>
+        <w:t>Output voltage and phase-a input curre</w:t>
+      </w:r>
+      <w:r>
+        <w:t>n</w:t>
+      </w:r>
+      <w:r>
+        <w:t xml:space="preserve">t are plotted from the constructed three phase full bridge diode rectifier when the source side inductance is taken as zero, which is given in Figure </w:t>
+      </w:r>
+      <w:r>
+        <w:t>10</w:t>
+      </w:r>
+      <w:r>
+        <w:t>.</w:t>
       </w:r>
     </w:p>
     <w:p>
@@ -3751,6 +4014,7 @@
           <w:noProof/>
           <w:lang w:eastAsia="tr-TR"/>
         </w:rPr>
+        <w:lastRenderedPageBreak/>
         <w:drawing>
           <wp:inline distT="0" distB="0" distL="0" distR="0" wp14:anchorId="210F19B1" wp14:editId="5B595957">
             <wp:extent cx="4358640" cy="3268980"/>
@@ -3767,7 +4031,7 @@
                     <pic:cNvPicPr/>
                   </pic:nvPicPr>
                   <pic:blipFill>
-                    <a:blip r:embed="rId16">
+                    <a:blip r:embed="rId19">
                       <a:extLst>
                         <a:ext uri="{28A0092B-C50C-407E-A947-70E740481C1C}">
                           <a14:useLocalDpi xmlns:a14="http://schemas.microsoft.com/office/drawing/2010/main" val="0"/>
@@ -3810,7 +4074,7 @@
           <w:rPr>
             <w:noProof/>
           </w:rPr>
-          <w:t>8</w:t>
+          <w:t>11</w:t>
         </w:r>
       </w:fldSimple>
       <w:r>
@@ -3853,6 +4117,7 @@
     </w:p>
     <w:p>
       <w:pPr>
+        <w:spacing w:line="276" w:lineRule="auto"/>
         <w:ind w:left="348" w:firstLine="360"/>
         <w:jc w:val="both"/>
       </w:pPr>
@@ -4496,19 +4761,12 @@
     </w:p>
     <w:p>
       <w:pPr>
+        <w:spacing w:line="276" w:lineRule="auto"/>
         <w:ind w:left="348" w:firstLine="360"/>
         <w:jc w:val="both"/>
       </w:pPr>
       <w:r>
-        <w:t xml:space="preserve">These calculation were </w:t>
-      </w:r>
-      <w:proofErr w:type="gramStart"/>
-      <w:r>
-        <w:t>done</w:t>
-      </w:r>
-      <w:proofErr w:type="gramEnd"/>
-      <w:r>
-        <w:t xml:space="preserve"> under the assumption of no line inductance at the source side, which indicates that </w:t>
+        <w:t xml:space="preserve">These calculation were done under the assumption of no line inductance at the source side, which indicates that </w:t>
       </w:r>
       <w:r>
         <w:t>there is no commutation period</w:t>
@@ -4519,6 +4777,7 @@
     </w:p>
     <w:p>
       <w:pPr>
+        <w:spacing w:line="276" w:lineRule="auto"/>
         <w:ind w:left="348" w:firstLine="360"/>
         <w:jc w:val="both"/>
       </w:pPr>
@@ -4573,6 +4832,42 @@
       <w:r>
         <w:t>.</w:t>
       </w:r>
+    </w:p>
+    <w:p>
+      <w:pPr>
+        <w:pStyle w:val="ListeParagraf"/>
+        <w:spacing w:line="480" w:lineRule="auto"/>
+        <w:ind w:left="708"/>
+        <w:jc w:val="both"/>
+        <w:rPr>
+          <w:b/>
+          <w:sz w:val="24"/>
+        </w:rPr>
+      </w:pPr>
+    </w:p>
+    <w:p>
+      <w:pPr>
+        <w:pStyle w:val="ListeParagraf"/>
+        <w:spacing w:line="480" w:lineRule="auto"/>
+        <w:ind w:left="708"/>
+        <w:jc w:val="both"/>
+        <w:rPr>
+          <w:b/>
+          <w:sz w:val="24"/>
+        </w:rPr>
+      </w:pPr>
+    </w:p>
+    <w:p>
+      <w:pPr>
+        <w:pStyle w:val="ListeParagraf"/>
+        <w:spacing w:line="480" w:lineRule="auto"/>
+        <w:ind w:left="708"/>
+        <w:jc w:val="both"/>
+        <w:rPr>
+          <w:b/>
+          <w:sz w:val="24"/>
+        </w:rPr>
+      </w:pPr>
     </w:p>
     <w:p>
       <w:pPr>
@@ -4581,6 +4876,7 @@
           <w:ilvl w:val="1"/>
           <w:numId w:val="2"/>
         </w:numPr>
+        <w:spacing w:line="480" w:lineRule="auto"/>
         <w:jc w:val="both"/>
         <w:rPr>
           <w:b/>
@@ -4592,15 +4888,16 @@
           <w:b/>
           <w:sz w:val="24"/>
         </w:rPr>
+        <w:lastRenderedPageBreak/>
         <w:t>Harmonic Analysis up to 30th Harmonic</w:t>
       </w:r>
     </w:p>
     <w:p>
       <w:pPr>
+        <w:spacing w:line="276" w:lineRule="auto"/>
         <w:ind w:left="348" w:firstLine="360"/>
         <w:jc w:val="both"/>
       </w:pPr>
-      <w:proofErr w:type="gramStart"/>
       <w:r>
         <w:t>Whe</w:t>
       </w:r>
@@ -4608,25 +4905,20 @@
         <w:t>n</w:t>
       </w:r>
       <w:r>
-        <w:t xml:space="preserve"> we conduct a harmonic analysis on the input current and obtain the result presented in Figure 9,</w:t>
-      </w:r>
-      <w:r>
-        <w:t xml:space="preserve"> it can be seen that there exist no third harmonic component (which would have been the 150Hz peak) or any other multiples of 3 (which are 9, 15, 21…) in the input current analysis. </w:t>
-      </w:r>
-      <w:proofErr w:type="gramEnd"/>
-      <w:r>
-        <w:t>This is due to the neutral current of a symmetrical and balanced three phase system being equal to zero. This current is made up of the sum of the third harmonic components of each phase (which are equal to each other), and therefore in order for it to be zero each</w:t>
-      </w:r>
-      <w:r>
-        <w:t xml:space="preserve"> of the third harmonic componen</w:t>
-      </w:r>
-      <w:r>
-        <w:t>ts need to be zero on their own.</w:t>
-      </w:r>
-    </w:p>
-    <w:p>
-      <w:pPr>
-        <w:jc w:val="center"/>
+        <w:t xml:space="preserve"> we conduct a harmonic analysis on the input current and obtain the result presented in Figure </w:t>
+      </w:r>
+      <w:r>
+        <w:t>11</w:t>
+      </w:r>
+      <w:r>
+        <w:t>,</w:t>
+      </w:r>
+      <w:r>
+        <w:t xml:space="preserve"> it can be seen that there exist no third harmonic component (which would have been the 150Hz peak) or any other multiples of 3 (which are 9, 15, 21…) in the input current analysis. This is due to the neutral current of a symmetrical and balanced three phase system being equal to zero. This current is made up of the sum of the third harmonic components of each phase (which are equal to each other), and therefore in order for it to be zero each of the third harmonic components need to be zero on their own.</w:t>
+      </w:r>
+    </w:p>
+    <w:p>
+      <w:pPr>
         <w:rPr>
           <w:b/>
           <w:sz w:val="24"/>
@@ -4646,8 +4938,8 @@
         </w:rPr>
         <w:drawing>
           <wp:inline distT="0" distB="0" distL="0" distR="0" wp14:anchorId="31425703" wp14:editId="5910D951">
-            <wp:extent cx="5536800" cy="2700000"/>
-            <wp:effectExtent l="0" t="0" r="6985" b="5715"/>
+            <wp:extent cx="6120000" cy="2984400"/>
+            <wp:effectExtent l="0" t="0" r="0" b="6985"/>
             <wp:docPr id="16" name="Resim 16" descr="ekran görüntüsü içeren bir resim&#10;&#10;Açıklama otomatik olarak oluşturuldu"/>
             <wp:cNvGraphicFramePr>
               <a:graphicFrameLocks xmlns:a="http://schemas.openxmlformats.org/drawingml/2006/main" noChangeAspect="1"/>
@@ -4660,7 +4952,7 @@
                     <pic:cNvPicPr/>
                   </pic:nvPicPr>
                   <pic:blipFill>
-                    <a:blip r:embed="rId17" cstate="print">
+                    <a:blip r:embed="rId20" cstate="print">
                       <a:extLst>
                         <a:ext uri="{28A0092B-C50C-407E-A947-70E740481C1C}">
                           <a14:useLocalDpi xmlns:a14="http://schemas.microsoft.com/office/drawing/2010/main" val="0"/>
@@ -4674,7 +4966,7 @@
                   <pic:spPr>
                     <a:xfrm>
                       <a:off x="0" y="0"/>
-                      <a:ext cx="5536800" cy="2700000"/>
+                      <a:ext cx="6120000" cy="2984400"/>
                     </a:xfrm>
                     <a:prstGeom prst="rect">
                       <a:avLst/>
@@ -4753,7 +5045,7 @@
                               <w:rPr>
                                 <w:noProof/>
                               </w:rPr>
-                              <w:t>9</w:t>
+                              <w:t>12</w:t>
                             </w:r>
                             <w:r>
                               <w:rPr>
@@ -4812,7 +5104,7 @@
                         <w:rPr>
                           <w:noProof/>
                         </w:rPr>
-                        <w:t>9</w:t>
+                        <w:t>12</w:t>
                       </w:r>
                       <w:r>
                         <w:rPr>
@@ -4835,10 +5127,10 @@
     </w:p>
     <w:p>
       <w:pPr>
+        <w:spacing w:line="276" w:lineRule="auto"/>
         <w:ind w:left="348" w:firstLine="360"/>
         <w:jc w:val="both"/>
       </w:pPr>
-      <w:proofErr w:type="gramStart"/>
       <w:r>
         <w:t>On the other side w</w:t>
       </w:r>
@@ -4858,7 +5150,7 @@
         <w:t xml:space="preserve"> and obtain the result presented in Figure </w:t>
       </w:r>
       <w:r>
-        <w:t>10</w:t>
+        <w:t>12</w:t>
       </w:r>
       <w:r>
         <w:t>,</w:t>
@@ -4884,7 +5176,6 @@
       <w:r>
         <w:t>he input current and the output voltage we can conclude that the output voltage has a dc component unlike the input current.</w:t>
       </w:r>
-      <w:proofErr w:type="gramEnd"/>
     </w:p>
     <w:p>
       <w:pPr>
@@ -4898,8 +5189,8 @@
         <w:lastRenderedPageBreak/>
         <w:drawing>
           <wp:inline distT="0" distB="0" distL="0" distR="0" wp14:anchorId="3D7D3707" wp14:editId="07B4DDA4">
-            <wp:extent cx="5536800" cy="2700000"/>
-            <wp:effectExtent l="0" t="0" r="6985" b="5715"/>
+            <wp:extent cx="6120000" cy="2984400"/>
+            <wp:effectExtent l="0" t="0" r="0" b="6985"/>
             <wp:docPr id="17" name="Resim 17" descr="ekran görüntüsü içeren bir resim&#10;&#10;Açıklama otomatik olarak oluşturuldu"/>
             <wp:cNvGraphicFramePr>
               <a:graphicFrameLocks xmlns:a="http://schemas.openxmlformats.org/drawingml/2006/main" noChangeAspect="1"/>
@@ -4912,7 +5203,7 @@
                     <pic:cNvPicPr/>
                   </pic:nvPicPr>
                   <pic:blipFill>
-                    <a:blip r:embed="rId18" cstate="print">
+                    <a:blip r:embed="rId21" cstate="print">
                       <a:extLst>
                         <a:ext uri="{28A0092B-C50C-407E-A947-70E740481C1C}">
                           <a14:useLocalDpi xmlns:a14="http://schemas.microsoft.com/office/drawing/2010/main" val="0"/>
@@ -4926,7 +5217,7 @@
                   <pic:spPr>
                     <a:xfrm>
                       <a:off x="0" y="0"/>
-                      <a:ext cx="5536800" cy="2700000"/>
+                      <a:ext cx="6120000" cy="2984400"/>
                     </a:xfrm>
                     <a:prstGeom prst="rect">
                       <a:avLst/>
@@ -5003,7 +5294,7 @@
                               <w:rPr>
                                 <w:noProof/>
                               </w:rPr>
-                              <w:t>10</w:t>
+                              <w:t>13</w:t>
                             </w:r>
                             <w:r>
                               <w:rPr>
@@ -5058,7 +5349,7 @@
                         <w:rPr>
                           <w:noProof/>
                         </w:rPr>
-                        <w:t>10</w:t>
+                        <w:t>13</w:t>
                       </w:r>
                       <w:r>
                         <w:rPr>
@@ -5081,11 +5372,44 @@
     </w:p>
     <w:p>
       <w:pPr>
+        <w:spacing w:line="276" w:lineRule="auto"/>
+        <w:ind w:left="348" w:firstLine="360"/>
+        <w:jc w:val="both"/>
+      </w:pPr>
+      <w:r>
+        <w:t>Also</w:t>
+      </w:r>
+      <w:r>
+        <w:t>,</w:t>
+      </w:r>
+      <w:r>
+        <w:t xml:space="preserve"> from the given THD values(on the top</w:t>
+      </w:r>
+      <w:r>
+        <w:t xml:space="preserve"> </w:t>
+      </w:r>
+      <w:r>
+        <w:t>of the harmonic analysis graph)</w:t>
+      </w:r>
+      <w:r>
+        <w:t>, it can be stated that the input current has a greater total harmonic distortion (27.56%) than the output voltage (20.14%). This observation indicates that the first harmonic component in the output voltage has a bigger impact, or equivalently a less distortion (which is favorable).</w:t>
+      </w:r>
+    </w:p>
+    <w:p>
+      <w:pPr>
+        <w:spacing w:line="276" w:lineRule="auto"/>
+        <w:ind w:left="348" w:firstLine="360"/>
+        <w:jc w:val="both"/>
+      </w:pPr>
+    </w:p>
+    <w:p>
+      <w:pPr>
         <w:pStyle w:val="ListeParagraf"/>
         <w:numPr>
           <w:ilvl w:val="1"/>
           <w:numId w:val="2"/>
         </w:numPr>
+        <w:spacing w:line="480" w:lineRule="auto"/>
         <w:jc w:val="both"/>
         <w:rPr>
           <w:b/>
@@ -5097,7 +5421,194 @@
           <w:b/>
           <w:sz w:val="24"/>
         </w:rPr>
-        <w:t>Plots of Output Voltage and Phase-A Input Current when Ls=1mH</w:t>
+        <w:t>Plots of Output Voltage and Phase-A Input Current when Ls=1</w:t>
+      </w:r>
+      <w:r>
+        <w:rPr>
+          <w:b/>
+          <w:sz w:val="24"/>
+        </w:rPr>
+        <w:t>Mh</w:t>
+      </w:r>
+    </w:p>
+    <w:p>
+      <w:pPr>
+        <w:keepNext/>
+        <w:spacing w:line="276" w:lineRule="auto"/>
+      </w:pPr>
+      <w:r>
+        <w:rPr>
+          <w:noProof/>
+          <w:lang w:eastAsia="tr-TR"/>
+        </w:rPr>
+        <w:drawing>
+          <wp:inline distT="0" distB="0" distL="0" distR="0" wp14:anchorId="6AC1CDE6" wp14:editId="2804EB5D">
+            <wp:extent cx="5760720" cy="2690495"/>
+            <wp:effectExtent l="0" t="0" r="0" b="0"/>
+            <wp:docPr id="12" name="Resim 12"/>
+            <wp:cNvGraphicFramePr>
+              <a:graphicFrameLocks xmlns:a="http://schemas.openxmlformats.org/drawingml/2006/main" noChangeAspect="1"/>
+            </wp:cNvGraphicFramePr>
+            <a:graphic xmlns:a="http://schemas.openxmlformats.org/drawingml/2006/main">
+              <a:graphicData uri="http://schemas.openxmlformats.org/drawingml/2006/picture">
+                <pic:pic xmlns:pic="http://schemas.openxmlformats.org/drawingml/2006/picture">
+                  <pic:nvPicPr>
+                    <pic:cNvPr id="1" name=""/>
+                    <pic:cNvPicPr/>
+                  </pic:nvPicPr>
+                  <pic:blipFill>
+                    <a:blip r:embed="rId22"/>
+                    <a:stretch>
+                      <a:fillRect/>
+                    </a:stretch>
+                  </pic:blipFill>
+                  <pic:spPr>
+                    <a:xfrm>
+                      <a:off x="0" y="0"/>
+                      <a:ext cx="5760720" cy="2690495"/>
+                    </a:xfrm>
+                    <a:prstGeom prst="rect">
+                      <a:avLst/>
+                    </a:prstGeom>
+                  </pic:spPr>
+                </pic:pic>
+              </a:graphicData>
+            </a:graphic>
+          </wp:inline>
+        </w:drawing>
+      </w:r>
+    </w:p>
+    <w:p>
+      <w:pPr>
+        <w:pStyle w:val="ResimYazs"/>
+        <w:jc w:val="center"/>
+        <w:rPr>
+          <w:noProof/>
+          <w:lang w:eastAsia="tr-TR"/>
+        </w:rPr>
+      </w:pPr>
+      <w:r>
+        <w:t xml:space="preserve">Figure </w:t>
+      </w:r>
+      <w:fldSimple w:instr=" SEQ Figure \* ARABIC ">
+        <w:r>
+          <w:rPr>
+            <w:noProof/>
+          </w:rPr>
+          <w:t>14</w:t>
+        </w:r>
+      </w:fldSimple>
+      <w:r>
+        <w:t>. Simulink schematic for the case when the line inductances are included</w:t>
+      </w:r>
+    </w:p>
+    <w:p>
+      <w:pPr>
+        <w:spacing w:line="276" w:lineRule="auto"/>
+        <w:ind w:left="348" w:firstLine="360"/>
+        <w:jc w:val="both"/>
+        <w:rPr>
+          <w:b/>
+          <w:sz w:val="24"/>
+        </w:rPr>
+      </w:pPr>
+      <w:r>
+        <w:rPr>
+          <w:noProof/>
+          <w:lang w:eastAsia="tr-TR"/>
+        </w:rPr>
+        <w:t>When we include the effect of the line inductances, p</w:t>
+      </w:r>
+      <w:r>
+        <w:rPr>
+          <w:noProof/>
+          <w:lang w:eastAsia="tr-TR"/>
+        </w:rPr>
+        <w:t>hase-a input curre</w:t>
+      </w:r>
+      <w:r>
+        <w:rPr>
+          <w:noProof/>
+          <w:lang w:eastAsia="tr-TR"/>
+        </w:rPr>
+        <w:t>n</w:t>
+      </w:r>
+      <w:r>
+        <w:rPr>
+          <w:noProof/>
+          <w:lang w:eastAsia="tr-TR"/>
+        </w:rPr>
+        <w:t xml:space="preserve">t </w:t>
+      </w:r>
+      <w:r>
+        <w:rPr>
+          <w:noProof/>
+          <w:lang w:eastAsia="tr-TR"/>
+        </w:rPr>
+        <w:t xml:space="preserve">and </w:t>
+      </w:r>
+      <w:r>
+        <w:rPr>
+          <w:noProof/>
+          <w:lang w:eastAsia="tr-TR"/>
+        </w:rPr>
+        <w:t>o</w:t>
+      </w:r>
+      <w:r>
+        <w:rPr>
+          <w:noProof/>
+          <w:lang w:eastAsia="tr-TR"/>
+        </w:rPr>
+        <w:t xml:space="preserve">utput voltage </w:t>
+      </w:r>
+      <w:r>
+        <w:rPr>
+          <w:noProof/>
+          <w:lang w:eastAsia="tr-TR"/>
+        </w:rPr>
+        <w:t>are plotted from the constructed three phase full bridge diode rectifier when the source side inductance</w:t>
+      </w:r>
+      <w:r>
+        <w:rPr>
+          <w:noProof/>
+          <w:lang w:eastAsia="tr-TR"/>
+        </w:rPr>
+        <w:t>s are</w:t>
+      </w:r>
+      <w:r>
+        <w:rPr>
+          <w:noProof/>
+          <w:lang w:eastAsia="tr-TR"/>
+        </w:rPr>
+        <w:t xml:space="preserve"> taken as</w:t>
+      </w:r>
+      <w:r>
+        <w:rPr>
+          <w:noProof/>
+          <w:lang w:eastAsia="tr-TR"/>
+        </w:rPr>
+        <w:t xml:space="preserve"> </w:t>
+      </w:r>
+      <w:r>
+        <w:rPr>
+          <w:noProof/>
+          <w:lang w:eastAsia="tr-TR"/>
+        </w:rPr>
+        <w:t>1mH, which is given in Figure 10</w:t>
+      </w:r>
+      <w:r>
+        <w:rPr>
+          <w:noProof/>
+          <w:lang w:eastAsia="tr-TR"/>
+        </w:rPr>
+        <w:t xml:space="preserve"> and 11, respectively</w:t>
+      </w:r>
+      <w:r>
+        <w:rPr>
+          <w:noProof/>
+          <w:lang w:eastAsia="tr-TR"/>
+        </w:rPr>
+        <w:t>.</w:t>
       </w:r>
     </w:p>
     <w:p>
@@ -5110,6 +5621,7 @@
           <w:noProof/>
           <w:lang w:eastAsia="tr-TR"/>
         </w:rPr>
+        <w:lastRenderedPageBreak/>
         <w:drawing>
           <wp:inline distT="0" distB="0" distL="0" distR="0" wp14:anchorId="3BB0D9DF" wp14:editId="0AA3058C">
             <wp:extent cx="4594860" cy="3446145"/>
@@ -5126,7 +5638,7 @@
                     <pic:cNvPicPr/>
                   </pic:nvPicPr>
                   <pic:blipFill>
-                    <a:blip r:embed="rId19">
+                    <a:blip r:embed="rId23">
                       <a:extLst>
                         <a:ext uri="{28A0092B-C50C-407E-A947-70E740481C1C}">
                           <a14:useLocalDpi xmlns:a14="http://schemas.microsoft.com/office/drawing/2010/main" val="0"/>
@@ -5169,7 +5681,7 @@
           <w:rPr>
             <w:noProof/>
           </w:rPr>
-          <w:t>11</w:t>
+          <w:t>15</w:t>
         </w:r>
       </w:fldSimple>
       <w:r>
@@ -5189,7 +5701,6 @@
           <w:noProof/>
           <w:lang w:eastAsia="tr-TR"/>
         </w:rPr>
-        <w:lastRenderedPageBreak/>
         <w:drawing>
           <wp:inline distT="0" distB="0" distL="0" distR="0" wp14:anchorId="616AD641" wp14:editId="5AAA6F01">
             <wp:extent cx="4526280" cy="3394710"/>
@@ -5206,7 +5717,7 @@
                     <pic:cNvPicPr/>
                   </pic:nvPicPr>
                   <pic:blipFill>
-                    <a:blip r:embed="rId20">
+                    <a:blip r:embed="rId24">
                       <a:extLst>
                         <a:ext uri="{28A0092B-C50C-407E-A947-70E740481C1C}">
                           <a14:useLocalDpi xmlns:a14="http://schemas.microsoft.com/office/drawing/2010/main" val="0"/>
@@ -5249,7 +5760,7 @@
           <w:rPr>
             <w:noProof/>
           </w:rPr>
-          <w:t>12</w:t>
+          <w:t>16</w:t>
         </w:r>
       </w:fldSimple>
       <w:r>
@@ -5258,6 +5769,53 @@
         </w:rPr>
         <w:t>. Output voltage waveform</w:t>
       </w:r>
+    </w:p>
+    <w:p>
+      <w:pPr>
+        <w:spacing w:line="276" w:lineRule="auto"/>
+        <w:jc w:val="both"/>
+      </w:pPr>
+      <w:r>
+        <w:t>When the</w:t>
+      </w:r>
+      <w:r>
+        <w:t xml:space="preserve"> cases for zero and 1mH are compared one can state that,</w:t>
+      </w:r>
+      <w:r>
+        <w:t xml:space="preserve"> </w:t>
+      </w:r>
+    </w:p>
+    <w:p>
+      <w:pPr>
+        <w:pStyle w:val="ListeParagraf"/>
+        <w:spacing w:line="276" w:lineRule="auto"/>
+        <w:ind w:left="708"/>
+        <w:jc w:val="both"/>
+      </w:pPr>
+    </w:p>
+    <w:p>
+      <w:pPr>
+        <w:pStyle w:val="ListeParagraf"/>
+        <w:spacing w:line="276" w:lineRule="auto"/>
+        <w:ind w:left="708"/>
+        <w:jc w:val="both"/>
+      </w:pPr>
+    </w:p>
+    <w:p>
+      <w:pPr>
+        <w:pStyle w:val="ListeParagraf"/>
+        <w:spacing w:line="276" w:lineRule="auto"/>
+        <w:ind w:left="708"/>
+        <w:jc w:val="both"/>
+      </w:pPr>
+    </w:p>
+    <w:p>
+      <w:pPr>
+        <w:pStyle w:val="ListeParagraf"/>
+        <w:spacing w:line="276" w:lineRule="auto"/>
+        <w:ind w:left="708"/>
+        <w:jc w:val="both"/>
+      </w:pPr>
     </w:p>
     <w:p>
       <w:pPr>
@@ -5266,6 +5824,7 @@
           <w:ilvl w:val="1"/>
           <w:numId w:val="2"/>
         </w:numPr>
+        <w:spacing w:line="276" w:lineRule="auto"/>
         <w:jc w:val="both"/>
         <w:rPr>
           <w:b/>
@@ -5277,12 +5836,14 @@
           <w:b/>
           <w:sz w:val="24"/>
         </w:rPr>
+        <w:lastRenderedPageBreak/>
         <w:t>Output Average Voltage Calculations and Comparison with Simulated Results (Ls=1mH)</w:t>
       </w:r>
     </w:p>
     <w:p>
       <w:pPr>
-        <w:ind w:left="348"/>
+        <w:spacing w:line="276" w:lineRule="auto"/>
+        <w:ind w:left="708" w:firstLine="708"/>
         <w:jc w:val="both"/>
       </w:pPr>
       <w:r>
@@ -6217,7 +6778,8 @@
     </w:p>
     <w:p>
       <w:pPr>
-        <w:pStyle w:val="ListeParagraf"/>
+        <w:spacing w:line="276" w:lineRule="auto"/>
+        <w:ind w:firstLine="708"/>
       </w:pPr>
       <w:r>
         <w:t xml:space="preserve">Where </w:t>
@@ -6243,19 +6805,12 @@
     </w:p>
     <w:p>
       <w:pPr>
-        <w:ind w:left="348"/>
+        <w:spacing w:line="276" w:lineRule="auto"/>
+        <w:ind w:left="708" w:firstLine="708"/>
         <w:jc w:val="both"/>
       </w:pPr>
       <w:r>
-        <w:t xml:space="preserve">These calculation were </w:t>
-      </w:r>
-      <w:proofErr w:type="gramStart"/>
-      <w:r>
-        <w:t>done</w:t>
-      </w:r>
-      <w:proofErr w:type="gramEnd"/>
-      <w:r>
-        <w:t xml:space="preserve"> under the assumption of </w:t>
+        <w:t xml:space="preserve">These calculation were done under the assumption of </w:t>
       </w:r>
       <w:r>
         <w:t>existing</w:t>
@@ -6284,7 +6839,8 @@
     </w:p>
     <w:p>
       <w:pPr>
-        <w:ind w:left="348"/>
+        <w:spacing w:line="276" w:lineRule="auto"/>
+        <w:ind w:left="708" w:firstLine="708"/>
         <w:jc w:val="both"/>
       </w:pPr>
       <w:r>
@@ -6323,14 +6879,6 @@
       <w:r>
         <w:t>comparison without the line inductances, but with this small difference it is still a very reliable test tool.</w:t>
       </w:r>
-    </w:p>
-    <w:p>
-      <w:pPr>
-        <w:ind w:left="348"/>
-        <w:jc w:val="both"/>
-      </w:pPr>
-      <w:bookmarkStart w:id="0" w:name="_GoBack"/>
-      <w:bookmarkEnd w:id="0"/>
     </w:p>
     <w:p>
       <w:pPr>
@@ -6347,6 +6895,7 @@
           <w:ilvl w:val="1"/>
           <w:numId w:val="2"/>
         </w:numPr>
+        <w:spacing w:line="480" w:lineRule="auto"/>
         <w:jc w:val="both"/>
         <w:rPr>
           <w:b/>
@@ -6358,25 +6907,254 @@
           <w:b/>
           <w:sz w:val="24"/>
         </w:rPr>
+        <w:t>Comparison of the Harmonic Content of the Input Current for Different Values of Ls</w:t>
+      </w:r>
+    </w:p>
+    <w:p>
+      <w:pPr>
+        <w:spacing w:line="276" w:lineRule="auto"/>
+        <w:ind w:left="708" w:firstLine="708"/>
+        <w:jc w:val="both"/>
+      </w:pPr>
+      <w:r>
+        <w:t>Without any line inductance, which is an ideal but not probable case, the input current has a high THD value, which means the signal carries too much harmonics on it. It is an exact square wave.</w:t>
+      </w:r>
+      <w:r>
+        <w:t xml:space="preserve"> The harmonic analysis of this case (Ls=0mH) can be found in Figure 12.</w:t>
+      </w:r>
+      <w:r>
+        <w:t xml:space="preserve"> </w:t>
+      </w:r>
+    </w:p>
+    <w:p>
+      <w:pPr>
+        <w:spacing w:line="276" w:lineRule="auto"/>
+        <w:ind w:left="708" w:firstLine="708"/>
+        <w:jc w:val="both"/>
+      </w:pPr>
+      <w:r>
+        <w:t xml:space="preserve">By increasing the line inductance to some extent, this form of the input current can be changed. </w:t>
+      </w:r>
+      <w:r>
+        <w:t xml:space="preserve">The harmonic analyses for both LS=1mH and Ls=10mH, CAN BE FOUND İN Figure 17 and 18, respectively. </w:t>
+      </w:r>
+    </w:p>
+    <w:p>
+      <w:pPr>
+        <w:spacing w:line="276" w:lineRule="auto"/>
+        <w:ind w:left="708" w:firstLine="708"/>
+        <w:jc w:val="both"/>
+      </w:pPr>
+      <w:bookmarkStart w:id="0" w:name="_GoBack"/>
+      <w:bookmarkEnd w:id="0"/>
+      <w:r>
+        <w:t>As the line inductance increases, THD value of the signal decreases which is something desired</w:t>
+      </w:r>
+      <w:r>
+        <w:t>, in other words as the inductance value is increased, the input  current has less harmonic components</w:t>
+      </w:r>
+      <w:r>
+        <w:t>.</w:t>
+      </w:r>
+      <w:r>
+        <w:t xml:space="preserve"> </w:t>
+      </w:r>
+      <w:r>
+        <w:t xml:space="preserve">Alongside the observation of this decrease in the THD value, one can also observe the decreases in the magnitudes of the harmonics, as the inductance increased. </w:t>
+      </w:r>
+      <w:r>
+        <w:t xml:space="preserve">Both the decrease in THD and the decrease in </w:t>
+      </w:r>
+      <w:r>
+        <w:t>the magnitudes of the harmonic components can be seen step by step, when the Figure 12, 17 and 18 are examined.</w:t>
+      </w:r>
+    </w:p>
+    <w:p>
+      <w:pPr>
+        <w:keepNext/>
+        <w:jc w:val="center"/>
+      </w:pPr>
+      <w:r>
+        <w:rPr>
+          <w:noProof/>
+          <w:lang w:eastAsia="tr-TR"/>
+        </w:rPr>
         <w:lastRenderedPageBreak/>
-        <w:t>Comparison of the Harmonic Content of the Input Current for Different Values of Ls</w:t>
-      </w:r>
-    </w:p>
-    <w:p>
-      <w:pPr>
-        <w:ind w:left="348"/>
-        <w:jc w:val="both"/>
-      </w:pPr>
-      <w:r>
-        <w:t>Without any line inductance, which is an ideal but not probable case, the input current has a high THD value, which means the signal carries too much harmonics on it. It is an exact square wave. By increasing the line inductance to some extent, this form of the input current can be changed. As the line inductance increases, THD value of the signal decreases which is something desired.</w:t>
-      </w:r>
-    </w:p>
-    <w:p>
-      <w:pPr>
-        <w:ind w:firstLine="348"/>
-        <w:jc w:val="both"/>
-      </w:pPr>
-    </w:p>
+        <w:drawing>
+          <wp:inline distT="0" distB="0" distL="0" distR="0" wp14:anchorId="33C61F6A" wp14:editId="52B00351">
+            <wp:extent cx="5040000" cy="3985200"/>
+            <wp:effectExtent l="0" t="0" r="8255" b="0"/>
+            <wp:docPr id="13" name="Resim 13" descr="C:\Users\asusi7\Desktop\simulation_project1\Q3\1mH_current_harmonics.png"/>
+            <wp:cNvGraphicFramePr>
+              <a:graphicFrameLocks xmlns:a="http://schemas.openxmlformats.org/drawingml/2006/main" noChangeAspect="1"/>
+            </wp:cNvGraphicFramePr>
+            <a:graphic xmlns:a="http://schemas.openxmlformats.org/drawingml/2006/main">
+              <a:graphicData uri="http://schemas.openxmlformats.org/drawingml/2006/picture">
+                <pic:pic xmlns:pic="http://schemas.openxmlformats.org/drawingml/2006/picture">
+                  <pic:nvPicPr>
+                    <pic:cNvPr id="0" name="Picture 1" descr="C:\Users\asusi7\Desktop\simulation_project1\Q3\1mH_current_harmonics.png"/>
+                    <pic:cNvPicPr>
+                      <a:picLocks noChangeAspect="1" noChangeArrowheads="1"/>
+                    </pic:cNvPicPr>
+                  </pic:nvPicPr>
+                  <pic:blipFill>
+                    <a:blip r:embed="rId25">
+                      <a:extLst>
+                        <a:ext uri="{28A0092B-C50C-407E-A947-70E740481C1C}">
+                          <a14:useLocalDpi xmlns:a14="http://schemas.microsoft.com/office/drawing/2010/main" val="0"/>
+                        </a:ext>
+                      </a:extLst>
+                    </a:blip>
+                    <a:srcRect/>
+                    <a:stretch>
+                      <a:fillRect/>
+                    </a:stretch>
+                  </pic:blipFill>
+                  <pic:spPr bwMode="auto">
+                    <a:xfrm>
+                      <a:off x="0" y="0"/>
+                      <a:ext cx="5040000" cy="3985200"/>
+                    </a:xfrm>
+                    <a:prstGeom prst="rect">
+                      <a:avLst/>
+                    </a:prstGeom>
+                    <a:noFill/>
+                    <a:ln>
+                      <a:noFill/>
+                    </a:ln>
+                  </pic:spPr>
+                </pic:pic>
+              </a:graphicData>
+            </a:graphic>
+          </wp:inline>
+        </w:drawing>
+      </w:r>
+    </w:p>
+    <w:p>
+      <w:pPr>
+        <w:pStyle w:val="ResimYazs"/>
+        <w:jc w:val="center"/>
+      </w:pPr>
+      <w:r>
+        <w:t xml:space="preserve">Figure </w:t>
+      </w:r>
+      <w:fldSimple w:instr=" SEQ Figure \* ARABIC ">
+        <w:r>
+          <w:rPr>
+            <w:noProof/>
+          </w:rPr>
+          <w:t>17</w:t>
+        </w:r>
+      </w:fldSimple>
+      <w:r>
+        <w:t>.</w:t>
+      </w:r>
+      <w:r>
+        <w:t xml:space="preserve"> </w:t>
+      </w:r>
+      <w:r>
+        <w:t xml:space="preserve">Harmonics Analysis for </w:t>
+      </w:r>
+      <w:r>
+        <w:t>Input current, for Ls=1mH</w:t>
+      </w:r>
+    </w:p>
+    <w:p>
+      <w:pPr>
+        <w:keepNext/>
+        <w:jc w:val="center"/>
+      </w:pPr>
+      <w:r>
+        <w:rPr>
+          <w:noProof/>
+          <w:lang w:eastAsia="tr-TR"/>
+        </w:rPr>
+        <w:drawing>
+          <wp:inline distT="0" distB="0" distL="0" distR="0" wp14:anchorId="01DA3EA3" wp14:editId="2CA1AE2F">
+            <wp:extent cx="5040000" cy="3985200"/>
+            <wp:effectExtent l="0" t="0" r="8255" b="0"/>
+            <wp:docPr id="15" name="Resim 15" descr="C:\Users\asusi7\Desktop\simulation_project1\Q3\10mH_current_harmonics.png"/>
+            <wp:cNvGraphicFramePr>
+              <a:graphicFrameLocks xmlns:a="http://schemas.openxmlformats.org/drawingml/2006/main" noChangeAspect="1"/>
+            </wp:cNvGraphicFramePr>
+            <a:graphic xmlns:a="http://schemas.openxmlformats.org/drawingml/2006/main">
+              <a:graphicData uri="http://schemas.openxmlformats.org/drawingml/2006/picture">
+                <pic:pic xmlns:pic="http://schemas.openxmlformats.org/drawingml/2006/picture">
+                  <pic:nvPicPr>
+                    <pic:cNvPr id="0" name="Picture 2" descr="C:\Users\asusi7\Desktop\simulation_project1\Q3\10mH_current_harmonics.png"/>
+                    <pic:cNvPicPr>
+                      <a:picLocks noChangeAspect="1" noChangeArrowheads="1"/>
+                    </pic:cNvPicPr>
+                  </pic:nvPicPr>
+                  <pic:blipFill>
+                    <a:blip r:embed="rId26">
+                      <a:extLst>
+                        <a:ext uri="{28A0092B-C50C-407E-A947-70E740481C1C}">
+                          <a14:useLocalDpi xmlns:a14="http://schemas.microsoft.com/office/drawing/2010/main" val="0"/>
+                        </a:ext>
+                      </a:extLst>
+                    </a:blip>
+                    <a:srcRect/>
+                    <a:stretch>
+                      <a:fillRect/>
+                    </a:stretch>
+                  </pic:blipFill>
+                  <pic:spPr bwMode="auto">
+                    <a:xfrm>
+                      <a:off x="0" y="0"/>
+                      <a:ext cx="5040000" cy="3985200"/>
+                    </a:xfrm>
+                    <a:prstGeom prst="rect">
+                      <a:avLst/>
+                    </a:prstGeom>
+                    <a:noFill/>
+                    <a:ln>
+                      <a:noFill/>
+                    </a:ln>
+                  </pic:spPr>
+                </pic:pic>
+              </a:graphicData>
+            </a:graphic>
+          </wp:inline>
+        </w:drawing>
+      </w:r>
+    </w:p>
+    <w:p>
+      <w:pPr>
+        <w:pStyle w:val="ResimYazs"/>
+        <w:jc w:val="center"/>
+      </w:pPr>
+      <w:r>
+        <w:t xml:space="preserve">Figure </w:t>
+      </w:r>
+      <w:fldSimple w:instr=" SEQ Figure \* ARABIC ">
+        <w:r>
+          <w:rPr>
+            <w:noProof/>
+          </w:rPr>
+          <w:t>18</w:t>
+        </w:r>
+      </w:fldSimple>
+      <w:r>
+        <w:t>.</w:t>
+      </w:r>
+      <w:r>
+        <w:t xml:space="preserve"> </w:t>
+      </w:r>
+      <w:r>
+        <w:t>Harmonics Analysis for Input current, for Ls=1</w:t>
+      </w:r>
+      <w:r>
+        <w:t>mH</w:t>
+      </w:r>
+    </w:p>
+    <w:p>
+      <w:pPr>
+        <w:pStyle w:val="ResimYazs"/>
+        <w:jc w:val="center"/>
+      </w:pPr>
+    </w:p>
+    <w:p/>
     <w:p>
       <w:pPr>
         <w:pStyle w:val="ListeParagraf"/>
@@ -6384,6 +7162,7 @@
           <w:ilvl w:val="0"/>
           <w:numId w:val="2"/>
         </w:numPr>
+        <w:spacing w:line="480" w:lineRule="auto"/>
         <w:jc w:val="both"/>
         <w:rPr>
           <w:b/>
@@ -6400,7 +7179,8 @@
     </w:p>
     <w:p>
       <w:pPr>
-        <w:ind w:left="360"/>
+        <w:spacing w:line="276" w:lineRule="auto"/>
+        <w:ind w:left="360" w:firstLine="348"/>
         <w:jc w:val="both"/>
       </w:pPr>
       <w:r>
@@ -7547,7 +8327,7 @@
 </file>
 
 <file path=customXml/itemProps1.xml><?xml version="1.0" encoding="utf-8"?>
-<ds:datastoreItem xmlns:ds="http://schemas.openxmlformats.org/officeDocument/2006/customXml" ds:itemID="{AE98445B-9839-40B2-A67D-717AF4148F5F}">
+<ds:datastoreItem xmlns:ds="http://schemas.openxmlformats.org/officeDocument/2006/customXml" ds:itemID="{EC81E4BF-DDBC-416D-B9BF-5599AAA4831F}">
   <ds:schemaRefs>
     <ds:schemaRef ds:uri="http://schemas.openxmlformats.org/officeDocument/2006/bibliography"/>
   </ds:schemaRefs>

</xml_diff>

<commit_message>
complete (except q1 thd calculation)
</commit_message>
<xml_diff>
--- a/simulation_project1_report.docx
+++ b/simulation_project1_report.docx
@@ -696,14 +696,27 @@
       <w:r>
         <w:t xml:space="preserve">Figure </w:t>
       </w:r>
-      <w:fldSimple w:instr=" SEQ Figure \* ARABIC ">
-        <w:r>
-          <w:rPr>
-            <w:noProof/>
-          </w:rPr>
-          <w:t>1</w:t>
-        </w:r>
-      </w:fldSimple>
+      <w:r>
+        <w:fldChar w:fldCharType="begin"/>
+      </w:r>
+      <w:r>
+        <w:instrText xml:space="preserve"> SEQ Figure \* ARABIC </w:instrText>
+      </w:r>
+      <w:r>
+        <w:fldChar w:fldCharType="separate"/>
+      </w:r>
+      <w:r>
+        <w:rPr>
+          <w:noProof/>
+        </w:rPr>
+        <w:t>1</w:t>
+      </w:r>
+      <w:r>
+        <w:rPr>
+          <w:noProof/>
+        </w:rPr>
+        <w:fldChar w:fldCharType="end"/>
+      </w:r>
       <w:r>
         <w:t>. Simulink Schematic for the Single Phase Half Bridge Rectifier</w:t>
       </w:r>
@@ -847,14 +860,27 @@
       <w:r>
         <w:t xml:space="preserve">Figure </w:t>
       </w:r>
-      <w:fldSimple w:instr=" SEQ Figure \* ARABIC ">
-        <w:r>
-          <w:rPr>
-            <w:noProof/>
-          </w:rPr>
-          <w:t>2</w:t>
-        </w:r>
-      </w:fldSimple>
+      <w:r>
+        <w:fldChar w:fldCharType="begin"/>
+      </w:r>
+      <w:r>
+        <w:instrText xml:space="preserve"> SEQ Figure \* ARABIC </w:instrText>
+      </w:r>
+      <w:r>
+        <w:fldChar w:fldCharType="separate"/>
+      </w:r>
+      <w:r>
+        <w:rPr>
+          <w:noProof/>
+        </w:rPr>
+        <w:t>2</w:t>
+      </w:r>
+      <w:r>
+        <w:rPr>
+          <w:noProof/>
+        </w:rPr>
+        <w:fldChar w:fldCharType="end"/>
+      </w:r>
       <w:r>
         <w:t>. Output waveform of the single phase half bridge rectifier, when the time</w:t>
       </w:r>
@@ -934,14 +960,27 @@
       <w:r>
         <w:t xml:space="preserve">Figure </w:t>
       </w:r>
-      <w:fldSimple w:instr=" SEQ Figure \* ARABIC ">
-        <w:r>
-          <w:rPr>
-            <w:noProof/>
-          </w:rPr>
-          <w:t>3</w:t>
-        </w:r>
-      </w:fldSimple>
+      <w:r>
+        <w:fldChar w:fldCharType="begin"/>
+      </w:r>
+      <w:r>
+        <w:instrText xml:space="preserve"> SEQ Figure \* ARABIC </w:instrText>
+      </w:r>
+      <w:r>
+        <w:fldChar w:fldCharType="separate"/>
+      </w:r>
+      <w:r>
+        <w:rPr>
+          <w:noProof/>
+        </w:rPr>
+        <w:t>3</w:t>
+      </w:r>
+      <w:r>
+        <w:rPr>
+          <w:noProof/>
+        </w:rPr>
+        <w:fldChar w:fldCharType="end"/>
+      </w:r>
       <w:r>
         <w:t>. Output waveform of the single phase half bridge rec</w:t>
       </w:r>
@@ -1018,14 +1057,27 @@
       <w:r>
         <w:t xml:space="preserve">Figure </w:t>
       </w:r>
-      <w:fldSimple w:instr=" SEQ Figure \* ARABIC ">
-        <w:r>
-          <w:rPr>
-            <w:noProof/>
-          </w:rPr>
-          <w:t>4</w:t>
-        </w:r>
-      </w:fldSimple>
+      <w:r>
+        <w:fldChar w:fldCharType="begin"/>
+      </w:r>
+      <w:r>
+        <w:instrText xml:space="preserve"> SEQ Figure \* ARABIC </w:instrText>
+      </w:r>
+      <w:r>
+        <w:fldChar w:fldCharType="separate"/>
+      </w:r>
+      <w:r>
+        <w:rPr>
+          <w:noProof/>
+        </w:rPr>
+        <w:t>4</w:t>
+      </w:r>
+      <w:r>
+        <w:rPr>
+          <w:noProof/>
+        </w:rPr>
+        <w:fldChar w:fldCharType="end"/>
+      </w:r>
       <w:r>
         <w:t>. Output waveform of the single phase half bridge rec</w:t>
       </w:r>
@@ -1152,7 +1204,13 @@
         <w:t xml:space="preserve">, but unfotunately </w:t>
       </w:r>
       <w:r>
-        <w:t>having too many sampled points would slow down the procedure and it would occupy quite a lot of storage room.</w:t>
+        <w:t xml:space="preserve">having too many sampled points would slow down the procedure and it would occupy quite a lot of storage </w:t>
+      </w:r>
+      <w:r>
+        <w:t>space</w:t>
+      </w:r>
+      <w:r>
+        <w:t>.</w:t>
       </w:r>
     </w:p>
     <w:p>
@@ -2298,10 +2356,22 @@
         <w:t xml:space="preserve">For the period when the diode is conducting. </w:t>
       </w:r>
       <w:r>
-        <w:t>Then the RMS value is equal to</w:t>
-      </w:r>
-      <w:r>
-        <w:t xml:space="preserve"> the value in equation </w:t>
+        <w:t>Then the RMS value</w:t>
+      </w:r>
+      <w:r>
+        <w:t xml:space="preserve"> which</w:t>
+      </w:r>
+      <w:r>
+        <w:t xml:space="preserve"> is equal to</w:t>
+      </w:r>
+      <w:r>
+        <w:t xml:space="preserve"> the</w:t>
+      </w:r>
+      <w:r>
+        <w:t xml:space="preserve"> half of the maximum value of the function (half-rectified sine wave), is calculated</w:t>
+      </w:r>
+      <w:r>
+        <w:t xml:space="preserve"> in equation </w:t>
       </w:r>
       <w:r>
         <w:t>5.</w:t>
@@ -2482,7 +2552,14 @@
           <w:rFonts w:eastAsiaTheme="minorEastAsia"/>
           <w:color w:val="FF0000"/>
         </w:rPr>
-        <w:t xml:space="preserve">                                                           </w:t>
+        <w:t xml:space="preserve">    </w:t>
+      </w:r>
+      <w:r>
+        <w:rPr>
+          <w:rFonts w:eastAsiaTheme="minorEastAsia"/>
+          <w:color w:val="FF0000"/>
+        </w:rPr>
+        <w:t xml:space="preserve">                                                  </w:t>
       </w:r>
       <w:r>
         <w:rPr>
@@ -2566,6 +2643,136 @@
             </m:r>
           </m:sub>
         </m:sSub>
+        <m:r>
+          <w:rPr>
+            <w:rFonts w:ascii="Cambria Math" w:hAnsi="Cambria Math"/>
+          </w:rPr>
+          <m:t>=</m:t>
+        </m:r>
+        <m:f>
+          <m:fPr>
+            <m:ctrlPr>
+              <w:rPr>
+                <w:rFonts w:ascii="Cambria Math" w:hAnsi="Cambria Math"/>
+                <w:i/>
+              </w:rPr>
+            </m:ctrlPr>
+          </m:fPr>
+          <m:num>
+            <m:sSub>
+              <m:sSubPr>
+                <m:ctrlPr>
+                  <w:rPr>
+                    <w:rFonts w:ascii="Cambria Math" w:hAnsi="Cambria Math"/>
+                    <w:i/>
+                  </w:rPr>
+                </m:ctrlPr>
+              </m:sSubPr>
+              <m:e>
+                <m:r>
+                  <w:rPr>
+                    <w:rFonts w:ascii="Cambria Math" w:hAnsi="Cambria Math"/>
+                  </w:rPr>
+                  <m:t>I</m:t>
+                </m:r>
+              </m:e>
+              <m:sub>
+                <m:r>
+                  <w:rPr>
+                    <w:rFonts w:ascii="Cambria Math" w:hAnsi="Cambria Math"/>
+                  </w:rPr>
+                  <m:t>m</m:t>
+                </m:r>
+              </m:sub>
+            </m:sSub>
+          </m:num>
+          <m:den>
+            <m:r>
+              <w:rPr>
+                <w:rFonts w:ascii="Cambria Math" w:hAnsi="Cambria Math"/>
+              </w:rPr>
+              <m:t>2</m:t>
+            </m:r>
+          </m:den>
+        </m:f>
+        <m:r>
+          <w:rPr>
+            <w:rFonts w:ascii="Cambria Math" w:hAnsi="Cambria Math"/>
+          </w:rPr>
+          <m:t>*</m:t>
+        </m:r>
+        <m:f>
+          <m:fPr>
+            <m:ctrlPr>
+              <w:rPr>
+                <w:rFonts w:ascii="Cambria Math" w:hAnsi="Cambria Math"/>
+                <w:i/>
+              </w:rPr>
+            </m:ctrlPr>
+          </m:fPr>
+          <m:num>
+            <m:r>
+              <w:rPr>
+                <w:rFonts w:ascii="Cambria Math" w:hAnsi="Cambria Math"/>
+              </w:rPr>
+              <m:t>1</m:t>
+            </m:r>
+          </m:num>
+          <m:den>
+            <m:rad>
+              <m:radPr>
+                <m:degHide m:val="1"/>
+                <m:ctrlPr>
+                  <w:rPr>
+                    <w:rFonts w:ascii="Cambria Math" w:hAnsi="Cambria Math"/>
+                    <w:i/>
+                  </w:rPr>
+                </m:ctrlPr>
+              </m:radPr>
+              <m:deg/>
+              <m:e>
+                <m:r>
+                  <w:rPr>
+                    <w:rFonts w:ascii="Cambria Math" w:hAnsi="Cambria Math"/>
+                  </w:rPr>
+                  <m:t>2</m:t>
+                </m:r>
+              </m:e>
+            </m:rad>
+          </m:den>
+        </m:f>
+        <m:r>
+          <w:rPr>
+            <w:rFonts w:ascii="Cambria Math" w:hAnsi="Cambria Math"/>
+          </w:rPr>
+          <m:t>=</m:t>
+        </m:r>
+        <m:f>
+          <m:fPr>
+            <m:ctrlPr>
+              <w:rPr>
+                <w:rFonts w:ascii="Cambria Math" w:hAnsi="Cambria Math"/>
+                <w:i/>
+              </w:rPr>
+            </m:ctrlPr>
+          </m:fPr>
+          <m:num>
+            <m:r>
+              <w:rPr>
+                <w:rFonts w:ascii="Cambria Math" w:hAnsi="Cambria Math"/>
+              </w:rPr>
+              <m:t>230</m:t>
+            </m:r>
+          </m:num>
+          <m:den>
+            <m:r>
+              <w:rPr>
+                <w:rFonts w:ascii="Cambria Math" w:hAnsi="Cambria Math"/>
+              </w:rPr>
+              <m:t>2*100</m:t>
+            </m:r>
+          </m:den>
+        </m:f>
       </m:oMath>
       <w:r>
         <w:rPr>
@@ -2810,6 +3017,12 @@
               </m:radPr>
               <m:deg/>
               <m:e>
+                <m:r>
+                  <w:rPr>
+                    <w:rFonts w:ascii="Cambria Math" w:eastAsiaTheme="minorEastAsia" w:hAnsi="Cambria Math"/>
+                  </w:rPr>
+                  <m:t>(</m:t>
+                </m:r>
                 <m:sSup>
                   <m:sSupPr>
                     <m:ctrlPr>
@@ -2818,7 +3031,60 @@
                       </w:rPr>
                     </m:ctrlPr>
                   </m:sSupPr>
-                  <m:e/>
+                  <m:e>
+                    <m:f>
+                      <m:fPr>
+                        <m:ctrlPr>
+                          <w:rPr>
+                            <w:rFonts w:ascii="Cambria Math" w:hAnsi="Cambria Math"/>
+                            <w:i/>
+                          </w:rPr>
+                        </m:ctrlPr>
+                      </m:fPr>
+                      <m:num>
+                        <m:rad>
+                          <m:radPr>
+                            <m:degHide m:val="1"/>
+                            <m:ctrlPr>
+                              <w:rPr>
+                                <w:rFonts w:ascii="Cambria Math" w:hAnsi="Cambria Math"/>
+                                <w:i/>
+                              </w:rPr>
+                            </m:ctrlPr>
+                          </m:radPr>
+                          <m:deg/>
+                          <m:e>
+                            <m:r>
+                              <w:rPr>
+                                <w:rFonts w:ascii="Cambria Math" w:hAnsi="Cambria Math"/>
+                              </w:rPr>
+                              <m:t>2</m:t>
+                            </m:r>
+                          </m:e>
+                        </m:rad>
+                        <m:r>
+                          <w:rPr>
+                            <w:rFonts w:ascii="Cambria Math" w:hAnsi="Cambria Math"/>
+                          </w:rPr>
+                          <m:t>*230</m:t>
+                        </m:r>
+                      </m:num>
+                      <m:den>
+                        <m:r>
+                          <w:rPr>
+                            <w:rFonts w:ascii="Cambria Math" w:hAnsi="Cambria Math"/>
+                          </w:rPr>
+                          <m:t>2*100</m:t>
+                        </m:r>
+                      </m:den>
+                    </m:f>
+                    <m:r>
+                      <w:rPr>
+                        <w:rFonts w:ascii="Cambria Math" w:hAnsi="Cambria Math"/>
+                      </w:rPr>
+                      <m:t>)</m:t>
+                    </m:r>
+                  </m:e>
                   <m:sup>
                     <m:r>
                       <m:rPr>
@@ -2837,6 +3103,12 @@
                   </w:rPr>
                   <m:t>-</m:t>
                 </m:r>
+                <m:r>
+                  <w:rPr>
+                    <w:rFonts w:ascii="Cambria Math" w:eastAsiaTheme="minorEastAsia" w:hAnsi="Cambria Math"/>
+                  </w:rPr>
+                  <m:t>(</m:t>
+                </m:r>
                 <m:sSup>
                   <m:sSupPr>
                     <m:ctrlPr>
@@ -2847,12 +3119,40 @@
                     </m:ctrlPr>
                   </m:sSupPr>
                   <m:e>
+                    <m:f>
+                      <m:fPr>
+                        <m:ctrlPr>
+                          <w:rPr>
+                            <w:rFonts w:ascii="Cambria Math" w:hAnsi="Cambria Math"/>
+                            <w:i/>
+                          </w:rPr>
+                        </m:ctrlPr>
+                      </m:fPr>
+                      <m:num>
+                        <m:r>
+                          <w:rPr>
+                            <w:rFonts w:ascii="Cambria Math" w:hAnsi="Cambria Math"/>
+                          </w:rPr>
+                          <m:t>230</m:t>
+                        </m:r>
+                      </m:num>
+                      <m:den>
+                        <m:r>
+                          <w:rPr>
+                            <w:rFonts w:ascii="Cambria Math" w:hAnsi="Cambria Math"/>
+                          </w:rPr>
+                          <m:t>2*100</m:t>
+                        </m:r>
+                      </m:den>
+                    </m:f>
                     <m:r>
                       <w:rPr>
-                        <w:rFonts w:ascii="Cambria Math" w:eastAsiaTheme="minorEastAsia" w:hAnsi="Cambria Math"/>
+                        <w:rFonts w:ascii="Cambria Math" w:hAnsi="Cambria Math"/>
                       </w:rPr>
-                      <m:t>2.3</m:t>
+                      <m:t>)</m:t>
                     </m:r>
+                    <w:bookmarkStart w:id="0" w:name="_GoBack"/>
+                    <w:bookmarkEnd w:id="0"/>
                   </m:e>
                   <m:sup>
                     <m:r>
@@ -2867,12 +3167,32 @@
             </m:rad>
           </m:num>
           <m:den>
-            <m:r>
-              <w:rPr>
-                <w:rFonts w:ascii="Cambria Math" w:eastAsiaTheme="minorEastAsia" w:hAnsi="Cambria Math"/>
-              </w:rPr>
-              <m:t>2.3</m:t>
-            </m:r>
+            <m:f>
+              <m:fPr>
+                <m:ctrlPr>
+                  <w:rPr>
+                    <w:rFonts w:ascii="Cambria Math" w:hAnsi="Cambria Math"/>
+                    <w:i/>
+                  </w:rPr>
+                </m:ctrlPr>
+              </m:fPr>
+              <m:num>
+                <m:r>
+                  <w:rPr>
+                    <w:rFonts w:ascii="Cambria Math" w:hAnsi="Cambria Math"/>
+                  </w:rPr>
+                  <m:t>230</m:t>
+                </m:r>
+              </m:num>
+              <m:den>
+                <m:r>
+                  <w:rPr>
+                    <w:rFonts w:ascii="Cambria Math" w:hAnsi="Cambria Math"/>
+                  </w:rPr>
+                  <m:t>2*100</m:t>
+                </m:r>
+              </m:den>
+            </m:f>
           </m:den>
         </m:f>
       </m:oMath>
@@ -3020,14 +3340,27 @@
       <w:r>
         <w:t xml:space="preserve">Figure </w:t>
       </w:r>
-      <w:fldSimple w:instr=" SEQ Figure \* ARABIC ">
-        <w:r>
-          <w:rPr>
-            <w:noProof/>
-          </w:rPr>
-          <w:t>5</w:t>
-        </w:r>
-      </w:fldSimple>
+      <w:r>
+        <w:fldChar w:fldCharType="begin"/>
+      </w:r>
+      <w:r>
+        <w:instrText xml:space="preserve"> SEQ Figure \* ARABIC </w:instrText>
+      </w:r>
+      <w:r>
+        <w:fldChar w:fldCharType="separate"/>
+      </w:r>
+      <w:r>
+        <w:rPr>
+          <w:noProof/>
+        </w:rPr>
+        <w:t>5</w:t>
+      </w:r>
+      <w:r>
+        <w:rPr>
+          <w:noProof/>
+        </w:rPr>
+        <w:fldChar w:fldCharType="end"/>
+      </w:r>
       <w:r>
         <w:t>. Simulink schematic of single phase half bridge rectifier with the calculator operators: THD and mean</w:t>
       </w:r>
@@ -3146,14 +3479,27 @@
       <w:r>
         <w:t xml:space="preserve">Figure </w:t>
       </w:r>
-      <w:fldSimple w:instr=" SEQ Figure \* ARABIC ">
-        <w:r>
-          <w:rPr>
-            <w:noProof/>
-          </w:rPr>
-          <w:t>6</w:t>
-        </w:r>
-      </w:fldSimple>
+      <w:r>
+        <w:fldChar w:fldCharType="begin"/>
+      </w:r>
+      <w:r>
+        <w:instrText xml:space="preserve"> SEQ Figure \* ARABIC </w:instrText>
+      </w:r>
+      <w:r>
+        <w:fldChar w:fldCharType="separate"/>
+      </w:r>
+      <w:r>
+        <w:rPr>
+          <w:noProof/>
+        </w:rPr>
+        <w:t>6</w:t>
+      </w:r>
+      <w:r>
+        <w:rPr>
+          <w:noProof/>
+        </w:rPr>
+        <w:fldChar w:fldCharType="end"/>
+      </w:r>
       <w:r>
         <w:t>. The simulink schematic for the single phase full wave rectifier</w:t>
       </w:r>
@@ -3368,14 +3714,27 @@
       <w:r>
         <w:t xml:space="preserve">Figure </w:t>
       </w:r>
-      <w:fldSimple w:instr=" SEQ Figure \* ARABIC ">
-        <w:r>
-          <w:rPr>
-            <w:noProof/>
-          </w:rPr>
-          <w:t>7</w:t>
-        </w:r>
-      </w:fldSimple>
+      <w:r>
+        <w:fldChar w:fldCharType="begin"/>
+      </w:r>
+      <w:r>
+        <w:instrText xml:space="preserve"> SEQ Figure \* ARABIC </w:instrText>
+      </w:r>
+      <w:r>
+        <w:fldChar w:fldCharType="separate"/>
+      </w:r>
+      <w:r>
+        <w:rPr>
+          <w:noProof/>
+        </w:rPr>
+        <w:t>7</w:t>
+      </w:r>
+      <w:r>
+        <w:rPr>
+          <w:noProof/>
+        </w:rPr>
+        <w:fldChar w:fldCharType="end"/>
+      </w:r>
       <w:r>
         <w:t>.</w:t>
       </w:r>
@@ -3488,6 +3847,12 @@
       </w:r>
       <w:r>
         <w:t>.</w:t>
+      </w:r>
+      <w:r>
+        <w:t xml:space="preserve"> Input &amp; output current and output voltage waveforms when there is no Ls and Rs are plotted in Figure 9.</w:t>
+      </w:r>
+      <w:r>
+        <w:t xml:space="preserve"> </w:t>
       </w:r>
     </w:p>
     <w:p>
@@ -3608,14 +3973,27 @@
       <w:r>
         <w:t xml:space="preserve">Figure </w:t>
       </w:r>
-      <w:fldSimple w:instr=" SEQ Figure \* ARABIC ">
-        <w:r>
-          <w:rPr>
-            <w:noProof/>
-          </w:rPr>
-          <w:t>8</w:t>
-        </w:r>
-      </w:fldSimple>
+      <w:r>
+        <w:fldChar w:fldCharType="begin"/>
+      </w:r>
+      <w:r>
+        <w:instrText xml:space="preserve"> SEQ Figure \* ARABIC </w:instrText>
+      </w:r>
+      <w:r>
+        <w:fldChar w:fldCharType="separate"/>
+      </w:r>
+      <w:r>
+        <w:rPr>
+          <w:noProof/>
+        </w:rPr>
+        <w:t>8</w:t>
+      </w:r>
+      <w:r>
+        <w:rPr>
+          <w:noProof/>
+        </w:rPr>
+        <w:fldChar w:fldCharType="end"/>
+      </w:r>
       <w:r>
         <w:t>. The simulink schematic of the single phase full wave rectifier with additional simulation tools for efficiency calculation</w:t>
       </w:r>
@@ -3700,14 +4078,27 @@
       <w:r>
         <w:t xml:space="preserve">Figure </w:t>
       </w:r>
-      <w:fldSimple w:instr=" SEQ Figure \* ARABIC ">
-        <w:r>
-          <w:rPr>
-            <w:noProof/>
-          </w:rPr>
-          <w:t>9</w:t>
-        </w:r>
-      </w:fldSimple>
+      <w:r>
+        <w:fldChar w:fldCharType="begin"/>
+      </w:r>
+      <w:r>
+        <w:instrText xml:space="preserve"> SEQ Figure \* ARABIC </w:instrText>
+      </w:r>
+      <w:r>
+        <w:fldChar w:fldCharType="separate"/>
+      </w:r>
+      <w:r>
+        <w:rPr>
+          <w:noProof/>
+        </w:rPr>
+        <w:t>9</w:t>
+      </w:r>
+      <w:r>
+        <w:rPr>
+          <w:noProof/>
+        </w:rPr>
+        <w:fldChar w:fldCharType="end"/>
+      </w:r>
       <w:r>
         <w:t>. Current spikes apparent when there is no Ls and Rs</w:t>
       </w:r>
@@ -3860,28 +4251,7 @@
           <w:noProof/>
           <w:lang w:eastAsia="tr-TR"/>
         </w:rPr>
-        <w:t>The constructed three phase full bridge diode rec</w:t>
-      </w:r>
-      <w:r>
-        <w:rPr>
-          <w:noProof/>
-          <w:lang w:eastAsia="tr-TR"/>
-        </w:rPr>
-        <w:t xml:space="preserve">tifier can be found in Figure </w:t>
-      </w:r>
-      <w:r>
-        <w:rPr>
-          <w:noProof/>
-          <w:lang w:eastAsia="tr-TR"/>
-        </w:rPr>
-        <w:t>10</w:t>
-      </w:r>
-      <w:r>
-        <w:rPr>
-          <w:noProof/>
-          <w:lang w:eastAsia="tr-TR"/>
-        </w:rPr>
-        <w:t>.</w:t>
+        <w:t>The constructed three phase full bridge diode rectifier can be found in Figure 10.</w:t>
       </w:r>
     </w:p>
     <w:p>
@@ -3942,14 +4312,27 @@
       <w:r>
         <w:t xml:space="preserve">Figure </w:t>
       </w:r>
-      <w:fldSimple w:instr=" SEQ Figure \* ARABIC ">
-        <w:r>
-          <w:rPr>
-            <w:noProof/>
-          </w:rPr>
-          <w:t>10</w:t>
-        </w:r>
-      </w:fldSimple>
+      <w:r>
+        <w:fldChar w:fldCharType="begin"/>
+      </w:r>
+      <w:r>
+        <w:instrText xml:space="preserve"> SEQ Figure \* ARABIC </w:instrText>
+      </w:r>
+      <w:r>
+        <w:fldChar w:fldCharType="separate"/>
+      </w:r>
+      <w:r>
+        <w:rPr>
+          <w:noProof/>
+        </w:rPr>
+        <w:t>10</w:t>
+      </w:r>
+      <w:r>
+        <w:rPr>
+          <w:noProof/>
+        </w:rPr>
+        <w:fldChar w:fldCharType="end"/>
+      </w:r>
       <w:r>
         <w:t>. Simulink schematic for the three phase full bridge diode rectifier</w:t>
       </w:r>
@@ -4003,6 +4386,58 @@
       <w:r>
         <w:t>.</w:t>
       </w:r>
+    </w:p>
+    <w:p>
+      <w:pPr>
+        <w:spacing w:line="276" w:lineRule="auto"/>
+        <w:ind w:left="348" w:firstLine="360"/>
+      </w:pPr>
+      <w:r>
+        <w:t>When the inductance is taken to be zero, the input current changes abrubtky from –I</w:t>
+      </w:r>
+      <w:r>
+        <w:rPr>
+          <w:vertAlign w:val="subscript"/>
+        </w:rPr>
+        <w:t>d</w:t>
+      </w:r>
+      <w:r>
+        <w:t xml:space="preserve"> to +I</w:t>
+      </w:r>
+      <w:r>
+        <w:rPr>
+          <w:vertAlign w:val="subscript"/>
+        </w:rPr>
+        <w:t>d</w:t>
+      </w:r>
+      <w:r>
+        <w:t>, in a form of a square wave, with the difference of the existence of some periods where the current is zero (i.e. for example when both diodes D</w:t>
+      </w:r>
+      <w:r>
+        <w:rPr>
+          <w:vertAlign w:val="subscript"/>
+        </w:rPr>
+        <w:t>1</w:t>
+      </w:r>
+      <w:r>
+        <w:t xml:space="preserve"> and D</w:t>
+      </w:r>
+      <w:r>
+        <w:rPr>
+          <w:vertAlign w:val="subscript"/>
+        </w:rPr>
+        <w:t>4</w:t>
+      </w:r>
+      <w:r>
+        <w:t xml:space="preserve"> are not conducting).  </w:t>
+      </w:r>
+    </w:p>
+    <w:p>
+      <w:pPr>
+        <w:spacing w:line="276" w:lineRule="auto"/>
+        <w:ind w:left="348" w:firstLine="360"/>
+        <w:jc w:val="both"/>
+      </w:pPr>
     </w:p>
     <w:p>
       <w:pPr>
@@ -4069,14 +4504,27 @@
       <w:r>
         <w:t xml:space="preserve">Figure </w:t>
       </w:r>
-      <w:fldSimple w:instr=" SEQ Figure \* ARABIC ">
-        <w:r>
-          <w:rPr>
-            <w:noProof/>
-          </w:rPr>
-          <w:t>11</w:t>
-        </w:r>
-      </w:fldSimple>
+      <w:r>
+        <w:fldChar w:fldCharType="begin"/>
+      </w:r>
+      <w:r>
+        <w:instrText xml:space="preserve"> SEQ Figure \* ARABIC </w:instrText>
+      </w:r>
+      <w:r>
+        <w:fldChar w:fldCharType="separate"/>
+      </w:r>
+      <w:r>
+        <w:rPr>
+          <w:noProof/>
+        </w:rPr>
+        <w:t>11</w:t>
+      </w:r>
+      <w:r>
+        <w:rPr>
+          <w:noProof/>
+        </w:rPr>
+        <w:fldChar w:fldCharType="end"/>
+      </w:r>
       <w:r>
         <w:t>.</w:t>
       </w:r>
@@ -4093,7 +4541,6 @@
         <w:t>Output Voltage &amp; Input Phase-A Current</w:t>
       </w:r>
     </w:p>
-    <w:p/>
     <w:p>
       <w:pPr>
         <w:pStyle w:val="ListeParagraf"/>
@@ -4847,9 +5294,7 @@
     </w:p>
     <w:p>
       <w:pPr>
-        <w:pStyle w:val="ListeParagraf"/>
         <w:spacing w:line="480" w:lineRule="auto"/>
-        <w:ind w:left="708"/>
         <w:jc w:val="both"/>
         <w:rPr>
           <w:b/>
@@ -4859,9 +5304,7 @@
     </w:p>
     <w:p>
       <w:pPr>
-        <w:pStyle w:val="ListeParagraf"/>
         <w:spacing w:line="480" w:lineRule="auto"/>
-        <w:ind w:left="708"/>
         <w:jc w:val="both"/>
         <w:rPr>
           <w:b/>
@@ -4914,7 +5357,13 @@
         <w:t>,</w:t>
       </w:r>
       <w:r>
-        <w:t xml:space="preserve"> it can be seen that there exist no third harmonic component (which would have been the 150Hz peak) or any other multiples of 3 (which are 9, 15, 21…) in the input current analysis. This is due to the neutral current of a symmetrical and balanced three phase system being equal to zero. This current is made up of the sum of the third harmonic components of each phase (which are equal to each other), and therefore in order for it to be zero each of the third harmonic components need to be zero on their own.</w:t>
+        <w:t xml:space="preserve"> it can be seen that there exist no third harmonic component (which would have been the 150Hz peak) or any other multiples of 3 (</w:t>
+      </w:r>
+      <w:r>
+        <w:t xml:space="preserve">‘triplen’ harmonics, </w:t>
+      </w:r>
+      <w:r>
+        <w:t>which are 9, 15, 21…) in the input current analysis. This is due to the neutral current of a symmetrical and balanced three phase system being equal to zero. This current is made up of the sum of the third harmonic components of each phase (which are equal to each other), and therefore in order for it to be zero each of the third harmonic components need to be zero on their own.</w:t>
       </w:r>
     </w:p>
     <w:p>
@@ -5032,27 +5481,14 @@
                             <w:r>
                               <w:t xml:space="preserve">Figure </w:t>
                             </w:r>
-                            <w:r>
-                              <w:fldChar w:fldCharType="begin"/>
-                            </w:r>
-                            <w:r>
-                              <w:instrText xml:space="preserve"> SEQ Figure \* ARABIC </w:instrText>
-                            </w:r>
-                            <w:r>
-                              <w:fldChar w:fldCharType="separate"/>
-                            </w:r>
-                            <w:r>
-                              <w:rPr>
-                                <w:noProof/>
-                              </w:rPr>
-                              <w:t>12</w:t>
-                            </w:r>
-                            <w:r>
-                              <w:rPr>
-                                <w:noProof/>
-                              </w:rPr>
-                              <w:fldChar w:fldCharType="end"/>
-                            </w:r>
+                            <w:fldSimple w:instr=" SEQ Figure \* ARABIC ">
+                              <w:r>
+                                <w:rPr>
+                                  <w:noProof/>
+                                </w:rPr>
+                                <w:t>12</w:t>
+                              </w:r>
+                            </w:fldSimple>
                             <w:r>
                               <w:t>. Harmonics Analysis for Input Current</w:t>
                             </w:r>
@@ -5281,27 +5717,14 @@
                             <w:r>
                               <w:t xml:space="preserve">Figure </w:t>
                             </w:r>
-                            <w:r>
-                              <w:fldChar w:fldCharType="begin"/>
-                            </w:r>
-                            <w:r>
-                              <w:instrText xml:space="preserve"> SEQ Figure \* ARABIC </w:instrText>
-                            </w:r>
-                            <w:r>
-                              <w:fldChar w:fldCharType="separate"/>
-                            </w:r>
-                            <w:r>
-                              <w:rPr>
-                                <w:noProof/>
-                              </w:rPr>
-                              <w:t>13</w:t>
-                            </w:r>
-                            <w:r>
-                              <w:rPr>
-                                <w:noProof/>
-                              </w:rPr>
-                              <w:fldChar w:fldCharType="end"/>
-                            </w:r>
+                            <w:fldSimple w:instr=" SEQ Figure \* ARABIC ">
+                              <w:r>
+                                <w:rPr>
+                                  <w:noProof/>
+                                </w:rPr>
+                                <w:t>13</w:t>
+                              </w:r>
+                            </w:fldSimple>
                             <w:r>
                               <w:t>. Harmonics Analysis for Output Voltage</w:t>
                             </w:r>
@@ -5392,7 +5815,13 @@
         <w:t>of the harmonic analysis graph)</w:t>
       </w:r>
       <w:r>
-        <w:t>, it can be stated that the input current has a greater total harmonic distortion (27.56%) than the output voltage (20.14%). This observation indicates that the first harmonic component in the output voltage has a bigger impact, or equivalently a less distortion (which is favorable).</w:t>
+        <w:t xml:space="preserve">, it can be stated that the input current has a greater total harmonic distortion (27.56%) than the output voltage (20.14%). This observation indicates that the first harmonic component in the output voltage has a bigger impact, or equivalently </w:t>
+      </w:r>
+      <w:r>
+        <w:t xml:space="preserve">the output voltage has </w:t>
+      </w:r>
+      <w:r>
+        <w:t>less distortion (which is favorable).</w:t>
       </w:r>
     </w:p>
     <w:p>
@@ -5490,14 +5919,27 @@
       <w:r>
         <w:t xml:space="preserve">Figure </w:t>
       </w:r>
-      <w:fldSimple w:instr=" SEQ Figure \* ARABIC ">
-        <w:r>
-          <w:rPr>
-            <w:noProof/>
-          </w:rPr>
-          <w:t>14</w:t>
-        </w:r>
-      </w:fldSimple>
+      <w:r>
+        <w:fldChar w:fldCharType="begin"/>
+      </w:r>
+      <w:r>
+        <w:instrText xml:space="preserve"> SEQ Figure \* ARABIC </w:instrText>
+      </w:r>
+      <w:r>
+        <w:fldChar w:fldCharType="separate"/>
+      </w:r>
+      <w:r>
+        <w:rPr>
+          <w:noProof/>
+        </w:rPr>
+        <w:t>14</w:t>
+      </w:r>
+      <w:r>
+        <w:rPr>
+          <w:noProof/>
+        </w:rPr>
+        <w:fldChar w:fldCharType="end"/>
+      </w:r>
       <w:r>
         <w:t>. Simulink schematic for the case when the line inductances are included</w:t>
       </w:r>
@@ -5538,35 +5980,21 @@
           <w:noProof/>
           <w:lang w:eastAsia="tr-TR"/>
         </w:rPr>
-        <w:t xml:space="preserve">t </w:t>
+        <w:t xml:space="preserve">t and </w:t>
       </w:r>
       <w:r>
         <w:rPr>
           <w:noProof/>
           <w:lang w:eastAsia="tr-TR"/>
         </w:rPr>
-        <w:t xml:space="preserve">and </w:t>
+        <w:t>o</w:t>
       </w:r>
       <w:r>
         <w:rPr>
           <w:noProof/>
           <w:lang w:eastAsia="tr-TR"/>
         </w:rPr>
-        <w:t>o</w:t>
-      </w:r>
-      <w:r>
-        <w:rPr>
-          <w:noProof/>
-          <w:lang w:eastAsia="tr-TR"/>
-        </w:rPr>
-        <w:t xml:space="preserve">utput voltage </w:t>
-      </w:r>
-      <w:r>
-        <w:rPr>
-          <w:noProof/>
-          <w:lang w:eastAsia="tr-TR"/>
-        </w:rPr>
-        <w:t>are plotted from the constructed three phase full bridge diode rectifier when the source side inductance</w:t>
+        <w:t>utput voltage are plotted from the constructed three phase full bridge diode rectifier when the source side inductance</w:t>
       </w:r>
       <w:r>
         <w:rPr>
@@ -5676,14 +6104,27 @@
       <w:r>
         <w:t xml:space="preserve">Figure </w:t>
       </w:r>
-      <w:fldSimple w:instr=" SEQ Figure \* ARABIC ">
-        <w:r>
-          <w:rPr>
-            <w:noProof/>
-          </w:rPr>
-          <w:t>15</w:t>
-        </w:r>
-      </w:fldSimple>
+      <w:r>
+        <w:fldChar w:fldCharType="begin"/>
+      </w:r>
+      <w:r>
+        <w:instrText xml:space="preserve"> SEQ Figure \* ARABIC </w:instrText>
+      </w:r>
+      <w:r>
+        <w:fldChar w:fldCharType="separate"/>
+      </w:r>
+      <w:r>
+        <w:rPr>
+          <w:noProof/>
+        </w:rPr>
+        <w:t>15</w:t>
+      </w:r>
+      <w:r>
+        <w:rPr>
+          <w:noProof/>
+        </w:rPr>
+        <w:fldChar w:fldCharType="end"/>
+      </w:r>
       <w:r>
         <w:rPr>
           <w:noProof/>
@@ -5755,34 +6196,66 @@
       <w:r>
         <w:t xml:space="preserve">Figure </w:t>
       </w:r>
-      <w:fldSimple w:instr=" SEQ Figure \* ARABIC ">
-        <w:r>
-          <w:rPr>
-            <w:noProof/>
-          </w:rPr>
-          <w:t>16</w:t>
-        </w:r>
-      </w:fldSimple>
+      <w:r>
+        <w:fldChar w:fldCharType="begin"/>
+      </w:r>
+      <w:r>
+        <w:instrText xml:space="preserve"> SEQ Figure \* ARABIC </w:instrText>
+      </w:r>
+      <w:r>
+        <w:fldChar w:fldCharType="separate"/>
+      </w:r>
       <w:r>
         <w:rPr>
           <w:noProof/>
         </w:rPr>
+        <w:t>16</w:t>
+      </w:r>
+      <w:r>
+        <w:rPr>
+          <w:noProof/>
+        </w:rPr>
+        <w:fldChar w:fldCharType="end"/>
+      </w:r>
+      <w:r>
+        <w:rPr>
+          <w:noProof/>
+        </w:rPr>
         <w:t>. Output voltage waveform</w:t>
       </w:r>
     </w:p>
     <w:p>
       <w:pPr>
         <w:spacing w:line="276" w:lineRule="auto"/>
+        <w:ind w:firstLine="348"/>
         <w:jc w:val="both"/>
       </w:pPr>
       <w:r>
         <w:t>When the</w:t>
       </w:r>
       <w:r>
-        <w:t xml:space="preserve"> cases for zero and 1mH are compared one can state that,</w:t>
+        <w:t xml:space="preserve"> cases for zero and 1mH are compared</w:t>
+      </w:r>
+      <w:r>
+        <w:t>,</w:t>
+      </w:r>
+      <w:r>
+        <w:t xml:space="preserve"> one can state that,</w:t>
       </w:r>
       <w:r>
         <w:t xml:space="preserve"> </w:t>
+      </w:r>
+      <w:r>
+        <w:t>as the inductance is increased (equivalently included for this comparison), the THD of the input current decreases and hence the shape of the current attains a more smoother form</w:t>
+      </w:r>
+      <w:r>
+        <w:t>, which is desired</w:t>
+      </w:r>
+      <w:r>
+        <w:t>.</w:t>
+      </w:r>
+      <w:r>
+        <w:t xml:space="preserve"> Having a square wave of sharp-edged current woud mean that, directly dc currents are being drawn from the grid; which is not something we want.</w:t>
       </w:r>
     </w:p>
     <w:p>
@@ -5795,25 +6268,7 @@
     </w:p>
     <w:p>
       <w:pPr>
-        <w:pStyle w:val="ListeParagraf"/>
         <w:spacing w:line="276" w:lineRule="auto"/>
-        <w:ind w:left="708"/>
-        <w:jc w:val="both"/>
-      </w:pPr>
-    </w:p>
-    <w:p>
-      <w:pPr>
-        <w:pStyle w:val="ListeParagraf"/>
-        <w:spacing w:line="276" w:lineRule="auto"/>
-        <w:ind w:left="708"/>
-        <w:jc w:val="both"/>
-      </w:pPr>
-    </w:p>
-    <w:p>
-      <w:pPr>
-        <w:pStyle w:val="ListeParagraf"/>
-        <w:spacing w:line="276" w:lineRule="auto"/>
-        <w:ind w:left="708"/>
         <w:jc w:val="both"/>
       </w:pPr>
     </w:p>
@@ -5836,7 +6291,6 @@
           <w:b/>
           <w:sz w:val="24"/>
         </w:rPr>
-        <w:lastRenderedPageBreak/>
         <w:t>Output Average Voltage Calculations and Comparison with Simulated Results (Ls=1mH)</w:t>
       </w:r>
     </w:p>
@@ -6945,13 +7399,20 @@
         <w:ind w:left="708" w:firstLine="708"/>
         <w:jc w:val="both"/>
       </w:pPr>
-      <w:bookmarkStart w:id="0" w:name="_GoBack"/>
-      <w:bookmarkEnd w:id="0"/>
       <w:r>
         <w:t>As the line inductance increases, THD value of the signal decreases which is something desired</w:t>
       </w:r>
       <w:r>
-        <w:t>, in other words as the inductance value is increased, the input  current has less harmonic components</w:t>
+        <w:t>, in other words as the inductanc</w:t>
+      </w:r>
+      <w:r>
+        <w:t>e value is increased, the input</w:t>
+      </w:r>
+      <w:r>
+        <w:t xml:space="preserve"> current has less harmonic components</w:t>
+      </w:r>
+      <w:r>
+        <w:t xml:space="preserve"> along with a more smooth shape</w:t>
       </w:r>
       <w:r>
         <w:t>.</w:t>
@@ -7038,14 +7499,27 @@
       <w:r>
         <w:t xml:space="preserve">Figure </w:t>
       </w:r>
-      <w:fldSimple w:instr=" SEQ Figure \* ARABIC ">
-        <w:r>
-          <w:rPr>
-            <w:noProof/>
-          </w:rPr>
-          <w:t>17</w:t>
-        </w:r>
-      </w:fldSimple>
+      <w:r>
+        <w:fldChar w:fldCharType="begin"/>
+      </w:r>
+      <w:r>
+        <w:instrText xml:space="preserve"> SEQ Figure \* ARABIC </w:instrText>
+      </w:r>
+      <w:r>
+        <w:fldChar w:fldCharType="separate"/>
+      </w:r>
+      <w:r>
+        <w:rPr>
+          <w:noProof/>
+        </w:rPr>
+        <w:t>17</w:t>
+      </w:r>
+      <w:r>
+        <w:rPr>
+          <w:noProof/>
+        </w:rPr>
+        <w:fldChar w:fldCharType="end"/>
+      </w:r>
       <w:r>
         <w:t>.</w:t>
       </w:r>
@@ -7053,10 +7527,7 @@
         <w:t xml:space="preserve"> </w:t>
       </w:r>
       <w:r>
-        <w:t xml:space="preserve">Harmonics Analysis for </w:t>
-      </w:r>
-      <w:r>
-        <w:t>Input current, for Ls=1mH</w:t>
+        <w:t>Harmonics Analysis for Input current, for Ls=1mH</w:t>
       </w:r>
     </w:p>
     <w:p>
@@ -7127,14 +7598,27 @@
       <w:r>
         <w:t xml:space="preserve">Figure </w:t>
       </w:r>
-      <w:fldSimple w:instr=" SEQ Figure \* ARABIC ">
-        <w:r>
-          <w:rPr>
-            <w:noProof/>
-          </w:rPr>
-          <w:t>18</w:t>
-        </w:r>
-      </w:fldSimple>
+      <w:r>
+        <w:fldChar w:fldCharType="begin"/>
+      </w:r>
+      <w:r>
+        <w:instrText xml:space="preserve"> SEQ Figure \* ARABIC </w:instrText>
+      </w:r>
+      <w:r>
+        <w:fldChar w:fldCharType="separate"/>
+      </w:r>
+      <w:r>
+        <w:rPr>
+          <w:noProof/>
+        </w:rPr>
+        <w:t>18</w:t>
+      </w:r>
+      <w:r>
+        <w:rPr>
+          <w:noProof/>
+        </w:rPr>
+        <w:fldChar w:fldCharType="end"/>
+      </w:r>
       <w:r>
         <w:t>.</w:t>
       </w:r>
@@ -7142,10 +7626,7 @@
         <w:t xml:space="preserve"> </w:t>
       </w:r>
       <w:r>
-        <w:t>Harmonics Analysis for Input current, for Ls=1</w:t>
-      </w:r>
-      <w:r>
-        <w:t>mH</w:t>
+        <w:t>Harmonics Analysis for Input current, for Ls=1mH</w:t>
       </w:r>
     </w:p>
     <w:p>
@@ -8327,7 +8808,7 @@
 </file>
 
 <file path=customXml/itemProps1.xml><?xml version="1.0" encoding="utf-8"?>
-<ds:datastoreItem xmlns:ds="http://schemas.openxmlformats.org/officeDocument/2006/customXml" ds:itemID="{EC81E4BF-DDBC-416D-B9BF-5599AAA4831F}">
+<ds:datastoreItem xmlns:ds="http://schemas.openxmlformats.org/officeDocument/2006/customXml" ds:itemID="{413E8D5A-D83A-4839-B74A-519427A74A03}">
   <ds:schemaRefs>
     <ds:schemaRef ds:uri="http://schemas.openxmlformats.org/officeDocument/2006/bibliography"/>
   </ds:schemaRefs>

</xml_diff>

<commit_message>
final-> with problematic thd calculation(?)
</commit_message>
<xml_diff>
--- a/simulation_project1_report.docx
+++ b/simulation_project1_report.docx
@@ -10,6 +10,8 @@
           <w:sz w:val="48"/>
         </w:rPr>
       </w:pPr>
+      <w:bookmarkStart w:id="0" w:name="_GoBack"/>
+      <w:bookmarkEnd w:id="0"/>
     </w:p>
     <w:p>
       <w:pPr>
@@ -696,27 +698,14 @@
       <w:r>
         <w:t xml:space="preserve">Figure </w:t>
       </w:r>
-      <w:r>
-        <w:fldChar w:fldCharType="begin"/>
-      </w:r>
-      <w:r>
-        <w:instrText xml:space="preserve"> SEQ Figure \* ARABIC </w:instrText>
-      </w:r>
-      <w:r>
-        <w:fldChar w:fldCharType="separate"/>
-      </w:r>
-      <w:r>
-        <w:rPr>
-          <w:noProof/>
-        </w:rPr>
-        <w:t>1</w:t>
-      </w:r>
-      <w:r>
-        <w:rPr>
-          <w:noProof/>
-        </w:rPr>
-        <w:fldChar w:fldCharType="end"/>
-      </w:r>
+      <w:fldSimple w:instr=" SEQ Figure \* ARABIC ">
+        <w:r>
+          <w:rPr>
+            <w:noProof/>
+          </w:rPr>
+          <w:t>1</w:t>
+        </w:r>
+      </w:fldSimple>
       <w:r>
         <w:t>. Simulink Schematic for the Single Phase Half Bridge Rectifier</w:t>
       </w:r>
@@ -860,27 +849,14 @@
       <w:r>
         <w:t xml:space="preserve">Figure </w:t>
       </w:r>
-      <w:r>
-        <w:fldChar w:fldCharType="begin"/>
-      </w:r>
-      <w:r>
-        <w:instrText xml:space="preserve"> SEQ Figure \* ARABIC </w:instrText>
-      </w:r>
-      <w:r>
-        <w:fldChar w:fldCharType="separate"/>
-      </w:r>
-      <w:r>
-        <w:rPr>
-          <w:noProof/>
-        </w:rPr>
-        <w:t>2</w:t>
-      </w:r>
-      <w:r>
-        <w:rPr>
-          <w:noProof/>
-        </w:rPr>
-        <w:fldChar w:fldCharType="end"/>
-      </w:r>
+      <w:fldSimple w:instr=" SEQ Figure \* ARABIC ">
+        <w:r>
+          <w:rPr>
+            <w:noProof/>
+          </w:rPr>
+          <w:t>2</w:t>
+        </w:r>
+      </w:fldSimple>
       <w:r>
         <w:t>. Output waveform of the single phase half bridge rectifier, when the time</w:t>
       </w:r>
@@ -960,27 +936,14 @@
       <w:r>
         <w:t xml:space="preserve">Figure </w:t>
       </w:r>
-      <w:r>
-        <w:fldChar w:fldCharType="begin"/>
-      </w:r>
-      <w:r>
-        <w:instrText xml:space="preserve"> SEQ Figure \* ARABIC </w:instrText>
-      </w:r>
-      <w:r>
-        <w:fldChar w:fldCharType="separate"/>
-      </w:r>
-      <w:r>
-        <w:rPr>
-          <w:noProof/>
-        </w:rPr>
-        <w:t>3</w:t>
-      </w:r>
-      <w:r>
-        <w:rPr>
-          <w:noProof/>
-        </w:rPr>
-        <w:fldChar w:fldCharType="end"/>
-      </w:r>
+      <w:fldSimple w:instr=" SEQ Figure \* ARABIC ">
+        <w:r>
+          <w:rPr>
+            <w:noProof/>
+          </w:rPr>
+          <w:t>3</w:t>
+        </w:r>
+      </w:fldSimple>
       <w:r>
         <w:t>. Output waveform of the single phase half bridge rec</w:t>
       </w:r>
@@ -1057,27 +1020,14 @@
       <w:r>
         <w:t xml:space="preserve">Figure </w:t>
       </w:r>
-      <w:r>
-        <w:fldChar w:fldCharType="begin"/>
-      </w:r>
-      <w:r>
-        <w:instrText xml:space="preserve"> SEQ Figure \* ARABIC </w:instrText>
-      </w:r>
-      <w:r>
-        <w:fldChar w:fldCharType="separate"/>
-      </w:r>
-      <w:r>
-        <w:rPr>
-          <w:noProof/>
-        </w:rPr>
-        <w:t>4</w:t>
-      </w:r>
-      <w:r>
-        <w:rPr>
-          <w:noProof/>
-        </w:rPr>
-        <w:fldChar w:fldCharType="end"/>
-      </w:r>
+      <w:fldSimple w:instr=" SEQ Figure \* ARABIC ">
+        <w:r>
+          <w:rPr>
+            <w:noProof/>
+          </w:rPr>
+          <w:t>4</w:t>
+        </w:r>
+      </w:fldSimple>
       <w:r>
         <w:t>. Output waveform of the single phase half bridge rec</w:t>
       </w:r>
@@ -2515,6 +2465,12 @@
             </m:r>
           </m:den>
         </m:f>
+        <m:r>
+          <w:rPr>
+            <w:rFonts w:ascii="Cambria Math" w:hAnsi="Cambria Math"/>
+          </w:rPr>
+          <m:t>=1.63</m:t>
+        </m:r>
       </m:oMath>
       <w:r>
         <w:rPr>
@@ -2552,36 +2508,20 @@
           <w:rFonts w:eastAsiaTheme="minorEastAsia"/>
           <w:color w:val="FF0000"/>
         </w:rPr>
-        <w:t xml:space="preserve">    </w:t>
+        <w:t xml:space="preserve">                                         </w:t>
       </w:r>
       <w:r>
         <w:rPr>
           <w:rFonts w:eastAsiaTheme="minorEastAsia"/>
-          <w:color w:val="FF0000"/>
-        </w:rPr>
-        <w:t xml:space="preserve">                                                  </w:t>
+        </w:rPr>
+        <w:t xml:space="preserve">   </w:t>
       </w:r>
       <w:r>
         <w:rPr>
           <w:rFonts w:eastAsiaTheme="minorEastAsia"/>
         </w:rPr>
-        <w:t xml:space="preserve">   </w:t>
-      </w:r>
-      <w:r>
-        <w:rPr>
-          <w:rFonts w:eastAsiaTheme="minorEastAsia"/>
-        </w:rPr>
         <w:t>(5)</w:t>
       </w:r>
-    </w:p>
-    <w:p>
-      <w:pPr>
-        <w:ind w:firstLine="708"/>
-        <w:jc w:val="right"/>
-        <w:rPr>
-          <w:rFonts w:eastAsiaTheme="minorEastAsia"/>
-        </w:rPr>
-      </w:pPr>
     </w:p>
     <w:p>
       <w:pPr>
@@ -2691,34 +2631,8 @@
               <w:rPr>
                 <w:rFonts w:ascii="Cambria Math" w:hAnsi="Cambria Math"/>
               </w:rPr>
-              <m:t>2</m:t>
+              <m:t>2*</m:t>
             </m:r>
-          </m:den>
-        </m:f>
-        <m:r>
-          <w:rPr>
-            <w:rFonts w:ascii="Cambria Math" w:hAnsi="Cambria Math"/>
-          </w:rPr>
-          <m:t>*</m:t>
-        </m:r>
-        <m:f>
-          <m:fPr>
-            <m:ctrlPr>
-              <w:rPr>
-                <w:rFonts w:ascii="Cambria Math" w:hAnsi="Cambria Math"/>
-                <w:i/>
-              </w:rPr>
-            </m:ctrlPr>
-          </m:fPr>
-          <m:num>
-            <m:r>
-              <w:rPr>
-                <w:rFonts w:ascii="Cambria Math" w:hAnsi="Cambria Math"/>
-              </w:rPr>
-              <m:t>1</m:t>
-            </m:r>
-          </m:num>
-          <m:den>
             <m:rad>
               <m:radPr>
                 <m:degHide m:val="1"/>
@@ -2773,38 +2687,51 @@
             </m:r>
           </m:den>
         </m:f>
+        <m:r>
+          <w:rPr>
+            <w:rFonts w:ascii="Cambria Math" w:hAnsi="Cambria Math"/>
+          </w:rPr>
+          <m:t>=1.15</m:t>
+        </m:r>
+        <m:sSub>
+          <m:sSubPr>
+            <m:ctrlPr>
+              <w:rPr>
+                <w:rFonts w:ascii="Cambria Math" w:hAnsi="Cambria Math"/>
+                <w:i/>
+              </w:rPr>
+            </m:ctrlPr>
+          </m:sSubPr>
+          <m:e>
+            <m:r>
+              <w:rPr>
+                <w:rFonts w:ascii="Cambria Math" w:hAnsi="Cambria Math"/>
+              </w:rPr>
+              <m:t>A</m:t>
+            </m:r>
+          </m:e>
+          <m:sub>
+            <m:r>
+              <w:rPr>
+                <w:rFonts w:ascii="Cambria Math" w:hAnsi="Cambria Math"/>
+              </w:rPr>
+              <m:t>RMS</m:t>
+            </m:r>
+          </m:sub>
+        </m:sSub>
       </m:oMath>
       <w:r>
         <w:rPr>
           <w:rFonts w:eastAsiaTheme="minorEastAsia"/>
         </w:rPr>
-        <w:t xml:space="preserve">  </w:t>
+        <w:t xml:space="preserve">            </w:t>
       </w:r>
       <w:r>
         <w:rPr>
           <w:rFonts w:eastAsiaTheme="minorEastAsia"/>
         </w:rPr>
-        <w:t>A</w:t>
-      </w:r>
-      <w:r>
-        <w:rPr>
-          <w:rFonts w:eastAsiaTheme="minorEastAsia"/>
-          <w:vertAlign w:val="subscript"/>
-        </w:rPr>
-        <w:t>RMS</w:t>
-      </w:r>
-      <w:r>
-        <w:rPr>
-          <w:rFonts w:eastAsiaTheme="minorEastAsia"/>
-        </w:rPr>
-        <w:t xml:space="preserve">                                                             (6)</w:t>
-      </w:r>
-    </w:p>
-    <w:p>
-      <w:pPr>
-        <w:ind w:firstLine="708"/>
-        <w:jc w:val="right"/>
-      </w:pPr>
+        <w:t xml:space="preserve">                                         (6)</w:t>
+      </w:r>
     </w:p>
     <w:p>
       <w:pPr>
@@ -2953,15 +2880,15 @@
             </m:rad>
           </m:num>
           <m:den>
-            <m:sSubSup>
-              <m:sSubSupPr>
+            <m:sSub>
+              <m:sSubPr>
                 <m:ctrlPr>
                   <w:rPr>
                     <w:rFonts w:ascii="Cambria Math" w:eastAsiaTheme="minorEastAsia" w:hAnsi="Cambria Math"/>
                     <w:i/>
                   </w:rPr>
                 </m:ctrlPr>
-              </m:sSubSupPr>
+              </m:sSubPr>
               <m:e>
                 <m:r>
                   <w:rPr>
@@ -2978,15 +2905,7 @@
                   <m:t>1RMS</m:t>
                 </m:r>
               </m:sub>
-              <m:sup>
-                <m:r>
-                  <w:rPr>
-                    <w:rFonts w:ascii="Cambria Math" w:eastAsiaTheme="minorEastAsia" w:hAnsi="Cambria Math"/>
-                  </w:rPr>
-                  <m:t>2</m:t>
-                </m:r>
-              </m:sup>
-            </m:sSubSup>
+            </m:sSub>
           </m:den>
         </m:f>
         <m:r>
@@ -3017,12 +2936,6 @@
               </m:radPr>
               <m:deg/>
               <m:e>
-                <m:r>
-                  <w:rPr>
-                    <w:rFonts w:ascii="Cambria Math" w:eastAsiaTheme="minorEastAsia" w:hAnsi="Cambria Math"/>
-                  </w:rPr>
-                  <m:t>(</m:t>
-                </m:r>
                 <m:sSup>
                   <m:sSupPr>
                     <m:ctrlPr>
@@ -3032,58 +2945,32 @@
                     </m:ctrlPr>
                   </m:sSupPr>
                   <m:e>
-                    <m:f>
-                      <m:fPr>
+                    <m:d>
+                      <m:dPr>
                         <m:ctrlPr>
                           <w:rPr>
-                            <w:rFonts w:ascii="Cambria Math" w:hAnsi="Cambria Math"/>
+                            <w:rFonts w:ascii="Cambria Math" w:eastAsiaTheme="minorEastAsia" w:hAnsi="Cambria Math"/>
                             <w:i/>
                           </w:rPr>
                         </m:ctrlPr>
-                      </m:fPr>
-                      <m:num>
-                        <m:rad>
-                          <m:radPr>
-                            <m:degHide m:val="1"/>
-                            <m:ctrlPr>
-                              <w:rPr>
-                                <w:rFonts w:ascii="Cambria Math" w:hAnsi="Cambria Math"/>
-                                <w:i/>
-                              </w:rPr>
-                            </m:ctrlPr>
-                          </m:radPr>
-                          <m:deg/>
-                          <m:e>
-                            <m:r>
-                              <w:rPr>
-                                <w:rFonts w:ascii="Cambria Math" w:hAnsi="Cambria Math"/>
-                              </w:rPr>
-                              <m:t>2</m:t>
-                            </m:r>
-                          </m:e>
-                        </m:rad>
+                      </m:dPr>
+                      <m:e>
                         <m:r>
+                          <m:rPr>
+                            <m:sty m:val="p"/>
+                          </m:rPr>
                           <w:rPr>
-                            <w:rFonts w:ascii="Cambria Math" w:hAnsi="Cambria Math"/>
+                            <w:rFonts w:ascii="Cambria Math" w:eastAsiaTheme="minorEastAsia" w:hAnsi="Cambria Math"/>
                           </w:rPr>
-                          <m:t>*230</m:t>
+                          <m:t>1.63</m:t>
                         </m:r>
-                      </m:num>
-                      <m:den>
-                        <m:r>
+                        <m:ctrlPr>
                           <w:rPr>
-                            <w:rFonts w:ascii="Cambria Math" w:hAnsi="Cambria Math"/>
+                            <w:rFonts w:ascii="Cambria Math" w:eastAsiaTheme="minorEastAsia" w:hAnsi="Cambria Math"/>
                           </w:rPr>
-                          <m:t>2*100</m:t>
-                        </m:r>
-                      </m:den>
-                    </m:f>
-                    <m:r>
-                      <w:rPr>
-                        <w:rFonts w:ascii="Cambria Math" w:hAnsi="Cambria Math"/>
-                      </w:rPr>
-                      <m:t>)</m:t>
-                    </m:r>
+                        </m:ctrlPr>
+                      </m:e>
+                    </m:d>
                   </m:e>
                   <m:sup>
                     <m:r>
@@ -3091,7 +2978,7 @@
                         <m:sty m:val="p"/>
                       </m:rPr>
                       <w:rPr>
-                        <w:rFonts w:ascii="Cambria Math" w:eastAsiaTheme="minorEastAsia"/>
+                        <w:rFonts w:ascii="Cambria Math" w:eastAsiaTheme="minorEastAsia" w:hAnsi="Cambria Math"/>
                       </w:rPr>
                       <m:t>2</m:t>
                     </m:r>
@@ -3102,12 +2989,6 @@
                     <w:rFonts w:ascii="Cambria Math" w:eastAsiaTheme="minorEastAsia" w:hAnsi="Cambria Math"/>
                   </w:rPr>
                   <m:t>-</m:t>
-                </m:r>
-                <m:r>
-                  <w:rPr>
-                    <w:rFonts w:ascii="Cambria Math" w:eastAsiaTheme="minorEastAsia" w:hAnsi="Cambria Math"/>
-                  </w:rPr>
-                  <m:t>(</m:t>
                 </m:r>
                 <m:sSup>
                   <m:sSupPr>
@@ -3119,40 +3000,24 @@
                     </m:ctrlPr>
                   </m:sSupPr>
                   <m:e>
-                    <m:f>
-                      <m:fPr>
+                    <m:d>
+                      <m:dPr>
                         <m:ctrlPr>
                           <w:rPr>
-                            <w:rFonts w:ascii="Cambria Math" w:hAnsi="Cambria Math"/>
+                            <w:rFonts w:ascii="Cambria Math" w:eastAsiaTheme="minorEastAsia" w:hAnsi="Cambria Math"/>
                             <w:i/>
                           </w:rPr>
                         </m:ctrlPr>
-                      </m:fPr>
-                      <m:num>
+                      </m:dPr>
+                      <m:e>
                         <m:r>
                           <w:rPr>
-                            <w:rFonts w:ascii="Cambria Math" w:hAnsi="Cambria Math"/>
+                            <w:rFonts w:ascii="Cambria Math" w:eastAsiaTheme="minorEastAsia" w:hAnsi="Cambria Math"/>
                           </w:rPr>
-                          <m:t>230</m:t>
+                          <m:t>1.15</m:t>
                         </m:r>
-                      </m:num>
-                      <m:den>
-                        <m:r>
-                          <w:rPr>
-                            <w:rFonts w:ascii="Cambria Math" w:hAnsi="Cambria Math"/>
-                          </w:rPr>
-                          <m:t>2*100</m:t>
-                        </m:r>
-                      </m:den>
-                    </m:f>
-                    <m:r>
-                      <w:rPr>
-                        <w:rFonts w:ascii="Cambria Math" w:hAnsi="Cambria Math"/>
-                      </w:rPr>
-                      <m:t>)</m:t>
-                    </m:r>
-                    <w:bookmarkStart w:id="0" w:name="_GoBack"/>
-                    <w:bookmarkEnd w:id="0"/>
+                      </m:e>
+                    </m:d>
                   </m:e>
                   <m:sup>
                     <m:r>
@@ -3167,40 +3032,32 @@
             </m:rad>
           </m:num>
           <m:den>
-            <m:f>
-              <m:fPr>
-                <m:ctrlPr>
-                  <w:rPr>
-                    <w:rFonts w:ascii="Cambria Math" w:hAnsi="Cambria Math"/>
-                    <w:i/>
-                  </w:rPr>
-                </m:ctrlPr>
-              </m:fPr>
-              <m:num>
-                <m:r>
-                  <w:rPr>
-                    <w:rFonts w:ascii="Cambria Math" w:hAnsi="Cambria Math"/>
-                  </w:rPr>
-                  <m:t>230</m:t>
-                </m:r>
-              </m:num>
-              <m:den>
-                <m:r>
-                  <w:rPr>
-                    <w:rFonts w:ascii="Cambria Math" w:hAnsi="Cambria Math"/>
-                  </w:rPr>
-                  <m:t>2*100</m:t>
-                </m:r>
-              </m:den>
-            </m:f>
+            <m:r>
+              <w:rPr>
+                <w:rFonts w:ascii="Cambria Math" w:eastAsiaTheme="minorEastAsia" w:hAnsi="Cambria Math"/>
+              </w:rPr>
+              <m:t>1.15</m:t>
+            </m:r>
           </m:den>
         </m:f>
+        <m:r>
+          <w:rPr>
+            <w:rFonts w:ascii="Cambria Math" w:eastAsiaTheme="minorEastAsia" w:hAnsi="Cambria Math"/>
+          </w:rPr>
+          <m:t>=1%</m:t>
+        </m:r>
       </m:oMath>
       <w:r>
         <w:rPr>
           <w:rFonts w:eastAsiaTheme="minorEastAsia"/>
         </w:rPr>
-        <w:t xml:space="preserve">                                                  (7)</w:t>
+        <w:t xml:space="preserve">     </w:t>
+      </w:r>
+      <w:r>
+        <w:rPr>
+          <w:rFonts w:eastAsiaTheme="minorEastAsia"/>
+        </w:rPr>
+        <w:t xml:space="preserve">                             (7)</w:t>
       </w:r>
     </w:p>
     <w:p>
@@ -3340,31 +3197,20 @@
       <w:r>
         <w:t xml:space="preserve">Figure </w:t>
       </w:r>
-      <w:r>
-        <w:fldChar w:fldCharType="begin"/>
-      </w:r>
-      <w:r>
-        <w:instrText xml:space="preserve"> SEQ Figure \* ARABIC </w:instrText>
-      </w:r>
-      <w:r>
-        <w:fldChar w:fldCharType="separate"/>
-      </w:r>
-      <w:r>
-        <w:rPr>
-          <w:noProof/>
-        </w:rPr>
-        <w:t>5</w:t>
-      </w:r>
-      <w:r>
-        <w:rPr>
-          <w:noProof/>
-        </w:rPr>
-        <w:fldChar w:fldCharType="end"/>
-      </w:r>
+      <w:fldSimple w:instr=" SEQ Figure \* ARABIC ">
+        <w:r>
+          <w:rPr>
+            <w:noProof/>
+          </w:rPr>
+          <w:t>5</w:t>
+        </w:r>
+      </w:fldSimple>
       <w:r>
         <w:t>. Simulink schematic of single phase half bridge rectifier with the calculator operators: THD and mean</w:t>
       </w:r>
     </w:p>
+    <w:p/>
+    <w:p/>
     <w:p>
       <w:pPr>
         <w:pStyle w:val="ListeParagraf"/>
@@ -3479,27 +3325,14 @@
       <w:r>
         <w:t xml:space="preserve">Figure </w:t>
       </w:r>
-      <w:r>
-        <w:fldChar w:fldCharType="begin"/>
-      </w:r>
-      <w:r>
-        <w:instrText xml:space="preserve"> SEQ Figure \* ARABIC </w:instrText>
-      </w:r>
-      <w:r>
-        <w:fldChar w:fldCharType="separate"/>
-      </w:r>
-      <w:r>
-        <w:rPr>
-          <w:noProof/>
-        </w:rPr>
-        <w:t>6</w:t>
-      </w:r>
-      <w:r>
-        <w:rPr>
-          <w:noProof/>
-        </w:rPr>
-        <w:fldChar w:fldCharType="end"/>
-      </w:r>
+      <w:fldSimple w:instr=" SEQ Figure \* ARABIC ">
+        <w:r>
+          <w:rPr>
+            <w:noProof/>
+          </w:rPr>
+          <w:t>6</w:t>
+        </w:r>
+      </w:fldSimple>
       <w:r>
         <w:t>. The simulink schematic for the single phase full wave rectifier</w:t>
       </w:r>
@@ -3714,27 +3547,14 @@
       <w:r>
         <w:t xml:space="preserve">Figure </w:t>
       </w:r>
-      <w:r>
-        <w:fldChar w:fldCharType="begin"/>
-      </w:r>
-      <w:r>
-        <w:instrText xml:space="preserve"> SEQ Figure \* ARABIC </w:instrText>
-      </w:r>
-      <w:r>
-        <w:fldChar w:fldCharType="separate"/>
-      </w:r>
-      <w:r>
-        <w:rPr>
-          <w:noProof/>
-        </w:rPr>
-        <w:t>7</w:t>
-      </w:r>
-      <w:r>
-        <w:rPr>
-          <w:noProof/>
-        </w:rPr>
-        <w:fldChar w:fldCharType="end"/>
-      </w:r>
+      <w:fldSimple w:instr=" SEQ Figure \* ARABIC ">
+        <w:r>
+          <w:rPr>
+            <w:noProof/>
+          </w:rPr>
+          <w:t>7</w:t>
+        </w:r>
+      </w:fldSimple>
       <w:r>
         <w:t>.</w:t>
       </w:r>
@@ -3973,27 +3793,14 @@
       <w:r>
         <w:t xml:space="preserve">Figure </w:t>
       </w:r>
-      <w:r>
-        <w:fldChar w:fldCharType="begin"/>
-      </w:r>
-      <w:r>
-        <w:instrText xml:space="preserve"> SEQ Figure \* ARABIC </w:instrText>
-      </w:r>
-      <w:r>
-        <w:fldChar w:fldCharType="separate"/>
-      </w:r>
-      <w:r>
-        <w:rPr>
-          <w:noProof/>
-        </w:rPr>
-        <w:t>8</w:t>
-      </w:r>
-      <w:r>
-        <w:rPr>
-          <w:noProof/>
-        </w:rPr>
-        <w:fldChar w:fldCharType="end"/>
-      </w:r>
+      <w:fldSimple w:instr=" SEQ Figure \* ARABIC ">
+        <w:r>
+          <w:rPr>
+            <w:noProof/>
+          </w:rPr>
+          <w:t>8</w:t>
+        </w:r>
+      </w:fldSimple>
       <w:r>
         <w:t>. The simulink schematic of the single phase full wave rectifier with additional simulation tools for efficiency calculation</w:t>
       </w:r>
@@ -4078,27 +3885,14 @@
       <w:r>
         <w:t xml:space="preserve">Figure </w:t>
       </w:r>
-      <w:r>
-        <w:fldChar w:fldCharType="begin"/>
-      </w:r>
-      <w:r>
-        <w:instrText xml:space="preserve"> SEQ Figure \* ARABIC </w:instrText>
-      </w:r>
-      <w:r>
-        <w:fldChar w:fldCharType="separate"/>
-      </w:r>
-      <w:r>
-        <w:rPr>
-          <w:noProof/>
-        </w:rPr>
-        <w:t>9</w:t>
-      </w:r>
-      <w:r>
-        <w:rPr>
-          <w:noProof/>
-        </w:rPr>
-        <w:fldChar w:fldCharType="end"/>
-      </w:r>
+      <w:fldSimple w:instr=" SEQ Figure \* ARABIC ">
+        <w:r>
+          <w:rPr>
+            <w:noProof/>
+          </w:rPr>
+          <w:t>9</w:t>
+        </w:r>
+      </w:fldSimple>
       <w:r>
         <w:t>. Current spikes apparent when there is no Ls and Rs</w:t>
       </w:r>
@@ -4312,27 +4106,14 @@
       <w:r>
         <w:t xml:space="preserve">Figure </w:t>
       </w:r>
-      <w:r>
-        <w:fldChar w:fldCharType="begin"/>
-      </w:r>
-      <w:r>
-        <w:instrText xml:space="preserve"> SEQ Figure \* ARABIC </w:instrText>
-      </w:r>
-      <w:r>
-        <w:fldChar w:fldCharType="separate"/>
-      </w:r>
-      <w:r>
-        <w:rPr>
-          <w:noProof/>
-        </w:rPr>
-        <w:t>10</w:t>
-      </w:r>
-      <w:r>
-        <w:rPr>
-          <w:noProof/>
-        </w:rPr>
-        <w:fldChar w:fldCharType="end"/>
-      </w:r>
+      <w:fldSimple w:instr=" SEQ Figure \* ARABIC ">
+        <w:r>
+          <w:rPr>
+            <w:noProof/>
+          </w:rPr>
+          <w:t>10</w:t>
+        </w:r>
+      </w:fldSimple>
       <w:r>
         <w:t>. Simulink schematic for the three phase full bridge diode rectifier</w:t>
       </w:r>
@@ -4504,27 +4285,14 @@
       <w:r>
         <w:t xml:space="preserve">Figure </w:t>
       </w:r>
-      <w:r>
-        <w:fldChar w:fldCharType="begin"/>
-      </w:r>
-      <w:r>
-        <w:instrText xml:space="preserve"> SEQ Figure \* ARABIC </w:instrText>
-      </w:r>
-      <w:r>
-        <w:fldChar w:fldCharType="separate"/>
-      </w:r>
-      <w:r>
-        <w:rPr>
-          <w:noProof/>
-        </w:rPr>
-        <w:t>11</w:t>
-      </w:r>
-      <w:r>
-        <w:rPr>
-          <w:noProof/>
-        </w:rPr>
-        <w:fldChar w:fldCharType="end"/>
-      </w:r>
+      <w:fldSimple w:instr=" SEQ Figure \* ARABIC ">
+        <w:r>
+          <w:rPr>
+            <w:noProof/>
+          </w:rPr>
+          <w:t>11</w:t>
+        </w:r>
+      </w:fldSimple>
       <w:r>
         <w:t>.</w:t>
       </w:r>
@@ -5481,14 +5249,27 @@
                             <w:r>
                               <w:t xml:space="preserve">Figure </w:t>
                             </w:r>
-                            <w:fldSimple w:instr=" SEQ Figure \* ARABIC ">
-                              <w:r>
-                                <w:rPr>
-                                  <w:noProof/>
-                                </w:rPr>
-                                <w:t>12</w:t>
-                              </w:r>
-                            </w:fldSimple>
+                            <w:r>
+                              <w:fldChar w:fldCharType="begin"/>
+                            </w:r>
+                            <w:r>
+                              <w:instrText xml:space="preserve"> SEQ Figure \* ARABIC </w:instrText>
+                            </w:r>
+                            <w:r>
+                              <w:fldChar w:fldCharType="separate"/>
+                            </w:r>
+                            <w:r>
+                              <w:rPr>
+                                <w:noProof/>
+                              </w:rPr>
+                              <w:t>12</w:t>
+                            </w:r>
+                            <w:r>
+                              <w:rPr>
+                                <w:noProof/>
+                              </w:rPr>
+                              <w:fldChar w:fldCharType="end"/>
+                            </w:r>
                             <w:r>
                               <w:t>. Harmonics Analysis for Input Current</w:t>
                             </w:r>
@@ -5717,14 +5498,27 @@
                             <w:r>
                               <w:t xml:space="preserve">Figure </w:t>
                             </w:r>
-                            <w:fldSimple w:instr=" SEQ Figure \* ARABIC ">
-                              <w:r>
-                                <w:rPr>
-                                  <w:noProof/>
-                                </w:rPr>
-                                <w:t>13</w:t>
-                              </w:r>
-                            </w:fldSimple>
+                            <w:r>
+                              <w:fldChar w:fldCharType="begin"/>
+                            </w:r>
+                            <w:r>
+                              <w:instrText xml:space="preserve"> SEQ Figure \* ARABIC </w:instrText>
+                            </w:r>
+                            <w:r>
+                              <w:fldChar w:fldCharType="separate"/>
+                            </w:r>
+                            <w:r>
+                              <w:rPr>
+                                <w:noProof/>
+                              </w:rPr>
+                              <w:t>13</w:t>
+                            </w:r>
+                            <w:r>
+                              <w:rPr>
+                                <w:noProof/>
+                              </w:rPr>
+                              <w:fldChar w:fldCharType="end"/>
+                            </w:r>
                             <w:r>
                               <w:t>. Harmonics Analysis for Output Voltage</w:t>
                             </w:r>
@@ -5919,27 +5713,14 @@
       <w:r>
         <w:t xml:space="preserve">Figure </w:t>
       </w:r>
-      <w:r>
-        <w:fldChar w:fldCharType="begin"/>
-      </w:r>
-      <w:r>
-        <w:instrText xml:space="preserve"> SEQ Figure \* ARABIC </w:instrText>
-      </w:r>
-      <w:r>
-        <w:fldChar w:fldCharType="separate"/>
-      </w:r>
-      <w:r>
-        <w:rPr>
-          <w:noProof/>
-        </w:rPr>
-        <w:t>14</w:t>
-      </w:r>
-      <w:r>
-        <w:rPr>
-          <w:noProof/>
-        </w:rPr>
-        <w:fldChar w:fldCharType="end"/>
-      </w:r>
+      <w:fldSimple w:instr=" SEQ Figure \* ARABIC ">
+        <w:r>
+          <w:rPr>
+            <w:noProof/>
+          </w:rPr>
+          <w:t>14</w:t>
+        </w:r>
+      </w:fldSimple>
       <w:r>
         <w:t>. Simulink schematic for the case when the line inductances are included</w:t>
       </w:r>
@@ -6104,27 +5885,14 @@
       <w:r>
         <w:t xml:space="preserve">Figure </w:t>
       </w:r>
-      <w:r>
-        <w:fldChar w:fldCharType="begin"/>
-      </w:r>
-      <w:r>
-        <w:instrText xml:space="preserve"> SEQ Figure \* ARABIC </w:instrText>
-      </w:r>
-      <w:r>
-        <w:fldChar w:fldCharType="separate"/>
-      </w:r>
-      <w:r>
-        <w:rPr>
-          <w:noProof/>
-        </w:rPr>
-        <w:t>15</w:t>
-      </w:r>
-      <w:r>
-        <w:rPr>
-          <w:noProof/>
-        </w:rPr>
-        <w:fldChar w:fldCharType="end"/>
-      </w:r>
+      <w:fldSimple w:instr=" SEQ Figure \* ARABIC ">
+        <w:r>
+          <w:rPr>
+            <w:noProof/>
+          </w:rPr>
+          <w:t>15</w:t>
+        </w:r>
+      </w:fldSimple>
       <w:r>
         <w:rPr>
           <w:noProof/>
@@ -6196,27 +5964,14 @@
       <w:r>
         <w:t xml:space="preserve">Figure </w:t>
       </w:r>
-      <w:r>
-        <w:fldChar w:fldCharType="begin"/>
-      </w:r>
-      <w:r>
-        <w:instrText xml:space="preserve"> SEQ Figure \* ARABIC </w:instrText>
-      </w:r>
-      <w:r>
-        <w:fldChar w:fldCharType="separate"/>
-      </w:r>
-      <w:r>
-        <w:rPr>
-          <w:noProof/>
-        </w:rPr>
-        <w:t>16</w:t>
-      </w:r>
-      <w:r>
-        <w:rPr>
-          <w:noProof/>
-        </w:rPr>
-        <w:fldChar w:fldCharType="end"/>
-      </w:r>
+      <w:fldSimple w:instr=" SEQ Figure \* ARABIC ">
+        <w:r>
+          <w:rPr>
+            <w:noProof/>
+          </w:rPr>
+          <w:t>16</w:t>
+        </w:r>
+      </w:fldSimple>
       <w:r>
         <w:rPr>
           <w:noProof/>
@@ -7499,27 +7254,14 @@
       <w:r>
         <w:t xml:space="preserve">Figure </w:t>
       </w:r>
-      <w:r>
-        <w:fldChar w:fldCharType="begin"/>
-      </w:r>
-      <w:r>
-        <w:instrText xml:space="preserve"> SEQ Figure \* ARABIC </w:instrText>
-      </w:r>
-      <w:r>
-        <w:fldChar w:fldCharType="separate"/>
-      </w:r>
-      <w:r>
-        <w:rPr>
-          <w:noProof/>
-        </w:rPr>
-        <w:t>17</w:t>
-      </w:r>
-      <w:r>
-        <w:rPr>
-          <w:noProof/>
-        </w:rPr>
-        <w:fldChar w:fldCharType="end"/>
-      </w:r>
+      <w:fldSimple w:instr=" SEQ Figure \* ARABIC ">
+        <w:r>
+          <w:rPr>
+            <w:noProof/>
+          </w:rPr>
+          <w:t>17</w:t>
+        </w:r>
+      </w:fldSimple>
       <w:r>
         <w:t>.</w:t>
       </w:r>
@@ -7598,27 +7340,14 @@
       <w:r>
         <w:t xml:space="preserve">Figure </w:t>
       </w:r>
-      <w:r>
-        <w:fldChar w:fldCharType="begin"/>
-      </w:r>
-      <w:r>
-        <w:instrText xml:space="preserve"> SEQ Figure \* ARABIC </w:instrText>
-      </w:r>
-      <w:r>
-        <w:fldChar w:fldCharType="separate"/>
-      </w:r>
-      <w:r>
-        <w:rPr>
-          <w:noProof/>
-        </w:rPr>
-        <w:t>18</w:t>
-      </w:r>
-      <w:r>
-        <w:rPr>
-          <w:noProof/>
-        </w:rPr>
-        <w:fldChar w:fldCharType="end"/>
-      </w:r>
+      <w:fldSimple w:instr=" SEQ Figure \* ARABIC ">
+        <w:r>
+          <w:rPr>
+            <w:noProof/>
+          </w:rPr>
+          <w:t>18</w:t>
+        </w:r>
+      </w:fldSimple>
       <w:r>
         <w:t>.</w:t>
       </w:r>
@@ -8808,7 +8537,7 @@
 </file>
 
 <file path=customXml/itemProps1.xml><?xml version="1.0" encoding="utf-8"?>
-<ds:datastoreItem xmlns:ds="http://schemas.openxmlformats.org/officeDocument/2006/customXml" ds:itemID="{413E8D5A-D83A-4839-B74A-519427A74A03}">
+<ds:datastoreItem xmlns:ds="http://schemas.openxmlformats.org/officeDocument/2006/customXml" ds:itemID="{4E7C134E-E647-4A50-BB51-CEF713869154}">
   <ds:schemaRefs>
     <ds:schemaRef ds:uri="http://schemas.openxmlformats.org/officeDocument/2006/bibliography"/>
   </ds:schemaRefs>

</xml_diff>